<commit_message>
comments and edits in leaflet
</commit_message>
<xml_diff>
--- a/leaflet-2.docx
+++ b/leaflet-2.docx
@@ -2805,7 +2805,23 @@
                                 <w:i/>
                                 <w:color w:val="7F7F7F"/>
                               </w:rPr>
-                              <w:t>researchers need to be able to store the results of collaborative intellectual work either as an annotation of a single fragment or in the form of typed relations between a number of fragments.</w:t>
+                              <w:t xml:space="preserve">researchers need to be able to store the results of collaborative intellectual work either as an annotation of a single fragment or in the form of typed relations between a </w:t>
+                            </w:r>
+                            <w:proofErr w:type="gramStart"/>
+                            <w:r>
+                              <w:rPr>
+                                <w:i/>
+                                <w:color w:val="7F7F7F"/>
+                              </w:rPr>
+                              <w:t>number</w:t>
+                            </w:r>
+                            <w:proofErr w:type="gramEnd"/>
+                            <w:r>
+                              <w:rPr>
+                                <w:i/>
+                                <w:color w:val="7F7F7F"/>
+                              </w:rPr>
+                              <w:t xml:space="preserve"> of fragments.</w:t>
                             </w:r>
                           </w:p>
                           <w:p/>
@@ -5557,7 +5573,23 @@
                           <w:i/>
                           <w:color w:val="7F7F7F"/>
                         </w:rPr>
-                        <w:t>researchers need to be able to store the results of collaborative intellectual work either as an annotation of a single fragment or in the form of typed relations between a number of fragments.</w:t>
+                        <w:t xml:space="preserve">researchers need to be able to store the results of collaborative intellectual work either as an annotation of a single fragment or in the form of typed relations between a </w:t>
+                      </w:r>
+                      <w:proofErr w:type="gramStart"/>
+                      <w:r>
+                        <w:rPr>
+                          <w:i/>
+                          <w:color w:val="7F7F7F"/>
+                        </w:rPr>
+                        <w:t>number</w:t>
+                      </w:r>
+                      <w:proofErr w:type="gramEnd"/>
+                      <w:r>
+                        <w:rPr>
+                          <w:i/>
+                          <w:color w:val="7F7F7F"/>
+                        </w:rPr>
+                        <w:t xml:space="preserve"> of fragments.</w:t>
                       </w:r>
                     </w:p>
                     <w:p/>
@@ -5812,41 +5844,98 @@
                               </w:rPr>
                               <w:t xml:space="preserve">DWAN:  DASISH Web </w:t>
                             </w:r>
-                            <w:proofErr w:type="spellStart"/>
-                            <w:r>
-                              <w:rPr>
-                                <w:rFonts w:ascii="Times" w:hAnsi="Times"/>
-                                <w:b/>
-                                <w:bCs/>
-                                <w:color w:val="FFFFFF" w:themeColor="background1"/>
-                                <w:sz w:val="52"/>
-                                <w:szCs w:val="52"/>
-                              </w:rPr>
-                              <w:t>ANno</w:t>
-                            </w:r>
-                            <w:r>
-                              <w:rPr>
-                                <w:rFonts w:ascii="Times" w:hAnsi="Times"/>
-                                <w:b/>
-                                <w:bCs/>
-                                <w:color w:val="FFFFFF" w:themeColor="background1"/>
-                                <w:sz w:val="52"/>
-                                <w:szCs w:val="52"/>
-                              </w:rPr>
-                              <w:t>t</w:t>
-                            </w:r>
-                            <w:r>
-                              <w:rPr>
-                                <w:rFonts w:ascii="Times" w:hAnsi="Times"/>
-                                <w:b/>
-                                <w:bCs/>
-                                <w:color w:val="FFFFFF" w:themeColor="background1"/>
-                                <w:sz w:val="52"/>
-                                <w:szCs w:val="52"/>
-                              </w:rPr>
-                              <w:t>ator</w:t>
-                            </w:r>
-                            <w:proofErr w:type="spellEnd"/>
+                            <w:del w:id="0" w:author="Twan Goosen" w:date="2014-10-10T15:44:00Z">
+                              <w:r>
+                                <w:rPr>
+                                  <w:rFonts w:ascii="Times" w:hAnsi="Times"/>
+                                  <w:b/>
+                                  <w:bCs/>
+                                  <w:color w:val="FFFFFF" w:themeColor="background1"/>
+                                  <w:sz w:val="52"/>
+                                  <w:szCs w:val="52"/>
+                                </w:rPr>
+                                <w:delText>ANno</w:delText>
+                              </w:r>
+                              <w:r>
+                                <w:rPr>
+                                  <w:rFonts w:ascii="Times" w:hAnsi="Times"/>
+                                  <w:b/>
+                                  <w:bCs/>
+                                  <w:color w:val="FFFFFF" w:themeColor="background1"/>
+                                  <w:sz w:val="52"/>
+                                  <w:szCs w:val="52"/>
+                                </w:rPr>
+                                <w:delText>t</w:delText>
+                              </w:r>
+                              <w:r>
+                                <w:rPr>
+                                  <w:rFonts w:ascii="Times" w:hAnsi="Times"/>
+                                  <w:b/>
+                                  <w:bCs/>
+                                  <w:color w:val="FFFFFF" w:themeColor="background1"/>
+                                  <w:sz w:val="52"/>
+                                  <w:szCs w:val="52"/>
+                                </w:rPr>
+                                <w:delText>ator</w:delText>
+                              </w:r>
+                            </w:del>
+                            <w:ins w:id="1" w:author="Twan Goosen" w:date="2014-10-10T15:44:00Z">
+                              <w:r>
+                                <w:rPr>
+                                  <w:rFonts w:ascii="Times" w:hAnsi="Times"/>
+                                  <w:b/>
+                                  <w:bCs/>
+                                  <w:color w:val="FFFFFF" w:themeColor="background1"/>
+                                  <w:sz w:val="52"/>
+                                  <w:szCs w:val="52"/>
+                                </w:rPr>
+                                <w:t>A</w:t>
+                              </w:r>
+                              <w:r>
+                                <w:rPr>
+                                  <w:rFonts w:ascii="Times" w:hAnsi="Times"/>
+                                  <w:b/>
+                                  <w:bCs/>
+                                  <w:color w:val="FFFFFF" w:themeColor="background1"/>
+                                  <w:sz w:val="52"/>
+                                  <w:szCs w:val="52"/>
+                                </w:rPr>
+                                <w:t>n</w:t>
+                              </w:r>
+                              <w:r>
+                                <w:rPr>
+                                  <w:rFonts w:ascii="Times" w:hAnsi="Times"/>
+                                  <w:b/>
+                                  <w:bCs/>
+                                  <w:color w:val="FFFFFF" w:themeColor="background1"/>
+                                  <w:sz w:val="52"/>
+                                  <w:szCs w:val="52"/>
+                                </w:rPr>
+                                <w:t>no</w:t>
+                              </w:r>
+                              <w:r>
+                                <w:rPr>
+                                  <w:rFonts w:ascii="Times" w:hAnsi="Times"/>
+                                  <w:b/>
+                                  <w:bCs/>
+                                  <w:color w:val="FFFFFF" w:themeColor="background1"/>
+                                  <w:sz w:val="52"/>
+                                  <w:szCs w:val="52"/>
+                                </w:rPr>
+                                <w:t>t</w:t>
+                              </w:r>
+                              <w:r>
+                                <w:rPr>
+                                  <w:rFonts w:ascii="Times" w:hAnsi="Times"/>
+                                  <w:b/>
+                                  <w:bCs/>
+                                  <w:color w:val="FFFFFF" w:themeColor="background1"/>
+                                  <w:sz w:val="52"/>
+                                  <w:szCs w:val="52"/>
+                                </w:rPr>
+                                <w:t>ator</w:t>
+                              </w:r>
+                            </w:ins>
                           </w:p>
                         </w:txbxContent>
                       </wps:txbx>
@@ -5897,41 +5986,98 @@
                         </w:rPr>
                         <w:t xml:space="preserve">DWAN:  DASISH Web </w:t>
                       </w:r>
-                      <w:proofErr w:type="spellStart"/>
-                      <w:r>
-                        <w:rPr>
-                          <w:rFonts w:ascii="Times" w:hAnsi="Times"/>
-                          <w:b/>
-                          <w:bCs/>
-                          <w:color w:val="FFFFFF" w:themeColor="background1"/>
-                          <w:sz w:val="52"/>
-                          <w:szCs w:val="52"/>
-                        </w:rPr>
-                        <w:t>ANno</w:t>
-                      </w:r>
-                      <w:r>
-                        <w:rPr>
-                          <w:rFonts w:ascii="Times" w:hAnsi="Times"/>
-                          <w:b/>
-                          <w:bCs/>
-                          <w:color w:val="FFFFFF" w:themeColor="background1"/>
-                          <w:sz w:val="52"/>
-                          <w:szCs w:val="52"/>
-                        </w:rPr>
-                        <w:t>t</w:t>
-                      </w:r>
-                      <w:r>
-                        <w:rPr>
-                          <w:rFonts w:ascii="Times" w:hAnsi="Times"/>
-                          <w:b/>
-                          <w:bCs/>
-                          <w:color w:val="FFFFFF" w:themeColor="background1"/>
-                          <w:sz w:val="52"/>
-                          <w:szCs w:val="52"/>
-                        </w:rPr>
-                        <w:t>ator</w:t>
-                      </w:r>
-                      <w:proofErr w:type="spellEnd"/>
+                      <w:del w:id="2" w:author="Twan Goosen" w:date="2014-10-10T15:44:00Z">
+                        <w:r>
+                          <w:rPr>
+                            <w:rFonts w:ascii="Times" w:hAnsi="Times"/>
+                            <w:b/>
+                            <w:bCs/>
+                            <w:color w:val="FFFFFF" w:themeColor="background1"/>
+                            <w:sz w:val="52"/>
+                            <w:szCs w:val="52"/>
+                          </w:rPr>
+                          <w:delText>ANno</w:delText>
+                        </w:r>
+                        <w:r>
+                          <w:rPr>
+                            <w:rFonts w:ascii="Times" w:hAnsi="Times"/>
+                            <w:b/>
+                            <w:bCs/>
+                            <w:color w:val="FFFFFF" w:themeColor="background1"/>
+                            <w:sz w:val="52"/>
+                            <w:szCs w:val="52"/>
+                          </w:rPr>
+                          <w:delText>t</w:delText>
+                        </w:r>
+                        <w:r>
+                          <w:rPr>
+                            <w:rFonts w:ascii="Times" w:hAnsi="Times"/>
+                            <w:b/>
+                            <w:bCs/>
+                            <w:color w:val="FFFFFF" w:themeColor="background1"/>
+                            <w:sz w:val="52"/>
+                            <w:szCs w:val="52"/>
+                          </w:rPr>
+                          <w:delText>ator</w:delText>
+                        </w:r>
+                      </w:del>
+                      <w:ins w:id="3" w:author="Twan Goosen" w:date="2014-10-10T15:44:00Z">
+                        <w:r>
+                          <w:rPr>
+                            <w:rFonts w:ascii="Times" w:hAnsi="Times"/>
+                            <w:b/>
+                            <w:bCs/>
+                            <w:color w:val="FFFFFF" w:themeColor="background1"/>
+                            <w:sz w:val="52"/>
+                            <w:szCs w:val="52"/>
+                          </w:rPr>
+                          <w:t>A</w:t>
+                        </w:r>
+                        <w:r>
+                          <w:rPr>
+                            <w:rFonts w:ascii="Times" w:hAnsi="Times"/>
+                            <w:b/>
+                            <w:bCs/>
+                            <w:color w:val="FFFFFF" w:themeColor="background1"/>
+                            <w:sz w:val="52"/>
+                            <w:szCs w:val="52"/>
+                          </w:rPr>
+                          <w:t>n</w:t>
+                        </w:r>
+                        <w:r>
+                          <w:rPr>
+                            <w:rFonts w:ascii="Times" w:hAnsi="Times"/>
+                            <w:b/>
+                            <w:bCs/>
+                            <w:color w:val="FFFFFF" w:themeColor="background1"/>
+                            <w:sz w:val="52"/>
+                            <w:szCs w:val="52"/>
+                          </w:rPr>
+                          <w:t>no</w:t>
+                        </w:r>
+                        <w:r>
+                          <w:rPr>
+                            <w:rFonts w:ascii="Times" w:hAnsi="Times"/>
+                            <w:b/>
+                            <w:bCs/>
+                            <w:color w:val="FFFFFF" w:themeColor="background1"/>
+                            <w:sz w:val="52"/>
+                            <w:szCs w:val="52"/>
+                          </w:rPr>
+                          <w:t>t</w:t>
+                        </w:r>
+                        <w:r>
+                          <w:rPr>
+                            <w:rFonts w:ascii="Times" w:hAnsi="Times"/>
+                            <w:b/>
+                            <w:bCs/>
+                            <w:color w:val="FFFFFF" w:themeColor="background1"/>
+                            <w:sz w:val="52"/>
+                            <w:szCs w:val="52"/>
+                          </w:rPr>
+                          <w:t>ator</w:t>
+                        </w:r>
+                      </w:ins>
                     </w:p>
                   </w:txbxContent>
                 </v:textbox>
@@ -6036,6 +6182,9 @@
     <w:p>
       <w:pPr>
         <w:pStyle w:val="Heading1"/>
+        <w:rPr>
+          <w:lang w:val="en-GB"/>
+        </w:rPr>
       </w:pPr>
       <w:r>
         <w:rPr>
@@ -6043,7 +6192,7 @@
           <w:szCs w:val="28"/>
           <w:lang w:val="en-GB"/>
         </w:rPr>
-        <w:t xml:space="preserve">Instrumenting  </w:t>
+        <w:t xml:space="preserve">Instrumenting </w:t>
       </w:r>
       <w:r>
         <w:rPr>
@@ -6083,63 +6232,118 @@
         </w:rPr>
       </w:pPr>
       <w:r>
-        <w:t xml:space="preserve">The </w:t>
-      </w:r>
-      <w:r>
-        <w:t xml:space="preserve">availability of </w:t>
-      </w:r>
-      <w:r>
-        <w:t>digital archives and other research</w:t>
-      </w:r>
-      <w:r>
-        <w:t xml:space="preserve"> data </w:t>
-      </w:r>
-      <w:r>
-        <w:t>via the Internet  creates</w:t>
-      </w:r>
-      <w:r>
-        <w:t xml:space="preserve"> new chances for collaboration. </w:t>
-      </w:r>
-      <w:r>
-        <w:t xml:space="preserve"> Indeed, equipped with special  software, </w:t>
-      </w:r>
-      <w:r>
-        <w:t>researche</w:t>
-      </w:r>
-      <w:r>
-        <w:t xml:space="preserve">rs from different institution, </w:t>
-      </w:r>
-      <w:r>
-        <w:t>countries</w:t>
-      </w:r>
-      <w:r>
-        <w:t xml:space="preserve"> and fields can </w:t>
-      </w:r>
-      <w:r>
-        <w:t>work together</w:t>
-      </w:r>
-      <w:r>
-        <w:t xml:space="preserve"> via the network</w:t>
-      </w:r>
-      <w:r>
-        <w:t xml:space="preserve">. Such collaboration can take </w:t>
-      </w:r>
-      <w:r>
-        <w:t>the form of annotating the data</w:t>
-      </w:r>
-      <w:r>
-        <w:t xml:space="preserve"> and sharing these annotations using an annotation infrastructure</w:t>
-      </w:r>
-      <w:r>
-        <w:t xml:space="preserve">. </w:t>
-      </w:r>
-      <w:r>
-        <w:t xml:space="preserve">By an annotation we mean a remark over a fragment(s) of a document(s). </w:t>
+        <w:rPr>
+          <w:lang w:val="en-GB"/>
+        </w:rPr>
+        <w:t>The availability of digital archives and other research data via the Internet creates new chances for collaboration.  Indeed, equipped with special software, researchers from different institution</w:t>
+      </w:r>
+      <w:ins w:id="4" w:author="Twan Goosen" w:date="2014-10-10T15:24:00Z">
+        <w:r>
+          <w:rPr>
+            <w:lang w:val="en-GB"/>
+          </w:rPr>
+          <w:t>s</w:t>
+        </w:r>
+      </w:ins>
+      <w:r>
+        <w:rPr>
+          <w:lang w:val="en-GB"/>
+        </w:rPr>
+        <w:t xml:space="preserve">, countries and fields can work together via the network. Such collaboration can take the form of annotating the data and sharing these annotations using an annotation infrastructure. By an annotation we mean a remark </w:t>
+      </w:r>
+      <w:r>
+        <w:rPr>
+          <w:lang w:val="en-GB"/>
+        </w:rPr>
+        <w:t xml:space="preserve">or other additional information </w:t>
+      </w:r>
+      <w:del w:id="5" w:author="Twan Goosen" w:date="2014-10-10T15:23:00Z">
+        <w:r>
+          <w:rPr>
+            <w:lang w:val="en-GB"/>
+          </w:rPr>
+          <w:delText xml:space="preserve">over </w:delText>
+        </w:r>
+      </w:del>
+      <w:ins w:id="6" w:author="Twan Goosen" w:date="2014-10-10T15:23:00Z">
+        <w:r>
+          <w:rPr>
+            <w:lang w:val="en-GB"/>
+          </w:rPr>
+          <w:t>pertaining to one or more</w:t>
+        </w:r>
+      </w:ins>
+      <w:del w:id="7" w:author="Twan Goosen" w:date="2014-10-10T15:23:00Z">
+        <w:r>
+          <w:rPr>
+            <w:lang w:val="en-GB"/>
+          </w:rPr>
+          <w:delText>a</w:delText>
+        </w:r>
+      </w:del>
+      <w:r>
+        <w:rPr>
+          <w:lang w:val="en-GB"/>
+        </w:rPr>
+        <w:t xml:space="preserve"> fragment</w:t>
+      </w:r>
+      <w:del w:id="8" w:author="Twan Goosen" w:date="2014-10-10T15:23:00Z">
+        <w:r>
+          <w:rPr>
+            <w:lang w:val="en-GB"/>
+          </w:rPr>
+          <w:delText>(</w:delText>
+        </w:r>
+      </w:del>
+      <w:r>
+        <w:rPr>
+          <w:lang w:val="en-GB"/>
+        </w:rPr>
+        <w:t>s</w:t>
+      </w:r>
+      <w:del w:id="9" w:author="Twan Goosen" w:date="2014-10-10T15:23:00Z">
+        <w:r>
+          <w:rPr>
+            <w:lang w:val="en-GB"/>
+          </w:rPr>
+          <w:delText>)</w:delText>
+        </w:r>
+      </w:del>
+      <w:r>
+        <w:rPr>
+          <w:lang w:val="en-GB"/>
+        </w:rPr>
+        <w:t xml:space="preserve"> of a document</w:t>
+      </w:r>
+      <w:ins w:id="10" w:author="Twan Goosen" w:date="2014-10-10T15:23:00Z">
+        <w:r>
+          <w:rPr>
+            <w:lang w:val="en-GB"/>
+          </w:rPr>
+          <w:t xml:space="preserve"> or set of documents.</w:t>
+        </w:r>
+      </w:ins>
+      <w:del w:id="11" w:author="Twan Goosen" w:date="2014-10-10T15:23:00Z">
+        <w:r>
+          <w:rPr>
+            <w:lang w:val="en-GB"/>
+          </w:rPr>
+          <w:delText>(s).</w:delText>
+        </w:r>
+      </w:del>
+      <w:r>
+        <w:rPr>
+          <w:lang w:val="en-GB"/>
+        </w:rPr>
+        <w:t xml:space="preserve"> </w:t>
       </w:r>
     </w:p>
     <w:p>
       <w:pPr>
         <w:pStyle w:val="Heading1"/>
+        <w:rPr>
+          <w:lang w:val="en-GB"/>
+        </w:rPr>
       </w:pPr>
       <w:r>
         <w:rPr>
@@ -6164,338 +6368,467 @@
         <w:rPr>
           <w:lang w:val="en-GB"/>
         </w:rPr>
-        <w:t xml:space="preserve"> </w:t>
-      </w:r>
-    </w:p>
-    <w:p>
-      <w:r>
-        <w:rPr>
-          <w:lang w:val="nl-NL"/>
-        </w:rPr>
-        <w:t xml:space="preserve">DWAN is a </w:t>
-      </w:r>
-      <w:r>
-        <w:rPr>
-          <w:lang w:val="nl-NL"/>
-        </w:rPr>
-        <w:t xml:space="preserve">software </w:t>
-      </w:r>
-      <w:proofErr w:type="spellStart"/>
-      <w:r>
-        <w:rPr>
-          <w:lang w:val="nl-NL"/>
-        </w:rPr>
-        <w:t>framework</w:t>
-      </w:r>
-      <w:proofErr w:type="spellEnd"/>
-      <w:r>
-        <w:rPr>
-          <w:lang w:val="nl-NL"/>
-        </w:rPr>
-        <w:t xml:space="preserve"> </w:t>
-      </w:r>
-      <w:proofErr w:type="spellStart"/>
-      <w:r>
-        <w:rPr>
-          <w:lang w:val="nl-NL"/>
-        </w:rPr>
-        <w:t>for</w:t>
-      </w:r>
-      <w:proofErr w:type="spellEnd"/>
-      <w:r>
-        <w:rPr>
-          <w:lang w:val="nl-NL"/>
-        </w:rPr>
-        <w:t xml:space="preserve"> </w:t>
-      </w:r>
-      <w:proofErr w:type="spellStart"/>
-      <w:r>
-        <w:rPr>
-          <w:lang w:val="nl-NL"/>
-        </w:rPr>
-        <w:t>possibly</w:t>
-      </w:r>
-      <w:proofErr w:type="spellEnd"/>
-      <w:r>
-        <w:rPr>
-          <w:lang w:val="nl-NL"/>
-        </w:rPr>
-        <w:t xml:space="preserve"> multiple </w:t>
-      </w:r>
-      <w:proofErr w:type="spellStart"/>
-      <w:r>
-        <w:rPr>
-          <w:lang w:val="nl-NL"/>
-        </w:rPr>
-        <w:t>annotation</w:t>
-      </w:r>
-      <w:proofErr w:type="spellEnd"/>
-      <w:r>
-        <w:rPr>
-          <w:lang w:val="nl-NL"/>
-        </w:rPr>
-        <w:t xml:space="preserve"> </w:t>
-      </w:r>
-      <w:proofErr w:type="spellStart"/>
-      <w:r>
-        <w:rPr>
-          <w:lang w:val="nl-NL"/>
-        </w:rPr>
-        <w:t>clients</w:t>
-      </w:r>
-      <w:proofErr w:type="spellEnd"/>
-      <w:r>
-        <w:rPr>
-          <w:lang w:val="nl-NL"/>
-        </w:rPr>
-        <w:t xml:space="preserve"> </w:t>
-      </w:r>
-      <w:proofErr w:type="spellStart"/>
-      <w:r>
-        <w:rPr>
-          <w:lang w:val="nl-NL"/>
-        </w:rPr>
-        <w:t>working</w:t>
-      </w:r>
-      <w:proofErr w:type="spellEnd"/>
-      <w:r>
-        <w:rPr>
-          <w:lang w:val="nl-NL"/>
-        </w:rPr>
-        <w:t xml:space="preserve"> </w:t>
-      </w:r>
-      <w:proofErr w:type="spellStart"/>
-      <w:r>
-        <w:rPr>
-          <w:lang w:val="nl-NL"/>
-        </w:rPr>
-        <w:t>t</w:t>
-      </w:r>
-      <w:r>
-        <w:rPr>
-          <w:lang w:val="nl-NL"/>
-        </w:rPr>
-        <w:t>ogether</w:t>
-      </w:r>
-      <w:proofErr w:type="spellEnd"/>
-      <w:r>
-        <w:rPr>
-          <w:lang w:val="nl-NL"/>
-        </w:rPr>
-        <w:t xml:space="preserve"> </w:t>
-      </w:r>
-      <w:proofErr w:type="spellStart"/>
-      <w:r>
-        <w:rPr>
-          <w:lang w:val="nl-NL"/>
-        </w:rPr>
-        <w:t>with</w:t>
-      </w:r>
-      <w:proofErr w:type="spellEnd"/>
-      <w:r>
-        <w:rPr>
-          <w:lang w:val="nl-NL"/>
-        </w:rPr>
-        <w:t xml:space="preserve"> a single backend.  </w:t>
-      </w:r>
-      <w:r>
-        <w:rPr>
-          <w:lang w:val="nl-NL"/>
-        </w:rPr>
-        <w:t>The backe</w:t>
-      </w:r>
-      <w:r>
-        <w:rPr>
-          <w:lang w:val="nl-NL"/>
-        </w:rPr>
-        <w:t xml:space="preserve">nd </w:t>
-      </w:r>
-      <w:proofErr w:type="spellStart"/>
-      <w:r>
-        <w:rPr>
-          <w:lang w:val="nl-NL"/>
-        </w:rPr>
-        <w:t>consists</w:t>
-      </w:r>
-      <w:proofErr w:type="spellEnd"/>
-      <w:r>
-        <w:rPr>
-          <w:lang w:val="nl-NL"/>
-        </w:rPr>
-        <w:t xml:space="preserve"> of a database </w:t>
-      </w:r>
-      <w:proofErr w:type="spellStart"/>
-      <w:r>
-        <w:rPr>
-          <w:lang w:val="nl-NL"/>
-        </w:rPr>
-        <w:t>and</w:t>
-      </w:r>
-      <w:proofErr w:type="spellEnd"/>
-      <w:r>
-        <w:rPr>
-          <w:lang w:val="nl-NL"/>
-        </w:rPr>
-        <w:t xml:space="preserve"> a </w:t>
-      </w:r>
-      <w:proofErr w:type="spellStart"/>
-      <w:r>
-        <w:rPr>
-          <w:lang w:val="nl-NL"/>
-        </w:rPr>
-        <w:t>Representational</w:t>
-      </w:r>
-      <w:proofErr w:type="spellEnd"/>
-      <w:r>
-        <w:rPr>
-          <w:lang w:val="nl-NL"/>
-        </w:rPr>
-        <w:t xml:space="preserve"> State Tra</w:t>
-      </w:r>
-      <w:r>
-        <w:rPr>
-          <w:lang w:val="nl-NL"/>
-        </w:rPr>
-        <w:t xml:space="preserve">nsfer (REST) web service </w:t>
-      </w:r>
-      <w:proofErr w:type="spellStart"/>
-      <w:r>
-        <w:rPr>
-          <w:lang w:val="nl-NL"/>
-        </w:rPr>
-        <w:t>impleme</w:t>
-      </w:r>
-      <w:r>
-        <w:rPr>
-          <w:lang w:val="nl-NL"/>
-        </w:rPr>
-        <w:t>nted</w:t>
-      </w:r>
-      <w:proofErr w:type="spellEnd"/>
-      <w:r>
-        <w:rPr>
-          <w:lang w:val="nl-NL"/>
-        </w:rPr>
-        <w:t xml:space="preserve"> in Java.</w:t>
-      </w:r>
-      <w:r>
         <w:t xml:space="preserve"> </w:t>
       </w:r>
     </w:p>
     <w:p>
       <w:pPr>
         <w:rPr>
-          <w:lang w:val="nl-NL"/>
+          <w:lang w:val="en-GB"/>
+        </w:rPr>
+      </w:pPr>
+      <w:r>
+        <w:rPr>
+          <w:lang w:val="en-GB"/>
+        </w:rPr>
+        <w:t xml:space="preserve">DWAN is a </w:t>
+      </w:r>
+      <w:r>
+        <w:rPr>
+          <w:lang w:val="en-GB"/>
+        </w:rPr>
+        <w:t xml:space="preserve">software </w:t>
+      </w:r>
+      <w:r>
+        <w:rPr>
+          <w:lang w:val="en-GB"/>
+        </w:rPr>
+        <w:t xml:space="preserve">framework </w:t>
+      </w:r>
+      <w:del w:id="12" w:author="Twan Goosen" w:date="2014-10-10T15:24:00Z">
+        <w:r>
+          <w:rPr>
+            <w:lang w:val="en-GB"/>
+          </w:rPr>
+          <w:delText xml:space="preserve">for </w:delText>
+        </w:r>
+        <w:r>
+          <w:rPr>
+            <w:lang w:val="en-GB"/>
+          </w:rPr>
+          <w:delText>possibly</w:delText>
+        </w:r>
+      </w:del>
+      <w:ins w:id="13" w:author="Twan Goosen" w:date="2014-10-10T15:24:00Z">
+        <w:r>
+          <w:rPr>
+            <w:lang w:val="en-GB"/>
+          </w:rPr>
+          <w:t>allowing</w:t>
+        </w:r>
+      </w:ins>
+      <w:r>
+        <w:rPr>
+          <w:lang w:val="en-GB"/>
+        </w:rPr>
+        <w:t xml:space="preserve"> multiple </w:t>
+      </w:r>
+      <w:r>
+        <w:rPr>
+          <w:lang w:val="en-GB"/>
+        </w:rPr>
+        <w:t xml:space="preserve">annotation clients </w:t>
+      </w:r>
+      <w:ins w:id="14" w:author="Twan Goosen" w:date="2014-10-10T15:24:00Z">
+        <w:r>
+          <w:rPr>
+            <w:lang w:val="en-GB"/>
+          </w:rPr>
+          <w:t xml:space="preserve">to </w:t>
+        </w:r>
+      </w:ins>
+      <w:r>
+        <w:rPr>
+          <w:lang w:val="en-GB"/>
+        </w:rPr>
+        <w:t>work</w:t>
+      </w:r>
+      <w:del w:id="15" w:author="Twan Goosen" w:date="2014-10-10T15:24:00Z">
+        <w:r>
+          <w:rPr>
+            <w:lang w:val="en-GB"/>
+          </w:rPr>
+          <w:delText>ing</w:delText>
+        </w:r>
+      </w:del>
+      <w:r>
+        <w:rPr>
+          <w:lang w:val="en-GB"/>
+        </w:rPr>
+        <w:t xml:space="preserve"> together with a single backend. </w:t>
+      </w:r>
+      <w:del w:id="16" w:author="Twan Goosen" w:date="2014-10-10T15:25:00Z">
+        <w:r>
+          <w:rPr>
+            <w:lang w:val="en-GB"/>
+          </w:rPr>
+          <w:delText xml:space="preserve"> </w:delText>
+        </w:r>
+      </w:del>
+      <w:r>
+        <w:rPr>
+          <w:lang w:val="en-GB"/>
+        </w:rPr>
+        <w:t>The backend consists of a database and a Representational State Tra</w:t>
+      </w:r>
+      <w:r>
+        <w:rPr>
+          <w:lang w:val="en-GB"/>
+        </w:rPr>
+        <w:t>nsfer (REST) web service impleme</w:t>
+      </w:r>
+      <w:r>
+        <w:rPr>
+          <w:lang w:val="en-GB"/>
+        </w:rPr>
+        <w:t>nted in Java.</w:t>
+      </w:r>
+      <w:r>
+        <w:rPr>
+          <w:lang w:val="en-GB"/>
+        </w:rPr>
+        <w:t xml:space="preserve"> </w:t>
+      </w:r>
+    </w:p>
+    <w:p>
+      <w:pPr>
+        <w:rPr>
+          <w:lang w:val="en-GB"/>
         </w:rPr>
       </w:pPr>
     </w:p>
     <w:p>
-      <w:r>
-        <w:t xml:space="preserve">A </w:t>
-      </w:r>
-      <w:r>
-        <w:t xml:space="preserve">client is developed specifically for a particular sort(s) of web-documents, whereas the </w:t>
-      </w:r>
-      <w:r>
-        <w:t>backend</w:t>
-      </w:r>
-      <w:r>
-        <w:t xml:space="preserve"> is not specific and treats requests of all clients in the same way.</w:t>
-      </w:r>
-      <w:r>
-        <w:t xml:space="preserve"> </w:t>
+      <w:pPr>
+        <w:rPr>
+          <w:lang w:val="en-GB"/>
+        </w:rPr>
+      </w:pPr>
+      <w:del w:id="17" w:author="Twan Goosen" w:date="2014-10-10T15:25:00Z">
+        <w:r>
+          <w:rPr>
+            <w:lang w:val="en-GB"/>
+          </w:rPr>
+          <w:delText>A c</w:delText>
+        </w:r>
+      </w:del>
+      <w:ins w:id="18" w:author="Twan Goosen" w:date="2014-10-10T15:25:00Z">
+        <w:r>
+          <w:rPr>
+            <w:lang w:val="en-GB"/>
+          </w:rPr>
+          <w:t>C</w:t>
+        </w:r>
+      </w:ins>
+      <w:r>
+        <w:rPr>
+          <w:lang w:val="en-GB"/>
+        </w:rPr>
+        <w:t>lient</w:t>
+      </w:r>
+      <w:del w:id="19" w:author="Twan Goosen" w:date="2014-10-10T15:25:00Z">
+        <w:r>
+          <w:rPr>
+            <w:lang w:val="en-GB"/>
+          </w:rPr>
+          <w:delText xml:space="preserve"> is</w:delText>
+        </w:r>
+      </w:del>
+      <w:ins w:id="20" w:author="Twan Goosen" w:date="2014-10-10T15:25:00Z">
+        <w:r>
+          <w:rPr>
+            <w:lang w:val="en-GB"/>
+          </w:rPr>
+          <w:t>s can be</w:t>
+        </w:r>
+      </w:ins>
+      <w:r>
+        <w:rPr>
+          <w:lang w:val="en-GB"/>
+        </w:rPr>
+        <w:t xml:space="preserve"> develo</w:t>
+      </w:r>
+      <w:bookmarkStart w:id="21" w:name="_GoBack"/>
+      <w:bookmarkEnd w:id="21"/>
+      <w:r>
+        <w:rPr>
+          <w:lang w:val="en-GB"/>
+        </w:rPr>
+        <w:t xml:space="preserve">ped </w:t>
+      </w:r>
+      <w:del w:id="22" w:author="Twan Goosen" w:date="2014-10-10T15:25:00Z">
+        <w:r>
+          <w:rPr>
+            <w:lang w:val="en-GB"/>
+          </w:rPr>
+          <w:delText xml:space="preserve">specifically </w:delText>
+        </w:r>
+      </w:del>
+      <w:r>
+        <w:rPr>
+          <w:lang w:val="en-GB"/>
+        </w:rPr>
+        <w:t>for a particular sort</w:t>
+      </w:r>
+      <w:del w:id="23" w:author="Twan Goosen" w:date="2014-10-10T15:26:00Z">
+        <w:r>
+          <w:rPr>
+            <w:lang w:val="en-GB"/>
+          </w:rPr>
+          <w:delText>(</w:delText>
+        </w:r>
+      </w:del>
+      <w:r>
+        <w:rPr>
+          <w:lang w:val="en-GB"/>
+        </w:rPr>
+        <w:t>s</w:t>
+      </w:r>
+      <w:del w:id="24" w:author="Twan Goosen" w:date="2014-10-10T15:26:00Z">
+        <w:r>
+          <w:rPr>
+            <w:lang w:val="en-GB"/>
+          </w:rPr>
+          <w:delText>)</w:delText>
+        </w:r>
+      </w:del>
+      <w:r>
+        <w:rPr>
+          <w:lang w:val="en-GB"/>
+        </w:rPr>
+        <w:t xml:space="preserve"> of web-documents, whereas the backend is not </w:t>
+      </w:r>
+      <w:ins w:id="25" w:author="Twan Goosen" w:date="2014-10-10T15:26:00Z">
+        <w:r>
+          <w:rPr>
+            <w:lang w:val="en-GB"/>
+          </w:rPr>
+          <w:t xml:space="preserve">domain </w:t>
+        </w:r>
+      </w:ins>
+      <w:r>
+        <w:rPr>
+          <w:lang w:val="en-GB"/>
+        </w:rPr>
+        <w:t xml:space="preserve">specific and treats requests of all clients in the same way. </w:t>
       </w:r>
     </w:p>
     <w:p>
-      <w:r>
-        <w:t xml:space="preserve">A client </w:t>
-      </w:r>
-      <w:r>
-        <w:t xml:space="preserve">and the server </w:t>
-      </w:r>
-      <w:r>
+      <w:pPr>
+        <w:rPr>
+          <w:del w:id="26" w:author="Twan Goosen" w:date="2014-10-10T15:27:00Z"/>
+          <w:lang w:val="en-GB"/>
+        </w:rPr>
+      </w:pPr>
+      <w:del w:id="27" w:author="Twan Goosen" w:date="2014-10-10T15:26:00Z">
+        <w:r>
+          <w:rPr>
+            <w:lang w:val="en-GB"/>
+          </w:rPr>
+          <w:delText>A client and t</w:delText>
+        </w:r>
+      </w:del>
+      <w:ins w:id="28" w:author="Twan Goosen" w:date="2014-10-10T15:26:00Z">
+        <w:r>
+          <w:rPr>
+            <w:lang w:val="en-GB"/>
+          </w:rPr>
+          <w:t>T</w:t>
+        </w:r>
+      </w:ins>
+      <w:r>
+        <w:rPr>
+          <w:lang w:val="en-GB"/>
+        </w:rPr>
+        <w:t xml:space="preserve">he server </w:t>
+      </w:r>
+      <w:ins w:id="29" w:author="Twan Goosen" w:date="2014-10-10T15:26:00Z">
+        <w:r>
+          <w:rPr>
+            <w:lang w:val="en-GB"/>
+          </w:rPr>
+          <w:t xml:space="preserve">and its clients </w:t>
+        </w:r>
+      </w:ins>
+      <w:r>
+        <w:rPr>
+          <w:lang w:val="en-GB"/>
+        </w:rPr>
         <w:t xml:space="preserve">exchange data </w:t>
       </w:r>
-      <w:r>
-        <w:t xml:space="preserve">via sending </w:t>
-      </w:r>
-      <w:r>
-        <w:t xml:space="preserve">REST requests </w:t>
-      </w:r>
-      <w:r>
-        <w:t>and respon</w:t>
-      </w:r>
-      <w:r>
+      <w:del w:id="30" w:author="Twan Goosen" w:date="2014-10-10T15:26:00Z">
+        <w:r>
+          <w:rPr>
+            <w:lang w:val="en-GB"/>
+          </w:rPr>
+          <w:delText xml:space="preserve">via </w:delText>
+        </w:r>
+      </w:del>
+      <w:ins w:id="31" w:author="Twan Goosen" w:date="2014-10-10T15:26:00Z">
+        <w:r>
+          <w:rPr>
+            <w:lang w:val="en-GB"/>
+          </w:rPr>
+          <w:t>by</w:t>
+        </w:r>
+        <w:r>
+          <w:rPr>
+            <w:lang w:val="en-GB"/>
+          </w:rPr>
+          <w:t xml:space="preserve"> </w:t>
+        </w:r>
+      </w:ins>
+      <w:r>
+        <w:rPr>
+          <w:lang w:val="en-GB"/>
+        </w:rPr>
+        <w:t>sending REST requests and respon</w:t>
+      </w:r>
+      <w:r>
+        <w:rPr>
+          <w:lang w:val="en-GB"/>
+        </w:rPr>
         <w:t>ses</w:t>
       </w:r>
       <w:r>
+        <w:rPr>
+          <w:lang w:val="en-GB"/>
+        </w:rPr>
+        <w:t xml:space="preserve">. A client accepts and sends XML </w:t>
+      </w:r>
+      <w:del w:id="32" w:author="Twan Goosen" w:date="2014-10-10T15:26:00Z">
+        <w:r>
+          <w:rPr>
+            <w:lang w:val="en-GB"/>
+          </w:rPr>
+          <w:delText xml:space="preserve">files </w:delText>
+        </w:r>
+      </w:del>
+      <w:ins w:id="33" w:author="Twan Goosen" w:date="2014-10-10T15:26:00Z">
+        <w:r>
+          <w:rPr>
+            <w:lang w:val="en-GB"/>
+          </w:rPr>
+          <w:t>documents</w:t>
+        </w:r>
+        <w:r>
+          <w:rPr>
+            <w:lang w:val="en-GB"/>
+          </w:rPr>
+          <w:t xml:space="preserve"> </w:t>
+        </w:r>
+      </w:ins>
+      <w:r>
+        <w:rPr>
+          <w:lang w:val="en-GB"/>
+        </w:rPr>
+        <w:t xml:space="preserve">that obey </w:t>
+      </w:r>
+      <w:ins w:id="34" w:author="Twan Goosen" w:date="2014-10-10T15:26:00Z">
+        <w:r>
+          <w:rPr>
+            <w:lang w:val="en-GB"/>
+          </w:rPr>
+          <w:t xml:space="preserve">the common </w:t>
+        </w:r>
+      </w:ins>
+      <w:r>
+        <w:rPr>
+          <w:lang w:val="en-GB"/>
+        </w:rPr>
+        <w:t>DWAN XML schema</w:t>
+      </w:r>
+      <w:del w:id="35" w:author="Twan Goosen" w:date="2014-10-10T15:26:00Z">
+        <w:r>
+          <w:rPr>
+            <w:lang w:val="en-GB"/>
+          </w:rPr>
+          <w:delText>,</w:delText>
+        </w:r>
+        <w:r>
+          <w:rPr>
+            <w:lang w:val="en-GB"/>
+          </w:rPr>
+          <w:delText xml:space="preserve"> which is a part of the server-side software</w:delText>
+        </w:r>
+      </w:del>
+      <w:r>
+        <w:rPr>
+          <w:lang w:val="en-GB"/>
+        </w:rPr>
         <w:t xml:space="preserve">. </w:t>
       </w:r>
-      <w:r>
-        <w:t xml:space="preserve">A </w:t>
-      </w:r>
-      <w:r>
-        <w:t>client accept</w:t>
-      </w:r>
-      <w:r>
-        <w:t>s</w:t>
-      </w:r>
-      <w:r>
-        <w:t xml:space="preserve"> and send</w:t>
-      </w:r>
-      <w:r>
-        <w:t>s</w:t>
-      </w:r>
-      <w:r>
-        <w:t xml:space="preserve"> XML </w:t>
-      </w:r>
-      <w:r>
-        <w:t>files</w:t>
-      </w:r>
-      <w:r>
-        <w:t xml:space="preserve"> that obey </w:t>
-      </w:r>
-      <w:r>
-        <w:t>DWAN XML schema</w:t>
-      </w:r>
-      <w:r>
-        <w:t>,</w:t>
-      </w:r>
-      <w:r>
-        <w:t xml:space="preserve"> which </w:t>
-      </w:r>
-      <w:r>
-        <w:t xml:space="preserve">is a part of the server-side software. </w:t>
-      </w:r>
-      <w:r>
-        <w:t xml:space="preserve">It </w:t>
-      </w:r>
-      <w:r>
-        <w:t xml:space="preserve">mirrors a data model that has been designed to represent the main data </w:t>
-      </w:r>
-      <w:r>
-        <w:t>classes</w:t>
-      </w:r>
-      <w:r>
-        <w:t xml:space="preserve">, which are involved in constructing annotations, and relations between these </w:t>
-      </w:r>
-      <w:r>
-        <w:t>classes</w:t>
-      </w:r>
-      <w:r>
-        <w:t>.</w:t>
+      <w:del w:id="36" w:author="Twan Goosen" w:date="2014-10-10T15:27:00Z">
+        <w:r>
+          <w:rPr>
+            <w:lang w:val="en-GB"/>
+          </w:rPr>
+          <w:delText xml:space="preserve">It </w:delText>
+        </w:r>
+      </w:del>
+      <w:ins w:id="37" w:author="Twan Goosen" w:date="2014-10-10T15:27:00Z">
+        <w:r>
+          <w:rPr>
+            <w:lang w:val="en-GB"/>
+          </w:rPr>
+          <w:t xml:space="preserve">This schema </w:t>
+        </w:r>
+      </w:ins>
+      <w:del w:id="38" w:author="Twan Goosen" w:date="2014-10-10T15:27:00Z">
+        <w:r>
+          <w:rPr>
+            <w:lang w:val="en-GB"/>
+          </w:rPr>
+          <w:delText xml:space="preserve">mirrors </w:delText>
+        </w:r>
+      </w:del>
+      <w:ins w:id="39" w:author="Twan Goosen" w:date="2014-10-10T15:27:00Z">
+        <w:r>
+          <w:rPr>
+            <w:lang w:val="en-GB"/>
+          </w:rPr>
+          <w:t>represents</w:t>
+        </w:r>
+        <w:r>
+          <w:rPr>
+            <w:lang w:val="en-GB"/>
+          </w:rPr>
+          <w:t xml:space="preserve"> </w:t>
+        </w:r>
+      </w:ins>
+      <w:r>
+        <w:rPr>
+          <w:lang w:val="en-GB"/>
+        </w:rPr>
+        <w:t>a data model that has been designed to represent the main data classes, which are involved in constructing annotations, and relations between these classes.</w:t>
       </w:r>
     </w:p>
-    <w:p/>
+    <w:p>
+      <w:pPr>
+        <w:rPr>
+          <w:lang w:val="en-GB"/>
+        </w:rPr>
+      </w:pPr>
+    </w:p>
     <w:p>
       <w:pPr>
         <w:pStyle w:val="Heading1"/>
+        <w:rPr>
+          <w:lang w:val="en-GB"/>
+        </w:rPr>
       </w:pPr>
       <w:r>
+        <w:rPr>
+          <w:lang w:val="en-GB"/>
+        </w:rPr>
         <w:t xml:space="preserve">DWAN data model </w:t>
       </w:r>
     </w:p>
     <w:p>
+      <w:pPr>
+        <w:rPr>
+          <w:lang w:val="en-GB"/>
+        </w:rPr>
+      </w:pPr>
       <w:r>
         <w:rPr>
           <w:noProof/>
@@ -6702,7 +7035,7 @@
           </mc:Choice>
           <mc:Fallback>
             <w:pict>
-              <v:shape id="Text Box 21" o:spid="_x0000_s1029" type="#_x0000_t202" style="position:absolute;margin-left:372.9pt;margin-top:76.7pt;width:104pt;height:44.05pt;z-index:251677696;visibility:visible;mso-wrap-style:square;mso-width-percent:0;mso-height-percent:0;mso-wrap-distance-left:9pt;mso-wrap-distance-top:0;mso-wrap-distance-right:9pt;mso-wrap-distance-bottom:0;mso-position-horizontal:absolute;mso-position-horizontal-relative:text;mso-position-vertical:absolute;mso-position-vertical-relative:text;mso-width-percent:0;mso-height-percent:0;mso-width-relative:margin;mso-height-relative:margin;v-text-anchor:top" o:gfxdata="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" filled="f" strokecolor="gray [1629]" strokeweight="1.5pt">
+              <v:shape id="Text Box 21" o:spid="_x0000_s1029" type="#_x0000_t202" style="position:absolute;margin-left:372.9pt;margin-top:76.7pt;width:104pt;height:44.05pt;z-index:251677696;visibility:visible;mso-wrap-style:square;mso-width-percent:0;mso-height-percent:0;mso-wrap-distance-left:9pt;mso-wrap-distance-top:0;mso-wrap-distance-right:9pt;mso-wrap-distance-bottom:0;mso-position-horizontal:absolute;mso-position-horizontal-relative:text;mso-position-vertical:absolute;mso-position-vertical-relative:text;mso-width-percent:0;mso-height-percent:0;mso-width-relative:margin;mso-height-relative:margin;v-text-anchor:top" o:gfxdata="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" filled="f" strokecolor="gray [1629]" strokeweight="1.5pt">
                 <v:shadow on="t" type="perspective" color="#272727 [2749]" opacity="28180f" mv:blur="25400f" origin="-.5,-.5" offset="0,0" matrix="68813f,,,68813f"/>
                 <v:textbox>
                   <w:txbxContent>
@@ -7142,145 +7475,234 @@
           </mc:Fallback>
         </mc:AlternateContent>
       </w:r>
-      <w:r>
+      <w:ins w:id="40" w:author="Twan Goosen" w:date="2014-10-10T15:27:00Z">
+        <w:r>
+          <w:rPr>
+            <w:lang w:val="en-GB"/>
+          </w:rPr>
+          <w:t xml:space="preserve">The </w:t>
+        </w:r>
+      </w:ins>
+      <w:r>
+        <w:rPr>
+          <w:lang w:val="en-GB"/>
+        </w:rPr>
         <w:t xml:space="preserve">relations </w:t>
       </w:r>
       <w:r>
         <w:rPr>
           <w:i/>
           <w:iCs/>
+          <w:lang w:val="en-GB"/>
         </w:rPr>
         <w:t>Annotation - Target</w:t>
       </w:r>
       <w:r>
+        <w:rPr>
+          <w:lang w:val="en-GB"/>
+        </w:rPr>
         <w:t xml:space="preserve">, </w:t>
       </w:r>
       <w:r>
         <w:rPr>
           <w:i/>
           <w:iCs/>
+          <w:lang w:val="en-GB"/>
         </w:rPr>
         <w:t>Target - Source</w:t>
       </w:r>
       <w:r>
+        <w:rPr>
+          <w:lang w:val="en-GB"/>
+        </w:rPr>
         <w:t xml:space="preserve">, </w:t>
       </w:r>
       <w:r>
         <w:rPr>
           <w:i/>
           <w:iCs/>
+          <w:lang w:val="en-GB"/>
         </w:rPr>
         <w:t>Target - Cached Representation</w:t>
       </w:r>
       <w:r>
-        <w:t xml:space="preserve"> closely follow </w:t>
-      </w:r>
-      <w:r>
-        <w:t xml:space="preserve">the </w:t>
+        <w:rPr>
+          <w:lang w:val="en-GB"/>
+        </w:rPr>
+        <w:t xml:space="preserve"> closely follow the </w:t>
       </w:r>
       <w:r>
         <w:rPr>
           <w:i/>
+          <w:lang w:val="en-GB"/>
         </w:rPr>
         <w:t>Open Annotation</w:t>
       </w:r>
       <w:r>
-        <w:t xml:space="preserve"> (OA) standar</w:t>
-      </w:r>
-      <w:r>
-        <w:t>d</w:t>
-      </w:r>
-      <w:r>
-        <w:t xml:space="preserve">. An annotation, i.e. an inhabitant of the class </w:t>
+        <w:rPr>
+          <w:lang w:val="en-GB"/>
+        </w:rPr>
+        <w:t xml:space="preserve"> (OA) standard</w:t>
+      </w:r>
+      <w:ins w:id="41" w:author="Twan Goosen" w:date="2014-10-10T15:28:00Z">
+        <w:r>
+          <w:rPr>
+            <w:rStyle w:val="EndnoteReference"/>
+            <w:lang w:val="en-GB"/>
+          </w:rPr>
+          <w:endnoteReference w:id="1"/>
+        </w:r>
+      </w:ins>
+      <w:r>
+        <w:rPr>
+          <w:lang w:val="en-GB"/>
+        </w:rPr>
+        <w:t xml:space="preserve">. An annotation, i.e. an </w:t>
+      </w:r>
+      <w:del w:id="43" w:author="Twan Goosen" w:date="2014-10-10T15:29:00Z">
+        <w:r>
+          <w:rPr>
+            <w:lang w:val="en-GB"/>
+          </w:rPr>
+          <w:delText xml:space="preserve">inhabitant </w:delText>
+        </w:r>
+      </w:del>
+      <w:ins w:id="44" w:author="Twan Goosen" w:date="2014-10-10T15:29:00Z">
+        <w:r>
+          <w:rPr>
+            <w:lang w:val="en-GB"/>
+          </w:rPr>
+          <w:t>instance</w:t>
+        </w:r>
+        <w:r>
+          <w:rPr>
+            <w:lang w:val="en-GB"/>
+          </w:rPr>
+          <w:t xml:space="preserve"> </w:t>
+        </w:r>
+      </w:ins>
+      <w:r>
+        <w:rPr>
+          <w:lang w:val="en-GB"/>
+        </w:rPr>
+        <w:t xml:space="preserve">of the class </w:t>
       </w:r>
       <w:r>
         <w:rPr>
           <w:i/>
           <w:iCs/>
+          <w:lang w:val="en-GB"/>
         </w:rPr>
         <w:t>Annotation</w:t>
       </w:r>
       <w:r>
+        <w:rPr>
+          <w:lang w:val="en-GB"/>
+        </w:rPr>
         <w:t xml:space="preserve">, is a structure that </w:t>
       </w:r>
       <w:r>
+        <w:rPr>
+          <w:lang w:val="en-GB"/>
+        </w:rPr>
         <w:lastRenderedPageBreak/>
-        <w:t xml:space="preserve">contains necessary information about user's annotation. In particular it contains the annotation's identifier, the reference to the owner and the time of creation. An owner is either the </w:t>
-      </w:r>
-      <w:r>
-        <w:t>principal</w:t>
-      </w:r>
-      <w:r>
-        <w:t xml:space="preserve"> who has created the annotation or a </w:t>
-      </w:r>
-      <w:r>
-        <w:t>user</w:t>
-      </w:r>
-      <w:r>
-        <w:t xml:space="preserve"> to whom the ownership has been assigned.</w:t>
-      </w:r>
-      <w:r>
-        <w:t xml:space="preserve"> </w:t>
+        <w:t xml:space="preserve">contains necessary information about </w:t>
+      </w:r>
+      <w:del w:id="45" w:author="Twan Goosen" w:date="2014-10-10T15:29:00Z">
+        <w:r>
+          <w:rPr>
+            <w:lang w:val="en-GB"/>
+          </w:rPr>
+          <w:delText xml:space="preserve">user's </w:delText>
+        </w:r>
+      </w:del>
+      <w:ins w:id="46" w:author="Twan Goosen" w:date="2014-10-10T15:29:00Z">
+        <w:r>
+          <w:rPr>
+            <w:lang w:val="en-GB"/>
+          </w:rPr>
+          <w:t>an individual</w:t>
+        </w:r>
+        <w:r>
+          <w:rPr>
+            <w:lang w:val="en-GB"/>
+          </w:rPr>
+          <w:t xml:space="preserve"> </w:t>
+        </w:r>
+      </w:ins>
+      <w:r>
+        <w:rPr>
+          <w:lang w:val="en-GB"/>
+        </w:rPr>
+        <w:t xml:space="preserve">annotation. In particular it contains the annotation's identifier, the reference to the owner and the time of creation. An owner is either the principal who has created the annotation or a user to whom the ownership has been assigned. </w:t>
       </w:r>
     </w:p>
     <w:p>
-      <w:r>
+      <w:pPr>
+        <w:rPr>
+          <w:lang w:val="en-GB"/>
+        </w:rPr>
+      </w:pPr>
+      <w:r>
+        <w:rPr>
+          <w:lang w:val="en-GB"/>
+        </w:rPr>
         <w:t xml:space="preserve">Besides the owner, an annotation has </w:t>
       </w:r>
       <w:r>
         <w:rPr>
           <w:i/>
           <w:iCs/>
+          <w:lang w:val="en-GB"/>
         </w:rPr>
         <w:t>readers</w:t>
       </w:r>
       <w:r>
+        <w:rPr>
+          <w:lang w:val="en-GB"/>
+        </w:rPr>
         <w:t xml:space="preserve"> and </w:t>
       </w:r>
       <w:r>
         <w:rPr>
           <w:i/>
           <w:iCs/>
+          <w:lang w:val="en-GB"/>
         </w:rPr>
         <w:t>writers</w:t>
       </w:r>
       <w:r>
-        <w:t xml:space="preserve">. As one can expect, a reader is a user that can read the annotation, and a writer can also add changes to it. Thus, a registered </w:t>
-      </w:r>
-      <w:r>
-        <w:t>principal</w:t>
-      </w:r>
-      <w:r>
-        <w:t xml:space="preserve"> can be related to an annotation by means of one of </w:t>
-      </w:r>
-      <w:r>
-        <w:t xml:space="preserve">three access modes: </w:t>
+        <w:rPr>
+          <w:lang w:val="en-GB"/>
+        </w:rPr>
+        <w:t xml:space="preserve">. As one can expect, a reader is a user that can read the annotation, and a writer can also add changes to it. Thus, a registered principal can be related to an annotation by means of one of three access modes: </w:t>
       </w:r>
       <w:r>
         <w:rPr>
           <w:i/>
           <w:iCs/>
+          <w:lang w:val="en-GB"/>
         </w:rPr>
         <w:t>reader</w:t>
       </w:r>
       <w:r>
+        <w:rPr>
+          <w:lang w:val="en-GB"/>
+        </w:rPr>
         <w:t xml:space="preserve">, </w:t>
       </w:r>
       <w:r>
         <w:rPr>
           <w:i/>
           <w:iCs/>
-        </w:rPr>
-        <w:t>writer</w:t>
-      </w:r>
-      <w:r>
-        <w:rPr>
-          <w:i/>
-          <w:iCs/>
-        </w:rPr>
-        <w:t>, none</w:t>
-      </w:r>
-      <w:r>
+          <w:lang w:val="en-GB"/>
+        </w:rPr>
+        <w:t>writer, none</w:t>
+      </w:r>
+      <w:r>
+        <w:rPr>
+          <w:lang w:val="en-GB"/>
+        </w:rPr>
         <w:t>.</w:t>
       </w:r>
       <w:r>
@@ -7288,81 +7710,83 @@
           <w:i/>
           <w:iCs/>
           <w:noProof/>
-          <w:lang w:eastAsia="en-US"/>
+          <w:lang w:val="en-GB" w:eastAsia="en-US"/>
         </w:rPr>
         <w:t xml:space="preserve"> </w:t>
       </w:r>
     </w:p>
     <w:p>
-      <w:r>
+      <w:pPr>
+        <w:rPr>
+          <w:lang w:val="en-GB"/>
+        </w:rPr>
+      </w:pPr>
+      <w:r>
+        <w:rPr>
+          <w:lang w:val="en-GB"/>
+        </w:rPr>
         <w:t xml:space="preserve">An annotation can have one or more </w:t>
       </w:r>
       <w:r>
         <w:rPr>
           <w:i/>
           <w:iCs/>
+          <w:lang w:val="en-GB"/>
         </w:rPr>
         <w:t>targets</w:t>
       </w:r>
       <w:r>
+        <w:rPr>
+          <w:lang w:val="en-GB"/>
+        </w:rPr>
         <w:t xml:space="preserve">. A target (i.e. an inhabitant of the "Target" class) contains the reference to the web-document (a </w:t>
       </w:r>
       <w:r>
         <w:rPr>
           <w:i/>
           <w:iCs/>
+          <w:lang w:val="en-GB"/>
         </w:rPr>
         <w:t>source</w:t>
       </w:r>
       <w:r>
-        <w:t>) and the precise description of the document's fragment</w:t>
-      </w:r>
-      <w:r>
-        <w:t>,</w:t>
-      </w:r>
-      <w:r>
-        <w:t xml:space="preserve"> which is actually annotated. Moreover, a target may refer to one or more cached representations of </w:t>
-      </w:r>
-      <w:r>
-        <w:t>(</w:t>
-      </w:r>
-      <w:r>
-        <w:t>the relevant parts of</w:t>
-      </w:r>
-      <w:r>
-        <w:t>)</w:t>
-      </w:r>
-      <w:r>
-        <w:t xml:space="preserve"> the </w:t>
-      </w:r>
-      <w:r>
-        <w:t>target document</w:t>
-      </w:r>
-      <w:r>
-        <w:t xml:space="preserve"> with the precise descriptions of the annotated fragments for each representation.</w:t>
+        <w:rPr>
+          <w:lang w:val="en-GB"/>
+        </w:rPr>
+        <w:t xml:space="preserve">) and the precise description of the document's fragment, which is actually annotated. Moreover, a target may refer to one or more </w:t>
+      </w:r>
+      <w:r>
+        <w:rPr>
+          <w:i/>
+          <w:lang w:val="en-GB"/>
+          <w:rPrChange w:id="47" w:author="Twan Goosen" w:date="2014-10-10T15:30:00Z">
+            <w:rPr>
+              <w:lang w:val="en-GB"/>
+            </w:rPr>
+          </w:rPrChange>
+        </w:rPr>
+        <w:t>cached representations</w:t>
+      </w:r>
+      <w:r>
+        <w:rPr>
+          <w:lang w:val="en-GB"/>
+        </w:rPr>
+        <w:t xml:space="preserve"> of (the relevant parts of) the target document with the precise descriptions of the annotated fragments for each representation.</w:t>
       </w:r>
     </w:p>
     <w:p>
-      <w:r>
-        <w:t>The s</w:t>
-      </w:r>
-      <w:r>
-        <w:t xml:space="preserve">emantics of an annotation is given in its body. In the implementation a body </w:t>
-      </w:r>
-      <w:r>
-        <w:t>is</w:t>
-      </w:r>
-      <w:r>
-        <w:t xml:space="preserve"> an arbitrary text or an </w:t>
-      </w:r>
-      <w:r>
-        <w:t>XML</w:t>
-      </w:r>
-      <w:r>
-        <w:t xml:space="preserve"> text.</w:t>
+      <w:pPr>
+        <w:rPr>
+          <w:lang w:val="en-GB"/>
+        </w:rPr>
+      </w:pPr>
+      <w:r>
+        <w:rPr>
+          <w:lang w:val="en-GB"/>
+        </w:rPr>
+        <w:t>The semantics of an annotation is given in its body. In the implementation a body is an arbitrary text or an XML text.</w:t>
       </w:r>
     </w:p>
-    <w:p/>
     <w:p>
       <w:pPr>
         <w:pStyle w:val="Heading1"/>
@@ -7371,68 +7795,169 @@
         </w:rPr>
       </w:pPr>
       <w:r>
-        <w:t xml:space="preserve">DWAN </w:t>
-      </w:r>
-      <w:r>
-        <w:t>backend</w:t>
-      </w:r>
-      <w:r>
-        <w:t xml:space="preserve"> </w:t>
+        <w:rPr>
+          <w:lang w:val="en-GB"/>
+        </w:rPr>
+        <w:t xml:space="preserve">DWAN backend </w:t>
       </w:r>
     </w:p>
     <w:p>
-      <w:r>
-        <w:t xml:space="preserve">The core of the </w:t>
-      </w:r>
-      <w:r>
-        <w:t>backend is the</w:t>
-      </w:r>
-      <w:r>
-        <w:t xml:space="preserve"> </w:t>
-      </w:r>
-      <w:r>
-        <w:t xml:space="preserve">database </w:t>
-      </w:r>
-      <w:r>
-        <w:t xml:space="preserve">where annotations and information about annotated </w:t>
-      </w:r>
-      <w:r>
-        <w:t>targets</w:t>
-      </w:r>
-      <w:r>
-        <w:t xml:space="preserve"> are stored together with </w:t>
+      <w:pPr>
+        <w:rPr>
+          <w:lang w:val="en-GB"/>
+        </w:rPr>
+      </w:pPr>
+      <w:r>
+        <w:rPr>
+          <w:lang w:val="en-GB"/>
+        </w:rPr>
+        <w:t xml:space="preserve">The core of the backend is </w:t>
+      </w:r>
+      <w:del w:id="48" w:author="Twan Goosen" w:date="2014-10-10T15:30:00Z">
+        <w:r>
+          <w:rPr>
+            <w:lang w:val="en-GB"/>
+          </w:rPr>
+          <w:delText xml:space="preserve">the </w:delText>
+        </w:r>
+      </w:del>
+      <w:ins w:id="49" w:author="Twan Goosen" w:date="2014-10-10T15:30:00Z">
+        <w:r>
+          <w:rPr>
+            <w:lang w:val="en-GB"/>
+          </w:rPr>
+          <w:t>a</w:t>
+        </w:r>
+        <w:r>
+          <w:rPr>
+            <w:lang w:val="en-GB"/>
+          </w:rPr>
+          <w:t xml:space="preserve"> </w:t>
+        </w:r>
+      </w:ins>
+      <w:r>
+        <w:rPr>
+          <w:lang w:val="en-GB"/>
+        </w:rPr>
+        <w:t xml:space="preserve">database where annotations and information about annotated targets are stored together with </w:t>
       </w:r>
       <w:r>
         <w:rPr>
           <w:color w:val="3366FF"/>
+          <w:lang w:val="en-GB"/>
         </w:rPr>
         <w:t>cached representations</w:t>
       </w:r>
       <w:r>
-        <w:t xml:space="preserve"> of </w:t>
-      </w:r>
-      <w:r>
-        <w:t>the targets</w:t>
-      </w:r>
-      <w:r>
-        <w:t xml:space="preserve">. A cached representation is a copy, e.g. a screenshot, of a </w:t>
-      </w:r>
-      <w:r>
-        <w:t>target document</w:t>
-      </w:r>
-      <w:r>
-        <w:t xml:space="preserve">. Storing cached representations allows to retrieve the copy of an annotated document when the actual web-document under the </w:t>
-      </w:r>
-      <w:r>
-        <w:t>target’s</w:t>
-      </w:r>
-      <w:r>
-        <w:t xml:space="preserve"> URI has been updated so that</w:t>
-      </w:r>
-      <w:r>
+        <w:rPr>
+          <w:lang w:val="en-GB"/>
+        </w:rPr>
+        <w:t xml:space="preserve"> of the targets. A cached representation is a copy</w:t>
+      </w:r>
+      <w:ins w:id="50" w:author="Twan Goosen" w:date="2014-10-10T15:30:00Z">
+        <w:r>
+          <w:rPr>
+            <w:lang w:val="en-GB"/>
+          </w:rPr>
+          <w:t xml:space="preserve"> or projection</w:t>
+        </w:r>
+      </w:ins>
+      <w:r>
+        <w:rPr>
+          <w:lang w:val="en-GB"/>
+        </w:rPr>
+        <w:t>, e.g. a screenshot, of a target document</w:t>
+      </w:r>
+      <w:ins w:id="51" w:author="Twan Goosen" w:date="2014-10-10T15:30:00Z">
+        <w:r>
+          <w:rPr>
+            <w:lang w:val="en-GB"/>
+          </w:rPr>
+          <w:t xml:space="preserve"> or a fragment thereof</w:t>
+        </w:r>
+      </w:ins>
+      <w:r>
+        <w:rPr>
+          <w:lang w:val="en-GB"/>
+        </w:rPr>
+        <w:t xml:space="preserve">. Storing cached representations allows </w:t>
+      </w:r>
+      <w:del w:id="52" w:author="Twan Goosen" w:date="2014-10-10T15:31:00Z">
+        <w:r>
+          <w:rPr>
+            <w:lang w:val="en-GB"/>
+          </w:rPr>
+          <w:delText>to retrieve</w:delText>
+        </w:r>
+      </w:del>
+      <w:ins w:id="53" w:author="Twan Goosen" w:date="2014-10-10T15:31:00Z">
+        <w:r>
+          <w:rPr>
+            <w:lang w:val="en-GB"/>
+          </w:rPr>
+          <w:t>for the retrieval of</w:t>
+        </w:r>
+      </w:ins>
+      <w:del w:id="54" w:author="Twan Goosen" w:date="2014-10-10T15:31:00Z">
+        <w:r>
+          <w:rPr>
+            <w:lang w:val="en-GB"/>
+          </w:rPr>
+          <w:delText xml:space="preserve"> the</w:delText>
+        </w:r>
+      </w:del>
+      <w:ins w:id="55" w:author="Twan Goosen" w:date="2014-10-10T15:31:00Z">
+        <w:r>
+          <w:rPr>
+            <w:lang w:val="en-GB"/>
+          </w:rPr>
+          <w:t xml:space="preserve"> a</w:t>
+        </w:r>
+      </w:ins>
+      <w:r>
+        <w:rPr>
+          <w:lang w:val="en-GB"/>
+        </w:rPr>
+        <w:t xml:space="preserve"> copy of an annotated document </w:t>
+      </w:r>
+      <w:del w:id="56" w:author="Twan Goosen" w:date="2014-10-10T15:31:00Z">
+        <w:r>
+          <w:rPr>
+            <w:lang w:val="en-GB"/>
+          </w:rPr>
+          <w:delText xml:space="preserve">when </w:delText>
+        </w:r>
+      </w:del>
+      <w:ins w:id="57" w:author="Twan Goosen" w:date="2014-10-10T15:31:00Z">
+        <w:r>
+          <w:rPr>
+            <w:lang w:val="en-GB"/>
+          </w:rPr>
+          <w:t>in case</w:t>
+        </w:r>
+        <w:r>
+          <w:rPr>
+            <w:lang w:val="en-GB"/>
+          </w:rPr>
+          <w:t xml:space="preserve"> </w:t>
+        </w:r>
+      </w:ins>
+      <w:r>
+        <w:rPr>
+          <w:lang w:val="en-GB"/>
+        </w:rPr>
+        <w:t>the actual web-document under the target’s URI has been updated so that</w:t>
+      </w:r>
+      <w:r>
+        <w:rPr>
+          <w:lang w:val="en-GB"/>
+        </w:rPr>
         <w:t xml:space="preserve"> locating </w:t>
       </w:r>
       <w:r>
+        <w:rPr>
+          <w:lang w:val="en-GB"/>
+        </w:rPr>
         <w:t xml:space="preserve">the annotation in it becomes difficult or even impossible. It may happen when the corresponding fragment has been significantly changed or disappeared. </w:t>
       </w:r>
     </w:p>
@@ -7446,148 +7971,330 @@
     <w:p>
       <w:pPr>
         <w:pStyle w:val="Heading1"/>
+        <w:rPr>
+          <w:lang w:val="en-GB"/>
+        </w:rPr>
       </w:pPr>
       <w:r>
+        <w:rPr>
+          <w:lang w:val="en-GB"/>
+        </w:rPr>
         <w:t xml:space="preserve">DWAN frontends </w:t>
-      </w:r>
-    </w:p>
-    <w:p>
-      <w:r>
-        <w:rPr>
-          <w:b/>
-        </w:rPr>
-        <w:t>Wired-Marker-based DWAN client</w:t>
-      </w:r>
-      <w:r>
-        <w:t xml:space="preserve">  has been developed on the base of the </w:t>
-      </w:r>
-      <w:r>
-        <w:rPr>
-          <w:i/>
-        </w:rPr>
-        <w:t>Wired-Marker</w:t>
-      </w:r>
-      <w:r>
-        <w:t xml:space="preserve"> freeware. It is a highlighter that allows marking fragments of a web-document by different colors.   An annotated fragment can be a text fragment or the whole image. </w:t>
-      </w:r>
-      <w:proofErr w:type="spellStart"/>
-      <w:r>
-        <w:t>aAn</w:t>
-      </w:r>
-      <w:proofErr w:type="spellEnd"/>
-      <w:r>
-        <w:t xml:space="preserve"> annotated fragment is preserved not only in the local client’s database within the extension but also sent by the DWAN client as an XML file to the backend database where it is stored.  </w:t>
       </w:r>
     </w:p>
     <w:p>
       <w:pPr>
         <w:rPr>
+          <w:lang w:val="en-GB"/>
+        </w:rPr>
+      </w:pPr>
+      <w:del w:id="58" w:author="Twan Goosen" w:date="2014-10-10T15:32:00Z">
+        <w:r>
+          <w:rPr>
+            <w:b/>
+            <w:lang w:val="en-GB"/>
+          </w:rPr>
+          <w:delText xml:space="preserve">Wired-Marker-based </w:delText>
+        </w:r>
+      </w:del>
+      <w:r>
+        <w:rPr>
+          <w:b/>
+          <w:lang w:val="en-GB"/>
+        </w:rPr>
+        <w:t xml:space="preserve">DWAN </w:t>
+      </w:r>
+      <w:del w:id="59" w:author="Twan Goosen" w:date="2014-10-10T15:32:00Z">
+        <w:r>
+          <w:rPr>
+            <w:b/>
+            <w:lang w:val="en-GB"/>
+          </w:rPr>
+          <w:delText>client</w:delText>
+        </w:r>
+        <w:r>
+          <w:rPr>
+            <w:lang w:val="en-GB"/>
+          </w:rPr>
+          <w:delText xml:space="preserve">  </w:delText>
+        </w:r>
+      </w:del>
+      <w:ins w:id="60" w:author="Twan Goosen" w:date="2014-10-10T15:32:00Z">
+        <w:r>
+          <w:rPr>
+            <w:b/>
+            <w:lang w:val="en-GB"/>
+          </w:rPr>
+          <w:t xml:space="preserve">browser </w:t>
+        </w:r>
+      </w:ins>
+      <w:ins w:id="61" w:author="Twan Goosen" w:date="2014-10-10T15:42:00Z">
+        <w:r>
+          <w:rPr>
+            <w:b/>
+            <w:lang w:val="en-GB"/>
+          </w:rPr>
+          <w:t>extension</w:t>
+        </w:r>
+      </w:ins>
+      <w:ins w:id="62" w:author="Twan Goosen" w:date="2014-10-10T15:32:00Z">
+        <w:r>
+          <w:rPr>
+            <w:lang w:val="en-GB"/>
+          </w:rPr>
+          <w:t>:</w:t>
+        </w:r>
+        <w:r>
+          <w:rPr>
+            <w:lang w:val="en-GB"/>
+          </w:rPr>
+          <w:t xml:space="preserve"> This client </w:t>
+        </w:r>
+      </w:ins>
+      <w:r>
+        <w:rPr>
+          <w:lang w:val="en-GB"/>
+        </w:rPr>
+        <w:t xml:space="preserve">has been developed on </w:t>
+      </w:r>
+      <w:del w:id="63" w:author="Twan Goosen" w:date="2014-10-10T15:32:00Z">
+        <w:r>
+          <w:rPr>
+            <w:lang w:val="en-GB"/>
+          </w:rPr>
+          <w:delText xml:space="preserve">the base </w:delText>
+        </w:r>
+      </w:del>
+      <w:ins w:id="64" w:author="Twan Goosen" w:date="2014-10-10T15:32:00Z">
+        <w:r>
+          <w:rPr>
+            <w:lang w:val="en-GB"/>
+          </w:rPr>
+          <w:t xml:space="preserve">basis </w:t>
+        </w:r>
+      </w:ins>
+      <w:r>
+        <w:rPr>
+          <w:lang w:val="en-GB"/>
+        </w:rPr>
+        <w:t>of the</w:t>
+      </w:r>
+      <w:ins w:id="65" w:author="Twan Goosen" w:date="2014-10-10T15:42:00Z">
+        <w:r>
+          <w:rPr>
+            <w:lang w:val="en-GB"/>
+          </w:rPr>
+          <w:t xml:space="preserve"> freeware</w:t>
+        </w:r>
+      </w:ins>
+      <w:r>
+        <w:rPr>
+          <w:lang w:val="en-GB"/>
+        </w:rPr>
+        <w:t xml:space="preserve"> </w:t>
+      </w:r>
+      <w:r>
+        <w:rPr>
+          <w:i/>
+          <w:lang w:val="en-GB"/>
+        </w:rPr>
+        <w:t>Wired-Marker</w:t>
+      </w:r>
+      <w:ins w:id="66" w:author="Twan Goosen" w:date="2014-10-10T15:42:00Z">
+        <w:r>
+          <w:rPr>
+            <w:lang w:val="en-GB"/>
+          </w:rPr>
+          <w:t xml:space="preserve"> extension</w:t>
+        </w:r>
+        <w:r>
+          <w:rPr>
+            <w:rStyle w:val="EndnoteReference"/>
+            <w:lang w:val="en-GB"/>
+          </w:rPr>
+          <w:endnoteReference w:id="2"/>
+        </w:r>
+      </w:ins>
+      <w:del w:id="68" w:author="Twan Goosen" w:date="2014-10-10T15:42:00Z">
+        <w:r>
+          <w:rPr>
+            <w:lang w:val="en-GB"/>
+          </w:rPr>
+          <w:delText xml:space="preserve"> freeware</w:delText>
+        </w:r>
+      </w:del>
+      <w:r>
+        <w:rPr>
+          <w:lang w:val="en-GB"/>
+        </w:rPr>
+        <w:t>. It is a highlighter that allows marking fragments of a web-document by different colo</w:t>
+      </w:r>
+      <w:ins w:id="69" w:author="Twan Goosen" w:date="2014-10-10T15:34:00Z">
+        <w:r>
+          <w:rPr>
+            <w:lang w:val="en-GB"/>
+          </w:rPr>
+          <w:t>u</w:t>
+        </w:r>
+      </w:ins>
+      <w:r>
+        <w:rPr>
+          <w:lang w:val="en-GB"/>
+        </w:rPr>
+        <w:t xml:space="preserve">rs.   An annotated fragment can be a text fragment or the whole image. </w:t>
+      </w:r>
+      <w:del w:id="70" w:author="Twan Goosen" w:date="2014-10-10T15:35:00Z">
+        <w:r>
+          <w:rPr>
+            <w:lang w:val="en-GB"/>
+          </w:rPr>
+          <w:delText>a</w:delText>
+        </w:r>
+      </w:del>
+      <w:r>
+        <w:rPr>
+          <w:lang w:val="en-GB"/>
+        </w:rPr>
+        <w:t xml:space="preserve">An annotated fragment is preserved not only in the local client’s database within the extension but also sent by the DWAN client as an XML </w:t>
+      </w:r>
+      <w:del w:id="71" w:author="Twan Goosen" w:date="2014-10-10T15:35:00Z">
+        <w:r>
+          <w:rPr>
+            <w:lang w:val="en-GB"/>
+          </w:rPr>
+          <w:delText xml:space="preserve">file </w:delText>
+        </w:r>
+      </w:del>
+      <w:ins w:id="72" w:author="Twan Goosen" w:date="2014-10-10T15:35:00Z">
+        <w:r>
+          <w:rPr>
+            <w:lang w:val="en-GB"/>
+          </w:rPr>
+          <w:t>request</w:t>
+        </w:r>
+        <w:r>
+          <w:rPr>
+            <w:lang w:val="en-GB"/>
+          </w:rPr>
+          <w:t xml:space="preserve"> </w:t>
+        </w:r>
+      </w:ins>
+      <w:r>
+        <w:rPr>
+          <w:lang w:val="en-GB"/>
+        </w:rPr>
+        <w:t>to the backend</w:t>
+      </w:r>
+      <w:ins w:id="73" w:author="Twan Goosen" w:date="2014-10-10T15:35:00Z">
+        <w:r>
+          <w:rPr>
+            <w:lang w:val="en-GB"/>
+          </w:rPr>
+          <w:t>,</w:t>
+        </w:r>
+      </w:ins>
+      <w:r>
+        <w:rPr>
+          <w:lang w:val="en-GB"/>
+        </w:rPr>
+        <w:t xml:space="preserve"> </w:t>
+      </w:r>
+      <w:del w:id="74" w:author="Twan Goosen" w:date="2014-10-10T15:35:00Z">
+        <w:r>
+          <w:rPr>
+            <w:lang w:val="en-GB"/>
+          </w:rPr>
+          <w:delText xml:space="preserve">database </w:delText>
+        </w:r>
+      </w:del>
+      <w:r>
+        <w:rPr>
+          <w:lang w:val="en-GB"/>
+        </w:rPr>
+        <w:t>where it is stored</w:t>
+      </w:r>
+      <w:ins w:id="75" w:author="Twan Goosen" w:date="2014-10-10T15:35:00Z">
+        <w:r>
+          <w:rPr>
+            <w:lang w:val="en-GB"/>
+          </w:rPr>
+          <w:t xml:space="preserve"> in the database</w:t>
+        </w:r>
+      </w:ins>
+      <w:r>
+        <w:rPr>
+          <w:lang w:val="en-GB"/>
+        </w:rPr>
+        <w:t xml:space="preserve">. </w:t>
+      </w:r>
+      <w:del w:id="76" w:author="Twan Goosen" w:date="2014-10-10T15:35:00Z">
+        <w:r>
+          <w:rPr>
+            <w:lang w:val="en-GB"/>
+          </w:rPr>
+          <w:delText xml:space="preserve"> </w:delText>
+        </w:r>
+      </w:del>
+    </w:p>
+    <w:p>
+      <w:pPr>
+        <w:rPr>
           <w:rFonts w:ascii="Liberation Serif" w:hAnsi="Liberation Serif" w:cs="Liberation Serif"/>
           <w:lang w:val="en-GB"/>
         </w:rPr>
       </w:pPr>
-      <w:r>
-        <w:t>When a user creates an annotation, the client sends it to the server together with a cached representation of the annotated page (on the moment of annotation).  A cached representation can be requested by the user later, for instance if the client cannot deliver the annotation because the page has been changed and the fragment cannot be resolved .</w:t>
+      <w:commentRangeStart w:id="77"/>
+      <w:r>
+        <w:rPr>
+          <w:lang w:val="en-GB"/>
+        </w:rPr>
+        <w:t xml:space="preserve">When a user creates an annotation, the client sends it to the server together with a cached representation of the annotated page (on the moment of annotation). </w:t>
+      </w:r>
+      <w:commentRangeEnd w:id="77"/>
+      <w:r>
+        <w:rPr>
+          <w:rStyle w:val="CommentReference"/>
+          <w:rFonts w:asciiTheme="minorHAnsi" w:eastAsiaTheme="minorEastAsia" w:hAnsiTheme="minorHAnsi" w:cstheme="minorBidi"/>
+          <w:lang w:val="en-GB" w:eastAsia="sv-SE"/>
+        </w:rPr>
+        <w:commentReference w:id="77"/>
+      </w:r>
+      <w:proofErr w:type="gramStart"/>
+      <w:r>
+        <w:rPr>
+          <w:lang w:val="en-GB"/>
+        </w:rPr>
+        <w:t>A cached representation can be requested by the user</w:t>
+      </w:r>
+      <w:proofErr w:type="gramEnd"/>
+      <w:r>
+        <w:rPr>
+          <w:lang w:val="en-GB"/>
+        </w:rPr>
+        <w:t xml:space="preserve"> later, for instance if the client cannot deliver the annotation because the page has been changed and the fragment cannot be resolved</w:t>
+      </w:r>
+      <w:del w:id="78" w:author="Twan Goosen" w:date="2014-10-10T15:36:00Z">
+        <w:r>
+          <w:rPr>
+            <w:lang w:val="en-GB"/>
+          </w:rPr>
+          <w:delText xml:space="preserve"> </w:delText>
+        </w:r>
+      </w:del>
+      <w:r>
+        <w:rPr>
+          <w:lang w:val="en-GB"/>
+        </w:rPr>
+        <w:t>.</w:t>
       </w:r>
       <w:r>
         <w:rPr>
           <w:i/>
           <w:iCs/>
           <w:noProof/>
-          <w:lang w:eastAsia="en-US"/>
+          <w:lang w:val="en-GB" w:eastAsia="en-US"/>
         </w:rPr>
         <w:t xml:space="preserve"> </w:t>
-      </w:r>
-    </w:p>
-    <w:p>
-      <w:r>
-        <w:rPr>
-          <w:b/>
-        </w:rPr>
-        <w:t>The ELAN frontend</w:t>
-      </w:r>
-      <w:r>
-        <w:t xml:space="preserve"> for the DWAN </w:t>
-      </w:r>
-      <w:r>
-        <w:t>backend</w:t>
-      </w:r>
-      <w:r>
-        <w:t xml:space="preserve"> is</w:t>
-      </w:r>
-      <w:r>
-        <w:t xml:space="preserve"> </w:t>
-      </w:r>
-      <w:r>
-        <w:t>being prepared in the</w:t>
-      </w:r>
-      <w:r>
-        <w:t xml:space="preserve"> context of the COLTIME project. E</w:t>
-      </w:r>
-      <w:r>
-        <w:t>LAN is an annotation program for media files. Comments in ELAN-speak are called Annotations in DWAN-speak</w:t>
-      </w:r>
-      <w:r>
-        <w:t xml:space="preserve"> There was </w:t>
-      </w:r>
-      <w:r>
-        <w:t>no specific suppor</w:t>
-      </w:r>
-      <w:r>
-        <w:t xml:space="preserve">t to comment on the ELAN annotations </w:t>
-      </w:r>
-      <w:r>
-        <w:t xml:space="preserve">themselves. </w:t>
-      </w:r>
-      <w:r>
-        <w:t xml:space="preserve"> The DWAN backend is an ideal vehicle </w:t>
-      </w:r>
-      <w:r>
-        <w:t>to store these comments: it is based on comments</w:t>
-      </w:r>
-      <w:r>
-        <w:t xml:space="preserve"> </w:t>
-      </w:r>
-      <w:r>
-        <w:t>which refer to some</w:t>
-      </w:r>
-      <w:r>
-        <w:t xml:space="preserve"> </w:t>
-      </w:r>
-      <w:r>
-        <w:t>URL, or even more specifically to some fragment of the URL by means of a</w:t>
-      </w:r>
-      <w:r>
-        <w:t xml:space="preserve"> </w:t>
-      </w:r>
-      <w:r>
-        <w:t xml:space="preserve">fragment </w:t>
-      </w:r>
-      <w:r>
-        <w:t xml:space="preserve">identifier. </w:t>
-      </w:r>
-    </w:p>
-    <w:p>
-      <w:r>
-        <w:rPr>
-          <w:b/>
-        </w:rPr>
-        <w:t>The fronte</w:t>
-      </w:r>
-      <w:r>
-        <w:rPr>
-          <w:b/>
-        </w:rPr>
-        <w:t>n</w:t>
-      </w:r>
-      <w:r>
-        <w:rPr>
-          <w:b/>
-        </w:rPr>
-        <w:t>d for ANNEX</w:t>
-      </w:r>
-      <w:r>
-        <w:t xml:space="preserve">. ANNEX is an open source online visualizer for time-aligned annotation files, primarily targeted at the EAF (ELAN Annotation Format) format. Primarily being a visualization tool for archived materials, ANNEX currently does not offer any creation or modification functionalities over time-aligned annotation files. This leverages the need for extra functionality allowing users to create comments on the existing annotations. </w:t>
       </w:r>
     </w:p>
     <w:p>
@@ -7596,100 +8303,530 @@
           <w:lang w:val="en-GB"/>
         </w:rPr>
       </w:pPr>
-      <w:r>
+      <w:del w:id="79" w:author="Twan Goosen" w:date="2014-10-10T15:37:00Z">
+        <w:r>
+          <w:rPr>
+            <w:b/>
+            <w:lang w:val="en-GB"/>
+          </w:rPr>
+          <w:delText xml:space="preserve">The </w:delText>
+        </w:r>
+      </w:del>
+      <w:r>
+        <w:rPr>
+          <w:b/>
+          <w:lang w:val="en-GB"/>
+        </w:rPr>
+        <w:t>ELAN frontend</w:t>
+      </w:r>
+      <w:ins w:id="80" w:author="Twan Goosen" w:date="2014-10-10T15:40:00Z">
+        <w:r>
+          <w:rPr>
+            <w:lang w:val="en-GB"/>
+          </w:rPr>
+          <w:t>:</w:t>
+        </w:r>
+      </w:ins>
+      <w:ins w:id="81" w:author="Twan Goosen" w:date="2014-10-10T15:38:00Z">
+        <w:r>
+          <w:rPr>
+            <w:lang w:val="en-GB"/>
+          </w:rPr>
+          <w:t xml:space="preserve"> </w:t>
+        </w:r>
+      </w:ins>
+      <w:del w:id="82" w:author="Twan Goosen" w:date="2014-10-10T15:38:00Z">
+        <w:r>
+          <w:rPr>
+            <w:lang w:val="en-GB"/>
+          </w:rPr>
+          <w:delText xml:space="preserve"> for the DWAN backend is being prepared in the context of the COLTIME project. </w:delText>
+        </w:r>
+      </w:del>
+      <w:r>
+        <w:rPr>
+          <w:lang w:val="en-GB"/>
+        </w:rPr>
+        <w:t>ELAN</w:t>
+      </w:r>
+      <w:ins w:id="83" w:author="Twan Goosen" w:date="2014-10-10T15:40:00Z">
+        <w:r>
+          <w:rPr>
+            <w:rStyle w:val="EndnoteReference"/>
+            <w:lang w:val="en-GB"/>
+          </w:rPr>
+          <w:endnoteReference w:id="3"/>
+        </w:r>
+      </w:ins>
+      <w:r>
+        <w:rPr>
+          <w:lang w:val="en-GB"/>
+        </w:rPr>
+        <w:t xml:space="preserve"> is an annotation program for media files. </w:t>
+      </w:r>
+      <w:ins w:id="85" w:author="Twan Goosen" w:date="2014-10-10T15:38:00Z">
+        <w:r>
+          <w:rPr>
+            <w:lang w:val="en-GB"/>
+          </w:rPr>
+          <w:t>An integrated client</w:t>
+        </w:r>
+        <w:r>
+          <w:rPr>
+            <w:lang w:val="en-GB"/>
+          </w:rPr>
+          <w:t xml:space="preserve"> for the DWAN backend is being prepared in the context of the </w:t>
+        </w:r>
+      </w:ins>
+      <w:proofErr w:type="spellStart"/>
+      <w:ins w:id="86" w:author="Twan Goosen" w:date="2014-10-10T15:41:00Z">
+        <w:r>
+          <w:rPr>
+            <w:lang w:val="en-GB"/>
+          </w:rPr>
+          <w:t>ColTime</w:t>
+        </w:r>
+        <w:proofErr w:type="spellEnd"/>
+        <w:r>
+          <w:rPr>
+            <w:rStyle w:val="EndnoteReference"/>
+            <w:lang w:val="en-GB"/>
+          </w:rPr>
+          <w:endnoteReference w:id="4"/>
+        </w:r>
+      </w:ins>
+      <w:ins w:id="88" w:author="Twan Goosen" w:date="2014-10-10T15:38:00Z">
+        <w:r>
+          <w:rPr>
+            <w:lang w:val="en-GB"/>
+          </w:rPr>
+          <w:t xml:space="preserve"> project. </w:t>
+        </w:r>
+      </w:ins>
+      <w:r>
+        <w:rPr>
+          <w:i/>
+          <w:lang w:val="en-GB"/>
+          <w:rPrChange w:id="89" w:author="Twan Goosen" w:date="2014-10-10T15:38:00Z">
+            <w:rPr>
+              <w:lang w:val="en-GB"/>
+            </w:rPr>
+          </w:rPrChange>
+        </w:rPr>
+        <w:t>Comments</w:t>
+      </w:r>
+      <w:r>
+        <w:rPr>
+          <w:lang w:val="en-GB"/>
+        </w:rPr>
+        <w:t xml:space="preserve"> in ELAN</w:t>
+      </w:r>
+      <w:del w:id="90" w:author="Twan Goosen" w:date="2014-10-10T15:38:00Z">
+        <w:r>
+          <w:rPr>
+            <w:lang w:val="en-GB"/>
+          </w:rPr>
+          <w:delText>-speak</w:delText>
+        </w:r>
+      </w:del>
+      <w:r>
+        <w:rPr>
+          <w:lang w:val="en-GB"/>
+        </w:rPr>
+        <w:t xml:space="preserve"> </w:t>
+      </w:r>
+      <w:del w:id="91" w:author="Twan Goosen" w:date="2014-10-10T15:38:00Z">
+        <w:r>
+          <w:rPr>
+            <w:lang w:val="en-GB"/>
+          </w:rPr>
+          <w:delText xml:space="preserve">are </w:delText>
+        </w:r>
+      </w:del>
+      <w:ins w:id="92" w:author="Twan Goosen" w:date="2014-10-10T15:38:00Z">
+        <w:r>
+          <w:rPr>
+            <w:lang w:val="en-GB"/>
+          </w:rPr>
+          <w:t>map to the concept of</w:t>
+        </w:r>
+      </w:ins>
+      <w:del w:id="93" w:author="Twan Goosen" w:date="2014-10-10T15:38:00Z">
+        <w:r>
+          <w:rPr>
+            <w:lang w:val="en-GB"/>
+          </w:rPr>
+          <w:delText xml:space="preserve">called </w:delText>
+        </w:r>
+      </w:del>
+      <w:ins w:id="94" w:author="Twan Goosen" w:date="2014-10-10T15:38:00Z">
+        <w:r>
+          <w:rPr>
+            <w:lang w:val="en-GB"/>
+          </w:rPr>
+          <w:t xml:space="preserve"> </w:t>
+        </w:r>
+      </w:ins>
+      <w:r>
+        <w:rPr>
+          <w:lang w:val="en-GB"/>
+        </w:rPr>
+        <w:t xml:space="preserve">Annotations in </w:t>
+      </w:r>
+      <w:ins w:id="95" w:author="Twan Goosen" w:date="2014-10-10T15:38:00Z">
+        <w:r>
+          <w:rPr>
+            <w:lang w:val="en-GB"/>
+          </w:rPr>
+          <w:t xml:space="preserve">the </w:t>
+        </w:r>
+      </w:ins>
+      <w:r>
+        <w:rPr>
+          <w:lang w:val="en-GB"/>
+        </w:rPr>
+        <w:t>DWAN</w:t>
+      </w:r>
+      <w:del w:id="96" w:author="Twan Goosen" w:date="2014-10-10T15:38:00Z">
+        <w:r>
+          <w:rPr>
+            <w:lang w:val="en-GB"/>
+          </w:rPr>
+          <w:delText xml:space="preserve">-speak </w:delText>
+        </w:r>
+      </w:del>
+      <w:ins w:id="97" w:author="Twan Goosen" w:date="2014-10-10T15:38:00Z">
+        <w:r>
+          <w:rPr>
+            <w:lang w:val="en-GB"/>
+          </w:rPr>
+          <w:t xml:space="preserve"> model</w:t>
+        </w:r>
+      </w:ins>
+      <w:ins w:id="98" w:author="Twan Goosen" w:date="2014-10-10T15:39:00Z">
+        <w:r>
+          <w:rPr>
+            <w:lang w:val="en-GB"/>
+          </w:rPr>
+          <w:t xml:space="preserve">. </w:t>
+        </w:r>
+      </w:ins>
+      <w:r>
+        <w:rPr>
+          <w:lang w:val="en-GB"/>
+        </w:rPr>
+        <w:t xml:space="preserve">There </w:t>
+      </w:r>
+      <w:del w:id="99" w:author="Twan Goosen" w:date="2014-10-10T15:39:00Z">
+        <w:r>
+          <w:rPr>
+            <w:lang w:val="en-GB"/>
+          </w:rPr>
+          <w:delText xml:space="preserve">was </w:delText>
+        </w:r>
+      </w:del>
+      <w:ins w:id="100" w:author="Twan Goosen" w:date="2014-10-10T15:39:00Z">
+        <w:r>
+          <w:rPr>
+            <w:lang w:val="en-GB"/>
+          </w:rPr>
+          <w:t>is</w:t>
+        </w:r>
+        <w:r>
+          <w:rPr>
+            <w:lang w:val="en-GB"/>
+          </w:rPr>
+          <w:t xml:space="preserve"> </w:t>
+        </w:r>
+      </w:ins>
+      <w:r>
+        <w:rPr>
+          <w:lang w:val="en-GB"/>
+        </w:rPr>
+        <w:t xml:space="preserve">no specific support </w:t>
+      </w:r>
+      <w:del w:id="101" w:author="Twan Goosen" w:date="2014-10-10T15:39:00Z">
+        <w:r>
+          <w:rPr>
+            <w:lang w:val="en-GB"/>
+          </w:rPr>
+          <w:delText xml:space="preserve">to </w:delText>
+        </w:r>
+      </w:del>
+      <w:ins w:id="102" w:author="Twan Goosen" w:date="2014-10-10T15:39:00Z">
+        <w:r>
+          <w:rPr>
+            <w:lang w:val="en-GB"/>
+          </w:rPr>
+          <w:t>for</w:t>
+        </w:r>
+        <w:r>
+          <w:rPr>
+            <w:lang w:val="en-GB"/>
+          </w:rPr>
+          <w:t xml:space="preserve"> </w:t>
+        </w:r>
+      </w:ins>
+      <w:r>
+        <w:rPr>
+          <w:lang w:val="en-GB"/>
+        </w:rPr>
+        <w:t>comment</w:t>
+      </w:r>
+      <w:ins w:id="103" w:author="Twan Goosen" w:date="2014-10-10T15:39:00Z">
+        <w:r>
+          <w:rPr>
+            <w:lang w:val="en-GB"/>
+          </w:rPr>
+          <w:t>s</w:t>
+        </w:r>
+      </w:ins>
+      <w:r>
+        <w:rPr>
+          <w:lang w:val="en-GB"/>
+        </w:rPr>
+        <w:t xml:space="preserve"> on the ELAN annotations themselves. </w:t>
+      </w:r>
+      <w:del w:id="104" w:author="Twan Goosen" w:date="2014-10-10T15:39:00Z">
+        <w:r>
+          <w:rPr>
+            <w:lang w:val="en-GB"/>
+          </w:rPr>
+          <w:delText xml:space="preserve"> </w:delText>
+        </w:r>
+      </w:del>
+      <w:r>
+        <w:rPr>
+          <w:lang w:val="en-GB"/>
+        </w:rPr>
+        <w:t xml:space="preserve">The DWAN backend is an ideal vehicle to store these comments: it is based on comments which refer to some URL, or even more specifically to some fragment of the URL by means of a fragment identifier. </w:t>
+      </w:r>
+    </w:p>
+    <w:p>
+      <w:pPr>
+        <w:rPr>
+          <w:lang w:val="en-GB"/>
+        </w:rPr>
+      </w:pPr>
+      <w:del w:id="105" w:author="Twan Goosen" w:date="2014-10-10T15:37:00Z">
+        <w:r>
+          <w:rPr>
+            <w:b/>
+            <w:lang w:val="en-GB"/>
+          </w:rPr>
+          <w:delText>The fronte</w:delText>
+        </w:r>
+        <w:r>
+          <w:rPr>
+            <w:b/>
+            <w:lang w:val="en-GB"/>
+          </w:rPr>
+          <w:delText>n</w:delText>
+        </w:r>
+        <w:r>
+          <w:rPr>
+            <w:b/>
+            <w:lang w:val="en-GB"/>
+          </w:rPr>
+          <w:delText xml:space="preserve">d for </w:delText>
+        </w:r>
+      </w:del>
+      <w:r>
+        <w:rPr>
+          <w:b/>
+          <w:lang w:val="en-GB"/>
+        </w:rPr>
+        <w:t>ANNEX</w:t>
+      </w:r>
+      <w:ins w:id="106" w:author="Twan Goosen" w:date="2014-10-10T15:37:00Z">
+        <w:r>
+          <w:rPr>
+            <w:b/>
+            <w:lang w:val="en-GB"/>
+          </w:rPr>
+          <w:t xml:space="preserve"> frontend</w:t>
+        </w:r>
+      </w:ins>
+      <w:del w:id="107" w:author="Twan Goosen" w:date="2014-10-10T15:40:00Z">
+        <w:r>
+          <w:rPr>
+            <w:lang w:val="en-GB"/>
+          </w:rPr>
+          <w:delText xml:space="preserve">. </w:delText>
+        </w:r>
+      </w:del>
+      <w:ins w:id="108" w:author="Twan Goosen" w:date="2014-10-10T15:40:00Z">
+        <w:r>
+          <w:rPr>
+            <w:lang w:val="en-GB"/>
+          </w:rPr>
+          <w:t>:</w:t>
+        </w:r>
+        <w:r>
+          <w:rPr>
+            <w:lang w:val="en-GB"/>
+          </w:rPr>
+          <w:t xml:space="preserve"> </w:t>
+        </w:r>
+      </w:ins>
+      <w:r>
+        <w:rPr>
+          <w:lang w:val="en-GB"/>
+        </w:rPr>
+        <w:t xml:space="preserve">ANNEX is an open source online visualizer for time-aligned annotation files, primarily targeted at the EAF (ELAN Annotation Format) format. Primarily being a visualization tool for archived materials, ANNEX currently does not offer any creation or modification functionalities over time-aligned annotation files. This leverages the need for extra functionality allowing users to create comments on the existing annotations. </w:t>
+      </w:r>
+    </w:p>
+    <w:p>
+      <w:pPr>
+        <w:rPr>
+          <w:lang w:val="en-GB"/>
+        </w:rPr>
+      </w:pPr>
+      <w:r>
+        <w:rPr>
+          <w:lang w:val="en-GB"/>
+        </w:rPr>
         <w:t>For this purpose the DWAN backend stands out as an ideal server-side engine to store, search and retrieve such comments.</w:t>
       </w:r>
     </w:p>
     <w:p>
       <w:pPr>
         <w:pStyle w:val="Heading1"/>
+        <w:rPr>
+          <w:lang w:val="en-GB"/>
+        </w:rPr>
       </w:pPr>
       <w:r>
         <w:rPr>
           <w:lang w:val="en-GB"/>
         </w:rPr>
-        <w:t xml:space="preserve"> </w:t>
-      </w:r>
-      <w:r>
-        <w:t>Outlook</w:t>
+        <w:t xml:space="preserve"> Outlook</w:t>
       </w:r>
     </w:p>
     <w:p>
       <w:pPr>
         <w:rPr>
-          <w:lang w:eastAsia="en-US"/>
+          <w:lang w:val="en-GB" w:eastAsia="en-US"/>
         </w:rPr>
       </w:pPr>
       <w:r>
-        <w:t xml:space="preserve">Due to universality of  DWAN backend, the whole framework has a good potential to be reusable by other research groups and institutions.  An interested </w:t>
+        <w:rPr>
+          <w:lang w:val="en-GB"/>
+        </w:rPr>
+        <w:t xml:space="preserve">Due to universality </w:t>
+      </w:r>
+      <w:proofErr w:type="gramStart"/>
+      <w:r>
+        <w:rPr>
+          <w:lang w:val="en-GB"/>
+        </w:rPr>
+        <w:t>of  DWAN</w:t>
+      </w:r>
+      <w:proofErr w:type="gramEnd"/>
+      <w:r>
+        <w:rPr>
+          <w:lang w:val="en-GB"/>
+        </w:rPr>
+        <w:t xml:space="preserve"> backend, the whole framework has a good potential to be reusable by other research groups and institutions.  An interested </w:t>
       </w:r>
       <w:proofErr w:type="spellStart"/>
       <w:r>
+        <w:rPr>
+          <w:lang w:val="en-GB"/>
+        </w:rPr>
         <w:t>ogranisation</w:t>
       </w:r>
       <w:proofErr w:type="spellEnd"/>
       <w:r>
+        <w:rPr>
+          <w:lang w:val="en-GB"/>
+        </w:rPr>
         <w:t xml:space="preserve"> can </w:t>
       </w:r>
       <w:r>
-        <w:t xml:space="preserve">either reuse DWAN’s backend code, or share the database with another organization,  and create its standalone frontend, or adjust already existing one.  Amongst potential candidates </w:t>
-      </w:r>
-      <w:r>
-        <w:t>to be used as  DWAN frontend we</w:t>
-      </w:r>
-      <w:r>
+        <w:rPr>
+          <w:lang w:val="en-GB"/>
+        </w:rPr>
+        <w:t>either reuse DWAN’s backend code, or share the database with another organization</w:t>
+      </w:r>
+      <w:proofErr w:type="gramStart"/>
+      <w:r>
+        <w:rPr>
+          <w:lang w:val="en-GB"/>
+        </w:rPr>
+        <w:t>,  and</w:t>
+      </w:r>
+      <w:proofErr w:type="gramEnd"/>
+      <w:r>
+        <w:rPr>
+          <w:lang w:val="en-GB"/>
+        </w:rPr>
+        <w:t xml:space="preserve"> create its standalone frontend, or adjust already existing one.  Amongst potential candidates </w:t>
+      </w:r>
+      <w:r>
+        <w:rPr>
+          <w:lang w:val="en-GB"/>
+        </w:rPr>
+        <w:t xml:space="preserve">to be used </w:t>
+      </w:r>
+      <w:proofErr w:type="gramStart"/>
+      <w:r>
+        <w:rPr>
+          <w:lang w:val="en-GB"/>
+        </w:rPr>
+        <w:t>as  DWAN</w:t>
+      </w:r>
+      <w:proofErr w:type="gramEnd"/>
+      <w:r>
+        <w:rPr>
+          <w:lang w:val="en-GB"/>
+        </w:rPr>
+        <w:t xml:space="preserve"> frontend we</w:t>
+      </w:r>
+      <w:r>
+        <w:rPr>
+          <w:lang w:val="en-GB"/>
+        </w:rPr>
         <w:t xml:space="preserve"> would propose the following software: </w:t>
       </w:r>
       <w:r>
         <w:rPr>
           <w:i/>
-          <w:lang w:eastAsia="en-US"/>
+          <w:lang w:val="en-GB" w:eastAsia="en-US"/>
         </w:rPr>
         <w:t>ANNIS</w:t>
       </w:r>
       <w:r>
         <w:rPr>
-          <w:lang w:eastAsia="en-US"/>
-        </w:rPr>
-        <w:t xml:space="preserve"> (specific for multilingual linguistic corpora)</w:t>
-      </w:r>
-      <w:r>
-        <w:rPr>
-          <w:lang w:eastAsia="en-US"/>
-        </w:rPr>
-        <w:t xml:space="preserve">,  </w:t>
+          <w:lang w:val="en-GB" w:eastAsia="en-US"/>
+        </w:rPr>
+        <w:t xml:space="preserve"> (specific for multilingual linguistic corpora),  </w:t>
       </w:r>
       <w:r>
         <w:rPr>
           <w:i/>
-          <w:lang w:eastAsia="en-US"/>
+          <w:lang w:val="en-GB" w:eastAsia="en-US"/>
         </w:rPr>
         <w:t>BIBLIOPEDIA</w:t>
       </w:r>
       <w:r>
         <w:rPr>
-          <w:lang w:eastAsia="en-US"/>
-        </w:rPr>
-        <w:t xml:space="preserve"> (designed to crawl scholarly resources)</w:t>
-      </w:r>
-      <w:r>
-        <w:rPr>
-          <w:lang w:eastAsia="en-US"/>
-        </w:rPr>
-        <w:t xml:space="preserve">. </w:t>
+          <w:lang w:val="en-GB" w:eastAsia="en-US"/>
+        </w:rPr>
+        <w:t xml:space="preserve"> (designed to crawl scholarly resources). </w:t>
       </w:r>
       <w:proofErr w:type="spellStart"/>
       <w:r>
         <w:rPr>
           <w:i/>
-          <w:lang w:eastAsia="en-US"/>
+          <w:lang w:val="en-GB" w:eastAsia="en-US"/>
         </w:rPr>
         <w:t>LitBlitz</w:t>
       </w:r>
       <w:proofErr w:type="spellEnd"/>
       <w:r>
         <w:rPr>
-          <w:lang w:eastAsia="en-US"/>
+          <w:lang w:val="en-GB" w:eastAsia="en-US"/>
         </w:rPr>
         <w:t xml:space="preserve"> or NB (for faculties and students)</w:t>
       </w:r>
@@ -7697,161 +8834,164 @@
     <w:p>
       <w:pPr>
         <w:rPr>
-          <w:lang w:eastAsia="en-US"/>
+          <w:lang w:val="en-GB" w:eastAsia="en-US"/>
         </w:rPr>
       </w:pPr>
       <w:proofErr w:type="spellStart"/>
       <w:r>
         <w:rPr>
           <w:i/>
-          <w:lang w:eastAsia="en-US"/>
+          <w:lang w:val="en-GB" w:eastAsia="en-US"/>
         </w:rPr>
         <w:t>MapHub</w:t>
       </w:r>
       <w:proofErr w:type="spellEnd"/>
       <w:r>
         <w:rPr>
-          <w:lang w:eastAsia="en-US"/>
+          <w:lang w:val="en-GB" w:eastAsia="en-US"/>
         </w:rPr>
         <w:t xml:space="preserve"> (specific on annotating historic maps)</w:t>
-      </w:r>
-    </w:p>
-    <w:p>
-      <w:r>
-        <w:rPr>
-          <w:lang w:eastAsia="en-US"/>
-        </w:rPr>
-        <w:t xml:space="preserve">Pliny (developed by KCL </w:t>
-      </w:r>
-      <w:r>
-        <w:rPr>
-          <w:lang w:eastAsia="en-US"/>
-        </w:rPr>
-        <w:t>)</w:t>
-      </w:r>
-      <w:r>
-        <w:rPr>
-          <w:lang w:eastAsia="en-US"/>
-        </w:rPr>
-        <w:t xml:space="preserve">, </w:t>
-      </w:r>
-      <w:r>
-        <w:rPr>
-          <w:i/>
-          <w:lang w:eastAsia="en-US"/>
-        </w:rPr>
-        <w:t>Pundit</w:t>
-      </w:r>
-      <w:r>
-        <w:rPr>
-          <w:lang w:eastAsia="en-US"/>
-        </w:rPr>
-        <w:t xml:space="preserve">, </w:t>
-      </w:r>
-      <w:proofErr w:type="spellStart"/>
-      <w:r>
-        <w:rPr>
-          <w:i/>
-          <w:lang w:eastAsia="en-US"/>
-        </w:rPr>
-        <w:t>Uvic</w:t>
-      </w:r>
-      <w:proofErr w:type="spellEnd"/>
-      <w:r>
-        <w:rPr>
-          <w:i/>
-          <w:lang w:eastAsia="en-US"/>
-        </w:rPr>
-        <w:t xml:space="preserve"> Image Markup Tool</w:t>
-      </w:r>
-      <w:r>
-        <w:rPr>
-          <w:lang w:eastAsia="en-US"/>
-        </w:rPr>
-        <w:t xml:space="preserve"> (specific for images)</w:t>
-      </w:r>
-      <w:r>
-        <w:rPr>
-          <w:lang w:eastAsia="en-US"/>
-        </w:rPr>
-        <w:t xml:space="preserve">, </w:t>
-      </w:r>
-      <w:r>
-        <w:rPr>
-          <w:i/>
-          <w:lang w:eastAsia="en-US"/>
-        </w:rPr>
-        <w:t xml:space="preserve">Virtual </w:t>
-      </w:r>
-      <w:proofErr w:type="spellStart"/>
-      <w:r>
-        <w:rPr>
-          <w:i/>
-          <w:lang w:eastAsia="en-US"/>
-        </w:rPr>
-        <w:t>Lighbox</w:t>
-      </w:r>
-      <w:proofErr w:type="spellEnd"/>
-      <w:r>
-        <w:rPr>
-          <w:lang w:eastAsia="en-US"/>
-        </w:rPr>
-        <w:t xml:space="preserve"> (for Museums and Archives)</w:t>
-      </w:r>
-      <w:r>
-        <w:rPr>
-          <w:lang w:eastAsia="en-US"/>
-        </w:rPr>
-        <w:t xml:space="preserve">, </w:t>
-      </w:r>
-      <w:proofErr w:type="spellStart"/>
-      <w:r>
-        <w:rPr>
-          <w:i/>
-          <w:lang w:eastAsia="en-US"/>
-        </w:rPr>
-        <w:t>Zotero</w:t>
-      </w:r>
-      <w:proofErr w:type="spellEnd"/>
-      <w:r>
-        <w:rPr>
-          <w:lang w:eastAsia="en-US"/>
-        </w:rPr>
-        <w:t xml:space="preserve"> (probably one the most common and used annotation tools among humanists)</w:t>
-      </w:r>
-      <w:r>
-        <w:rPr>
-          <w:lang w:eastAsia="en-US"/>
-        </w:rPr>
-        <w:t xml:space="preserve">, </w:t>
-      </w:r>
-      <w:bookmarkStart w:id="0" w:name="_GoBack"/>
-      <w:proofErr w:type="spellStart"/>
-      <w:r>
-        <w:rPr>
-          <w:i/>
-          <w:lang w:eastAsia="en-US"/>
-        </w:rPr>
-        <w:t>WebLicht</w:t>
-      </w:r>
-      <w:bookmarkEnd w:id="0"/>
-      <w:proofErr w:type="spellEnd"/>
-      <w:r>
-        <w:rPr>
-          <w:lang w:eastAsia="en-US"/>
-        </w:rPr>
-        <w:t xml:space="preserve"> </w:t>
-      </w:r>
-      <w:r>
-        <w:rPr>
-          <w:lang w:eastAsia="en-US"/>
-        </w:rPr>
-        <w:t>.</w:t>
       </w:r>
     </w:p>
     <w:p>
       <w:pPr>
+        <w:rPr>
+          <w:lang w:val="en-GB"/>
+        </w:rPr>
+      </w:pPr>
+      <w:r>
+        <w:rPr>
+          <w:lang w:val="en-GB" w:eastAsia="en-US"/>
+        </w:rPr>
+        <w:t xml:space="preserve">Pliny (developed by </w:t>
+      </w:r>
+      <w:proofErr w:type="gramStart"/>
+      <w:r>
+        <w:rPr>
+          <w:lang w:val="en-GB" w:eastAsia="en-US"/>
+        </w:rPr>
+        <w:t>KCL )</w:t>
+      </w:r>
+      <w:proofErr w:type="gramEnd"/>
+      <w:r>
+        <w:rPr>
+          <w:lang w:val="en-GB" w:eastAsia="en-US"/>
+        </w:rPr>
+        <w:t xml:space="preserve">, </w:t>
+      </w:r>
+      <w:r>
+        <w:rPr>
+          <w:i/>
+          <w:lang w:val="en-GB" w:eastAsia="en-US"/>
+        </w:rPr>
+        <w:t>Pundit</w:t>
+      </w:r>
+      <w:r>
+        <w:rPr>
+          <w:lang w:val="en-GB" w:eastAsia="en-US"/>
+        </w:rPr>
+        <w:t xml:space="preserve">, </w:t>
+      </w:r>
+      <w:proofErr w:type="spellStart"/>
+      <w:r>
+        <w:rPr>
+          <w:i/>
+          <w:lang w:val="en-GB" w:eastAsia="en-US"/>
+        </w:rPr>
+        <w:t>Uvic</w:t>
+      </w:r>
+      <w:proofErr w:type="spellEnd"/>
+      <w:r>
+        <w:rPr>
+          <w:i/>
+          <w:lang w:val="en-GB" w:eastAsia="en-US"/>
+        </w:rPr>
+        <w:t xml:space="preserve"> Image </w:t>
+      </w:r>
+      <w:proofErr w:type="spellStart"/>
+      <w:r>
+        <w:rPr>
+          <w:i/>
+          <w:lang w:val="en-GB" w:eastAsia="en-US"/>
+        </w:rPr>
+        <w:t>Markup</w:t>
+      </w:r>
+      <w:proofErr w:type="spellEnd"/>
+      <w:r>
+        <w:rPr>
+          <w:i/>
+          <w:lang w:val="en-GB" w:eastAsia="en-US"/>
+        </w:rPr>
+        <w:t xml:space="preserve"> Tool</w:t>
+      </w:r>
+      <w:r>
+        <w:rPr>
+          <w:lang w:val="en-GB" w:eastAsia="en-US"/>
+        </w:rPr>
+        <w:t xml:space="preserve"> (specific for images), </w:t>
+      </w:r>
+      <w:r>
+        <w:rPr>
+          <w:i/>
+          <w:lang w:val="en-GB" w:eastAsia="en-US"/>
+        </w:rPr>
+        <w:t xml:space="preserve">Virtual </w:t>
+      </w:r>
+      <w:proofErr w:type="spellStart"/>
+      <w:r>
+        <w:rPr>
+          <w:i/>
+          <w:lang w:val="en-GB" w:eastAsia="en-US"/>
+        </w:rPr>
+        <w:t>Lighbox</w:t>
+      </w:r>
+      <w:proofErr w:type="spellEnd"/>
+      <w:r>
+        <w:rPr>
+          <w:lang w:val="en-GB" w:eastAsia="en-US"/>
+        </w:rPr>
+        <w:t xml:space="preserve"> (for Museums and Archives), </w:t>
+      </w:r>
+      <w:proofErr w:type="spellStart"/>
+      <w:r>
+        <w:rPr>
+          <w:i/>
+          <w:lang w:val="en-GB" w:eastAsia="en-US"/>
+        </w:rPr>
+        <w:t>Zotero</w:t>
+      </w:r>
+      <w:proofErr w:type="spellEnd"/>
+      <w:r>
+        <w:rPr>
+          <w:lang w:val="en-GB" w:eastAsia="en-US"/>
+        </w:rPr>
+        <w:t xml:space="preserve"> (probably one the most common and used annotation tools among humanists), </w:t>
+      </w:r>
+      <w:proofErr w:type="spellStart"/>
+      <w:r>
+        <w:rPr>
+          <w:i/>
+          <w:lang w:val="en-GB" w:eastAsia="en-US"/>
+        </w:rPr>
+        <w:t>WebLicht</w:t>
+      </w:r>
+      <w:proofErr w:type="spellEnd"/>
+      <w:r>
+        <w:rPr>
+          <w:lang w:val="en-GB" w:eastAsia="en-US"/>
+        </w:rPr>
+        <w:t xml:space="preserve"> .</w:t>
+      </w:r>
+    </w:p>
+    <w:p>
+      <w:pPr>
+        <w:rPr>
+          <w:lang w:val="en-GB"/>
+        </w:rPr>
         <w:sectPr>
+          <w:endnotePr>
+            <w:numFmt w:val="decimal"/>
+          </w:endnotePr>
           <w:type w:val="continuous"/>
           <w:pgSz w:w="11920" w:h="16838"/>
           <w:pgMar w:top="640" w:right="640" w:bottom="280" w:left="1540" w:header="720" w:footer="720" w:gutter="0"/>
@@ -7895,6 +9035,9 @@
       <w:pPr>
         <w:spacing w:before="26"/>
         <w:ind w:left="159" w:right="57"/>
+        <w:rPr>
+          <w:lang w:val="en-GB"/>
+        </w:rPr>
       </w:pPr>
       <w:r>
         <w:rPr>
@@ -8313,6 +9456,9 @@
       <w:pPr>
         <w:spacing w:before="26"/>
         <w:ind w:left="159" w:right="57"/>
+        <w:rPr>
+          <w:lang w:val="en-GB"/>
+        </w:rPr>
       </w:pPr>
       <w:r>
         <w:rPr>
@@ -10337,7 +11483,7 @@
                                   </pic:cNvPicPr>
                                 </pic:nvPicPr>
                                 <pic:blipFill>
-                                  <a:blip r:embed="rId18">
+                                  <a:blip r:embed="rId19">
                                     <a:extLst>
                                       <a:ext uri="{28A0092B-C50C-407E-A947-70E740481C1C}">
                                         <a14:useLocalDpi xmlns:a14="http://schemas.microsoft.com/office/drawing/2010/main" val="0"/>
@@ -10606,7 +11752,7 @@
           </mc:Choice>
           <mc:Fallback>
             <w:pict>
-              <v:group id="Group 28" o:spid="_x0000_s1030" style="position:absolute;left:0;text-align:left;margin-left:-77pt;margin-top:0;width:594.9pt;height:82.9pt;z-index:251671552;mso-position-vertical:bottom;mso-position-vertical-relative:margin" coordsize="7555230,1052830" o:gfxdata="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">
+              <v:group id="Group 28" o:spid="_x0000_s1030" style="position:absolute;left:0;text-align:left;margin-left:-77pt;margin-top:0;width:594.9pt;height:82.9pt;z-index:251671552;mso-position-vertical:bottom;mso-position-vertical-relative:margin" coordsize="7555230,1052830" o:gfxdata="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">
                 <v:group id="Group 26" o:spid="_x0000_s1031" style="position:absolute;width:7555230;height:1052830" coordsize="7555230,1052830" o:gfxdata="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">
                   <v:group id="Group 16" o:spid="_x0000_s1032" style="position:absolute;left:1045845;top:29845;width:436880;height:422910" coordorigin="122,89" coordsize="687,665" o:gfxdata="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">
                     <v:group id="Group 17" o:spid="_x0000_s1033" style="position:absolute;left:650;top:257;width:159;height:159" coordorigin="650,257" coordsize="159,159" o:gfxdata="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">
@@ -10645,10 +11791,29 @@
                           <v:shadow opacity="49150f"/>
                           <v:path o:connecttype="custom" o:connectlocs="0,18634;11897,18634;11897,17902;0,17902;0,18634" o:connectangles="0,0,0,0,0"/>
                         </v:shape>
+                        <v:shapetype id="_x0000_t75" coordsize="21600,21600" o:spt="75" o:preferrelative="t" path="m@4@5l@4@11@9@11@9@5xe" filled="f" stroked="f">
+                          <v:stroke joinstyle="miter"/>
+                          <v:formulas>
+                            <v:f eqn="if lineDrawn pixelLineWidth 0"/>
+                            <v:f eqn="sum @0 1 0"/>
+                            <v:f eqn="sum 0 0 @1"/>
+                            <v:f eqn="prod @2 1 2"/>
+                            <v:f eqn="prod @3 21600 pixelWidth"/>
+                            <v:f eqn="prod @3 21600 pixelHeight"/>
+                            <v:f eqn="sum @0 0 1"/>
+                            <v:f eqn="prod @6 1 2"/>
+                            <v:f eqn="prod @7 21600 pixelWidth"/>
+                            <v:f eqn="sum @8 21600 0"/>
+                            <v:f eqn="prod @7 21600 pixelHeight"/>
+                            <v:f eqn="sum @10 21600 0"/>
+                          </v:formulas>
+                          <v:path o:extrusionok="f" gradientshapeok="t" o:connecttype="rect"/>
+                          <o:lock v:ext="edit" aspectratio="t"/>
+                        </v:shapetype>
                         <v:shape id="Picture 15" o:spid="_x0000_s1046" type="#_x0000_t75" style="position:absolute;left:8607;top:42;width:884;height:840;visibility:visible;mso-wrap-style:square" o:gfxdata="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" strokecolor="gray">
                           <v:fill type="frame"/>
                           <v:stroke joinstyle="round"/>
-                          <v:imagedata r:id="rId19" o:title=""/>
+                          <v:imagedata r:id="rId20" o:title=""/>
                         </v:shape>
                       </v:group>
                     </v:group>
@@ -10798,6 +11963,27 @@
 </w:document>
 </file>
 
+<file path=word/comments.xml><?xml version="1.0" encoding="utf-8"?>
+<w:comments xmlns:wpc="http://schemas.microsoft.com/office/word/2010/wordprocessingCanvas" xmlns:mo="http://schemas.microsoft.com/office/mac/office/2008/main" xmlns:mc="http://schemas.openxmlformats.org/markup-compatibility/2006" xmlns:mv="urn:schemas-microsoft-com:mac:vml" xmlns:o="urn:schemas-microsoft-com:office:office" xmlns:r="http://schemas.openxmlformats.org/officeDocument/2006/relationships" xmlns:m="http://schemas.openxmlformats.org/officeDocument/2006/math" xmlns:v="urn:schemas-microsoft-com:vml" xmlns:wp14="http://schemas.microsoft.com/office/word/2010/wordprocessingDrawing" xmlns:wp="http://schemas.openxmlformats.org/drawingml/2006/wordprocessingDrawing" xmlns:w10="urn:schemas-microsoft-com:office:word" xmlns:w="http://schemas.openxmlformats.org/wordprocessingml/2006/main" xmlns:w14="http://schemas.microsoft.com/office/word/2010/wordml" xmlns:wpg="http://schemas.microsoft.com/office/word/2010/wordprocessingGroup" xmlns:wpi="http://schemas.microsoft.com/office/word/2010/wordprocessingInk" xmlns:wne="http://schemas.microsoft.com/office/word/2006/wordml" xmlns:wps="http://schemas.microsoft.com/office/word/2010/wordprocessingShape" mc:Ignorable="w14 wp14">
+  <w:comment w:id="77" w:author="Twan Goosen" w:date="2014-10-10T15:37:00Z" w:initials="TG">
+    <w:p>
+      <w:pPr>
+        <w:pStyle w:val="CommentText"/>
+      </w:pPr>
+      <w:r>
+        <w:rPr>
+          <w:rStyle w:val="CommentReference"/>
+        </w:rPr>
+        <w:annotationRef/>
+      </w:r>
+      <w:r>
+        <w:t>Redundant with respect to the previous sentence.</w:t>
+      </w:r>
+    </w:p>
+  </w:comment>
+</w:comments>
+</file>
+
 <file path=word/endnotes.xml><?xml version="1.0" encoding="utf-8"?>
 <w:endnotes xmlns:wpc="http://schemas.microsoft.com/office/word/2010/wordprocessingCanvas" xmlns:mo="http://schemas.microsoft.com/office/mac/office/2008/main" xmlns:mc="http://schemas.openxmlformats.org/markup-compatibility/2006" xmlns:mv="urn:schemas-microsoft-com:mac:vml" xmlns:o="urn:schemas-microsoft-com:office:office" xmlns:r="http://schemas.openxmlformats.org/officeDocument/2006/relationships" xmlns:m="http://schemas.openxmlformats.org/officeDocument/2006/math" xmlns:v="urn:schemas-microsoft-com:vml" xmlns:wp14="http://schemas.microsoft.com/office/word/2010/wordprocessingDrawing" xmlns:wp="http://schemas.openxmlformats.org/drawingml/2006/wordprocessingDrawing" xmlns:w10="urn:schemas-microsoft-com:office:word" xmlns:w="http://schemas.openxmlformats.org/wordprocessingml/2006/main" xmlns:w14="http://schemas.microsoft.com/office/word/2010/wordml" xmlns:wpg="http://schemas.microsoft.com/office/word/2010/wordprocessingGroup" xmlns:wpi="http://schemas.microsoft.com/office/word/2010/wordprocessingInk" xmlns:wne="http://schemas.microsoft.com/office/word/2006/wordml" xmlns:wps="http://schemas.microsoft.com/office/word/2010/wordprocessingShape" mc:Ignorable="w14 wp14">
   <w:endnote w:type="separator" w:id="-1">
@@ -10812,6 +11998,90 @@
       <w:r>
         <w:continuationSeparator/>
       </w:r>
+    </w:p>
+  </w:endnote>
+  <w:endnote w:id="1">
+    <w:p>
+      <w:pPr>
+        <w:pStyle w:val="EndnoteText"/>
+      </w:pPr>
+      <w:ins w:id="42" w:author="Twan Goosen" w:date="2014-10-10T15:28:00Z">
+        <w:r>
+          <w:rPr>
+            <w:rStyle w:val="EndnoteReference"/>
+          </w:rPr>
+          <w:endnoteRef/>
+        </w:r>
+        <w:r>
+          <w:t xml:space="preserve"> </w:t>
+        </w:r>
+        <w:r>
+          <w:t>http://www.openannotation.org/</w:t>
+        </w:r>
+      </w:ins>
+    </w:p>
+  </w:endnote>
+  <w:endnote w:id="2">
+    <w:p>
+      <w:pPr>
+        <w:pStyle w:val="EndnoteText"/>
+      </w:pPr>
+      <w:ins w:id="67" w:author="Twan Goosen" w:date="2014-10-10T15:42:00Z">
+        <w:r>
+          <w:rPr>
+            <w:rStyle w:val="EndnoteReference"/>
+          </w:rPr>
+          <w:endnoteRef/>
+        </w:r>
+        <w:r>
+          <w:t xml:space="preserve"> </w:t>
+        </w:r>
+        <w:r>
+          <w:t>http://www.wired-marker.org/</w:t>
+        </w:r>
+      </w:ins>
+    </w:p>
+  </w:endnote>
+  <w:endnote w:id="3">
+    <w:p>
+      <w:pPr>
+        <w:pStyle w:val="EndnoteText"/>
+      </w:pPr>
+      <w:ins w:id="84" w:author="Twan Goosen" w:date="2014-10-10T15:40:00Z">
+        <w:r>
+          <w:rPr>
+            <w:rStyle w:val="EndnoteReference"/>
+          </w:rPr>
+          <w:endnoteRef/>
+        </w:r>
+        <w:r>
+          <w:t xml:space="preserve"> http</w:t>
+        </w:r>
+        <w:r>
+          <w:t>://tla.mpi.nl/tools/elan</w:t>
+        </w:r>
+      </w:ins>
+    </w:p>
+  </w:endnote>
+  <w:endnote w:id="4">
+    <w:p>
+      <w:pPr>
+        <w:pStyle w:val="EndnoteText"/>
+      </w:pPr>
+      <w:ins w:id="87" w:author="Twan Goosen" w:date="2014-10-10T15:41:00Z">
+        <w:r>
+          <w:rPr>
+            <w:rStyle w:val="EndnoteReference"/>
+          </w:rPr>
+          <w:endnoteRef/>
+        </w:r>
+        <w:r>
+          <w:t xml:space="preserve"> </w:t>
+        </w:r>
+        <w:r>
+          <w:t>http://www.ru.nl/sign-lang/projects/coltime/</w:t>
+        </w:r>
+      </w:ins>
     </w:p>
   </w:endnote>
 </w:endnotes>
@@ -10832,6 +12102,7 @@
         <w:temporary/>
         <w:showingPlcHdr/>
       </w:sdtPr>
+      <w:sdtEndPr/>
       <w:sdtContent>
         <w:r>
           <w:t>[Type text]</w:t>
@@ -10850,6 +12121,7 @@
         <w:temporary/>
         <w:showingPlcHdr/>
       </w:sdtPr>
+      <w:sdtEndPr/>
       <w:sdtContent>
         <w:r>
           <w:t>[Type text]</w:t>
@@ -10868,6 +12140,7 @@
         <w:temporary/>
         <w:showingPlcHdr/>
       </w:sdtPr>
+      <w:sdtEndPr/>
       <w:sdtContent>
         <w:r>
           <w:t>[Type text]</w:t>
@@ -11941,6 +13214,77 @@
       <w:lang w:val="en-GB" w:eastAsia="sv-SE"/>
     </w:rPr>
   </w:style>
+  <w:style w:type="paragraph" w:styleId="EndnoteText">
+    <w:name w:val="endnote text"/>
+    <w:basedOn w:val="Normal"/>
+    <w:link w:val="EndnoteTextChar"/>
+    <w:uiPriority w:val="99"/>
+    <w:unhideWhenUsed/>
+    <w:rsid w:val="001E2FF5"/>
+    <w:rPr>
+      <w:sz w:val="24"/>
+      <w:szCs w:val="24"/>
+    </w:rPr>
+  </w:style>
+  <w:style w:type="character" w:customStyle="1" w:styleId="EndnoteTextChar">
+    <w:name w:val="Endnote Text Char"/>
+    <w:basedOn w:val="DefaultParagraphFont"/>
+    <w:link w:val="EndnoteText"/>
+    <w:uiPriority w:val="99"/>
+    <w:rsid w:val="001E2FF5"/>
+    <w:rPr>
+      <w:sz w:val="24"/>
+      <w:szCs w:val="24"/>
+      <w:lang w:eastAsia="zh-CN"/>
+    </w:rPr>
+  </w:style>
+  <w:style w:type="character" w:styleId="EndnoteReference">
+    <w:name w:val="endnote reference"/>
+    <w:basedOn w:val="DefaultParagraphFont"/>
+    <w:uiPriority w:val="99"/>
+    <w:unhideWhenUsed/>
+    <w:rsid w:val="001E2FF5"/>
+    <w:rPr>
+      <w:vertAlign w:val="superscript"/>
+    </w:rPr>
+  </w:style>
+  <w:style w:type="paragraph" w:styleId="CommentSubject">
+    <w:name w:val="annotation subject"/>
+    <w:basedOn w:val="CommentText"/>
+    <w:next w:val="CommentText"/>
+    <w:link w:val="CommentSubjectChar"/>
+    <w:uiPriority w:val="99"/>
+    <w:semiHidden/>
+    <w:unhideWhenUsed/>
+    <w:rsid w:val="005C42FE"/>
+    <w:pPr>
+      <w:suppressAutoHyphens/>
+    </w:pPr>
+    <w:rPr>
+      <w:rFonts w:ascii="Times New Roman" w:eastAsia="Times New Roman" w:hAnsi="Times New Roman" w:cs="Times New Roman"/>
+      <w:b/>
+      <w:bCs/>
+      <w:sz w:val="20"/>
+      <w:szCs w:val="20"/>
+      <w:lang w:val="en-US" w:eastAsia="zh-CN"/>
+    </w:rPr>
+  </w:style>
+  <w:style w:type="character" w:customStyle="1" w:styleId="CommentSubjectChar">
+    <w:name w:val="Comment Subject Char"/>
+    <w:basedOn w:val="CommentTextChar"/>
+    <w:link w:val="CommentSubject"/>
+    <w:uiPriority w:val="99"/>
+    <w:semiHidden/>
+    <w:rsid w:val="005C42FE"/>
+    <w:rPr>
+      <w:rFonts w:asciiTheme="minorHAnsi" w:eastAsiaTheme="minorEastAsia" w:hAnsiTheme="minorHAnsi" w:cstheme="minorBidi"/>
+      <w:b/>
+      <w:bCs/>
+      <w:sz w:val="24"/>
+      <w:szCs w:val="24"/>
+      <w:lang w:val="en-GB" w:eastAsia="zh-CN"/>
+    </w:rPr>
+  </w:style>
 </w:styles>
 </file>
 
@@ -12851,6 +14195,77 @@
       <w:lang w:val="en-GB" w:eastAsia="sv-SE"/>
     </w:rPr>
   </w:style>
+  <w:style w:type="paragraph" w:styleId="EndnoteText">
+    <w:name w:val="endnote text"/>
+    <w:basedOn w:val="Normal"/>
+    <w:link w:val="EndnoteTextChar"/>
+    <w:uiPriority w:val="99"/>
+    <w:unhideWhenUsed/>
+    <w:rsid w:val="001E2FF5"/>
+    <w:rPr>
+      <w:sz w:val="24"/>
+      <w:szCs w:val="24"/>
+    </w:rPr>
+  </w:style>
+  <w:style w:type="character" w:customStyle="1" w:styleId="EndnoteTextChar">
+    <w:name w:val="Endnote Text Char"/>
+    <w:basedOn w:val="DefaultParagraphFont"/>
+    <w:link w:val="EndnoteText"/>
+    <w:uiPriority w:val="99"/>
+    <w:rsid w:val="001E2FF5"/>
+    <w:rPr>
+      <w:sz w:val="24"/>
+      <w:szCs w:val="24"/>
+      <w:lang w:eastAsia="zh-CN"/>
+    </w:rPr>
+  </w:style>
+  <w:style w:type="character" w:styleId="EndnoteReference">
+    <w:name w:val="endnote reference"/>
+    <w:basedOn w:val="DefaultParagraphFont"/>
+    <w:uiPriority w:val="99"/>
+    <w:unhideWhenUsed/>
+    <w:rsid w:val="001E2FF5"/>
+    <w:rPr>
+      <w:vertAlign w:val="superscript"/>
+    </w:rPr>
+  </w:style>
+  <w:style w:type="paragraph" w:styleId="CommentSubject">
+    <w:name w:val="annotation subject"/>
+    <w:basedOn w:val="CommentText"/>
+    <w:next w:val="CommentText"/>
+    <w:link w:val="CommentSubjectChar"/>
+    <w:uiPriority w:val="99"/>
+    <w:semiHidden/>
+    <w:unhideWhenUsed/>
+    <w:rsid w:val="005C42FE"/>
+    <w:pPr>
+      <w:suppressAutoHyphens/>
+    </w:pPr>
+    <w:rPr>
+      <w:rFonts w:ascii="Times New Roman" w:eastAsia="Times New Roman" w:hAnsi="Times New Roman" w:cs="Times New Roman"/>
+      <w:b/>
+      <w:bCs/>
+      <w:sz w:val="20"/>
+      <w:szCs w:val="20"/>
+      <w:lang w:val="en-US" w:eastAsia="zh-CN"/>
+    </w:rPr>
+  </w:style>
+  <w:style w:type="character" w:customStyle="1" w:styleId="CommentSubjectChar">
+    <w:name w:val="Comment Subject Char"/>
+    <w:basedOn w:val="CommentTextChar"/>
+    <w:link w:val="CommentSubject"/>
+    <w:uiPriority w:val="99"/>
+    <w:semiHidden/>
+    <w:rsid w:val="005C42FE"/>
+    <w:rPr>
+      <w:rFonts w:asciiTheme="minorHAnsi" w:eastAsiaTheme="minorEastAsia" w:hAnsiTheme="minorHAnsi" w:cstheme="minorBidi"/>
+      <w:b/>
+      <w:bCs/>
+      <w:sz w:val="24"/>
+      <w:szCs w:val="24"/>
+      <w:lang w:val="en-GB" w:eastAsia="zh-CN"/>
+    </w:rPr>
+  </w:style>
 </w:styles>
 </file>
 
@@ -12990,21 +14405,21 @@
     <w:charset w:val="4E"/>
     <w:family w:val="auto"/>
     <w:pitch w:val="variable"/>
-    <w:sig w:usb0="E00002FF" w:usb1="6AC7FDFB" w:usb2="00000012" w:usb3="00000000" w:csb0="0002009F" w:csb1="00000000"/>
+    <w:sig w:usb0="00000001" w:usb1="08070000" w:usb2="00000010" w:usb3="00000000" w:csb0="00020000" w:csb1="00000000"/>
   </w:font>
   <w:font w:name="Helvetica">
     <w:panose1 w:val="00000000000000000000"/>
     <w:charset w:val="00"/>
     <w:family w:val="auto"/>
     <w:pitch w:val="variable"/>
-    <w:sig w:usb0="E00002FF" w:usb1="5000785B" w:usb2="00000000" w:usb3="00000000" w:csb0="0000019F" w:csb1="00000000"/>
+    <w:sig w:usb0="00000003" w:usb1="00000000" w:usb2="00000000" w:usb3="00000000" w:csb0="00000001" w:csb1="00000000"/>
   </w:font>
   <w:font w:name="Arial Unicode MS">
     <w:panose1 w:val="020B0604020202020204"/>
     <w:charset w:val="00"/>
     <w:family w:val="auto"/>
     <w:pitch w:val="variable"/>
-    <w:sig w:usb0="F7FFAFFF" w:usb1="E9DFFFFF" w:usb2="0000003F" w:usb3="00000000" w:csb0="003F01FF" w:csb1="00000000"/>
+    <w:sig w:usb0="00000003" w:usb1="00000000" w:usb2="00000000" w:usb3="00000000" w:csb0="00000001" w:csb1="00000000"/>
   </w:font>
   <w:font w:name="Verdana">
     <w:panose1 w:val="020B0604030504040204"/>
@@ -13037,7 +14452,7 @@
     <w:charset w:val="4E"/>
     <w:family w:val="auto"/>
     <w:pitch w:val="variable"/>
-    <w:sig w:usb0="E00002FF" w:usb1="6AC7FDFB" w:usb2="00000012" w:usb3="00000000" w:csb0="0002009F" w:csb1="00000000"/>
+    <w:sig w:usb0="00000001" w:usb1="08070000" w:usb2="00000010" w:usb3="00000000" w:csb0="00020000" w:csb1="00000000"/>
   </w:font>
 </w:fonts>
 </file>
@@ -13056,6 +14471,7 @@
   </w:compat>
   <w:rsids>
     <w:rsidRoot w:val="006A4133"/>
+    <w:rsid w:val="00431B59"/>
     <w:rsid w:val="005C682B"/>
     <w:rsid w:val="006A4133"/>
   </w:rsids>
@@ -13881,7 +15297,7 @@
 </file>
 
 <file path=customXml/itemProps1.xml><?xml version="1.0" encoding="utf-8"?>
-<ds:datastoreItem xmlns:ds="http://schemas.openxmlformats.org/officeDocument/2006/customXml" ds:itemID="{4DB76C0B-0C8A-1642-8E76-3B9C9B364A59}">
+<ds:datastoreItem xmlns:ds="http://schemas.openxmlformats.org/officeDocument/2006/customXml" ds:itemID="{3A62A33C-461D-C846-AE5D-501C5B5C5786}">
   <ds:schemaRefs>
     <ds:schemaRef ds:uri="http://schemas.openxmlformats.org/officeDocument/2006/bibliography"/>
   </ds:schemaRefs>

</xml_diff>

<commit_message>
accpted changing from Twan, also edited
</commit_message>
<xml_diff>
--- a/leaflet-2.docx
+++ b/leaflet-2.docx
@@ -2805,23 +2805,7 @@
                                 <w:i/>
                                 <w:color w:val="7F7F7F"/>
                               </w:rPr>
-                              <w:t xml:space="preserve">researchers need to be able to store the results of collaborative intellectual work either as an annotation of a single fragment or in the form of typed relations between a </w:t>
-                            </w:r>
-                            <w:proofErr w:type="gramStart"/>
-                            <w:r>
-                              <w:rPr>
-                                <w:i/>
-                                <w:color w:val="7F7F7F"/>
-                              </w:rPr>
-                              <w:t>number</w:t>
-                            </w:r>
-                            <w:proofErr w:type="gramEnd"/>
-                            <w:r>
-                              <w:rPr>
-                                <w:i/>
-                                <w:color w:val="7F7F7F"/>
-                              </w:rPr>
-                              <w:t xml:space="preserve"> of fragments.</w:t>
+                              <w:t>researchers need to be able to store the results of collaborative intellectual work either as an annotation of a single fragment or in the form of typed relations between a number of fragments.</w:t>
                             </w:r>
                           </w:p>
                           <w:p/>
@@ -5842,100 +5826,52 @@
                                 <w:sz w:val="52"/>
                                 <w:szCs w:val="52"/>
                               </w:rPr>
-                              <w:t xml:space="preserve">DWAN:  DASISH Web </w:t>
-                            </w:r>
-                            <w:del w:id="0" w:author="Twan Goosen" w:date="2014-10-10T15:44:00Z">
-                              <w:r>
-                                <w:rPr>
-                                  <w:rFonts w:ascii="Times" w:hAnsi="Times"/>
-                                  <w:b/>
-                                  <w:bCs/>
-                                  <w:color w:val="FFFFFF" w:themeColor="background1"/>
-                                  <w:sz w:val="52"/>
-                                  <w:szCs w:val="52"/>
-                                </w:rPr>
-                                <w:delText>ANno</w:delText>
-                              </w:r>
-                              <w:r>
-                                <w:rPr>
-                                  <w:rFonts w:ascii="Times" w:hAnsi="Times"/>
-                                  <w:b/>
-                                  <w:bCs/>
-                                  <w:color w:val="FFFFFF" w:themeColor="background1"/>
-                                  <w:sz w:val="52"/>
-                                  <w:szCs w:val="52"/>
-                                </w:rPr>
-                                <w:delText>t</w:delText>
-                              </w:r>
-                              <w:r>
-                                <w:rPr>
-                                  <w:rFonts w:ascii="Times" w:hAnsi="Times"/>
-                                  <w:b/>
-                                  <w:bCs/>
-                                  <w:color w:val="FFFFFF" w:themeColor="background1"/>
-                                  <w:sz w:val="52"/>
-                                  <w:szCs w:val="52"/>
-                                </w:rPr>
-                                <w:delText>ator</w:delText>
-                              </w:r>
-                            </w:del>
-                            <w:ins w:id="1" w:author="Twan Goosen" w:date="2014-10-10T15:44:00Z">
-                              <w:r>
-                                <w:rPr>
-                                  <w:rFonts w:ascii="Times" w:hAnsi="Times"/>
-                                  <w:b/>
-                                  <w:bCs/>
-                                  <w:color w:val="FFFFFF" w:themeColor="background1"/>
-                                  <w:sz w:val="52"/>
-                                  <w:szCs w:val="52"/>
-                                </w:rPr>
-                                <w:t>A</w:t>
-                              </w:r>
-                              <w:r>
-                                <w:rPr>
-                                  <w:rFonts w:ascii="Times" w:hAnsi="Times"/>
-                                  <w:b/>
-                                  <w:bCs/>
-                                  <w:color w:val="FFFFFF" w:themeColor="background1"/>
-                                  <w:sz w:val="52"/>
-                                  <w:szCs w:val="52"/>
-                                </w:rPr>
-                                <w:t>n</w:t>
-                              </w:r>
-                              <w:r>
-                                <w:rPr>
-                                  <w:rFonts w:ascii="Times" w:hAnsi="Times"/>
-                                  <w:b/>
-                                  <w:bCs/>
-                                  <w:color w:val="FFFFFF" w:themeColor="background1"/>
-                                  <w:sz w:val="52"/>
-                                  <w:szCs w:val="52"/>
-                                </w:rPr>
-                                <w:t>no</w:t>
-                              </w:r>
-                              <w:r>
-                                <w:rPr>
-                                  <w:rFonts w:ascii="Times" w:hAnsi="Times"/>
-                                  <w:b/>
-                                  <w:bCs/>
-                                  <w:color w:val="FFFFFF" w:themeColor="background1"/>
-                                  <w:sz w:val="52"/>
-                                  <w:szCs w:val="52"/>
-                                </w:rPr>
-                                <w:t>t</w:t>
-                              </w:r>
-                              <w:r>
-                                <w:rPr>
-                                  <w:rFonts w:ascii="Times" w:hAnsi="Times"/>
-                                  <w:b/>
-                                  <w:bCs/>
-                                  <w:color w:val="FFFFFF" w:themeColor="background1"/>
-                                  <w:sz w:val="52"/>
-                                  <w:szCs w:val="52"/>
-                                </w:rPr>
-                                <w:t>ator</w:t>
-                              </w:r>
-                            </w:ins>
+                              <w:t>DWAN:  DASISH Web A</w:t>
+                            </w:r>
+                            <w:r>
+                              <w:rPr>
+                                <w:rFonts w:ascii="Times" w:hAnsi="Times"/>
+                                <w:b/>
+                                <w:bCs/>
+                                <w:color w:val="FFFFFF" w:themeColor="background1"/>
+                                <w:sz w:val="52"/>
+                                <w:szCs w:val="52"/>
+                              </w:rPr>
+                              <w:t>n</w:t>
+                            </w:r>
+                            <w:r>
+                              <w:rPr>
+                                <w:rFonts w:ascii="Times" w:hAnsi="Times"/>
+                                <w:b/>
+                                <w:bCs/>
+                                <w:color w:val="FFFFFF" w:themeColor="background1"/>
+                                <w:sz w:val="52"/>
+                                <w:szCs w:val="52"/>
+                              </w:rPr>
+                              <w:t>no</w:t>
+                            </w:r>
+                            <w:r>
+                              <w:rPr>
+                                <w:rFonts w:ascii="Times" w:hAnsi="Times"/>
+                                <w:b/>
+                                <w:bCs/>
+                                <w:color w:val="FFFFFF" w:themeColor="background1"/>
+                                <w:sz w:val="52"/>
+                                <w:szCs w:val="52"/>
+                              </w:rPr>
+                              <w:t>t</w:t>
+                            </w:r>
+                            <w:r>
+                              <w:rPr>
+                                <w:rFonts w:ascii="Times" w:hAnsi="Times"/>
+                                <w:b/>
+                                <w:bCs/>
+                                <w:color w:val="FFFFFF" w:themeColor="background1"/>
+                                <w:sz w:val="52"/>
+                                <w:szCs w:val="52"/>
+                              </w:rPr>
+                              <w:t>ator</w:t>
+                            </w:r>
                           </w:p>
                         </w:txbxContent>
                       </wps:txbx>
@@ -5984,100 +5920,52 @@
                           <w:sz w:val="52"/>
                           <w:szCs w:val="52"/>
                         </w:rPr>
-                        <w:t xml:space="preserve">DWAN:  DASISH Web </w:t>
-                      </w:r>
-                      <w:del w:id="2" w:author="Twan Goosen" w:date="2014-10-10T15:44:00Z">
-                        <w:r>
-                          <w:rPr>
-                            <w:rFonts w:ascii="Times" w:hAnsi="Times"/>
-                            <w:b/>
-                            <w:bCs/>
-                            <w:color w:val="FFFFFF" w:themeColor="background1"/>
-                            <w:sz w:val="52"/>
-                            <w:szCs w:val="52"/>
-                          </w:rPr>
-                          <w:delText>ANno</w:delText>
-                        </w:r>
-                        <w:r>
-                          <w:rPr>
-                            <w:rFonts w:ascii="Times" w:hAnsi="Times"/>
-                            <w:b/>
-                            <w:bCs/>
-                            <w:color w:val="FFFFFF" w:themeColor="background1"/>
-                            <w:sz w:val="52"/>
-                            <w:szCs w:val="52"/>
-                          </w:rPr>
-                          <w:delText>t</w:delText>
-                        </w:r>
-                        <w:r>
-                          <w:rPr>
-                            <w:rFonts w:ascii="Times" w:hAnsi="Times"/>
-                            <w:b/>
-                            <w:bCs/>
-                            <w:color w:val="FFFFFF" w:themeColor="background1"/>
-                            <w:sz w:val="52"/>
-                            <w:szCs w:val="52"/>
-                          </w:rPr>
-                          <w:delText>ator</w:delText>
-                        </w:r>
-                      </w:del>
-                      <w:ins w:id="3" w:author="Twan Goosen" w:date="2014-10-10T15:44:00Z">
-                        <w:r>
-                          <w:rPr>
-                            <w:rFonts w:ascii="Times" w:hAnsi="Times"/>
-                            <w:b/>
-                            <w:bCs/>
-                            <w:color w:val="FFFFFF" w:themeColor="background1"/>
-                            <w:sz w:val="52"/>
-                            <w:szCs w:val="52"/>
-                          </w:rPr>
-                          <w:t>A</w:t>
-                        </w:r>
-                        <w:r>
-                          <w:rPr>
-                            <w:rFonts w:ascii="Times" w:hAnsi="Times"/>
-                            <w:b/>
-                            <w:bCs/>
-                            <w:color w:val="FFFFFF" w:themeColor="background1"/>
-                            <w:sz w:val="52"/>
-                            <w:szCs w:val="52"/>
-                          </w:rPr>
-                          <w:t>n</w:t>
-                        </w:r>
-                        <w:r>
-                          <w:rPr>
-                            <w:rFonts w:ascii="Times" w:hAnsi="Times"/>
-                            <w:b/>
-                            <w:bCs/>
-                            <w:color w:val="FFFFFF" w:themeColor="background1"/>
-                            <w:sz w:val="52"/>
-                            <w:szCs w:val="52"/>
-                          </w:rPr>
-                          <w:t>no</w:t>
-                        </w:r>
-                        <w:r>
-                          <w:rPr>
-                            <w:rFonts w:ascii="Times" w:hAnsi="Times"/>
-                            <w:b/>
-                            <w:bCs/>
-                            <w:color w:val="FFFFFF" w:themeColor="background1"/>
-                            <w:sz w:val="52"/>
-                            <w:szCs w:val="52"/>
-                          </w:rPr>
-                          <w:t>t</w:t>
-                        </w:r>
-                        <w:r>
-                          <w:rPr>
-                            <w:rFonts w:ascii="Times" w:hAnsi="Times"/>
-                            <w:b/>
-                            <w:bCs/>
-                            <w:color w:val="FFFFFF" w:themeColor="background1"/>
-                            <w:sz w:val="52"/>
-                            <w:szCs w:val="52"/>
-                          </w:rPr>
-                          <w:t>ator</w:t>
-                        </w:r>
-                      </w:ins>
+                        <w:t>DWAN:  DASISH Web A</w:t>
+                      </w:r>
+                      <w:r>
+                        <w:rPr>
+                          <w:rFonts w:ascii="Times" w:hAnsi="Times"/>
+                          <w:b/>
+                          <w:bCs/>
+                          <w:color w:val="FFFFFF" w:themeColor="background1"/>
+                          <w:sz w:val="52"/>
+                          <w:szCs w:val="52"/>
+                        </w:rPr>
+                        <w:t>n</w:t>
+                      </w:r>
+                      <w:r>
+                        <w:rPr>
+                          <w:rFonts w:ascii="Times" w:hAnsi="Times"/>
+                          <w:b/>
+                          <w:bCs/>
+                          <w:color w:val="FFFFFF" w:themeColor="background1"/>
+                          <w:sz w:val="52"/>
+                          <w:szCs w:val="52"/>
+                        </w:rPr>
+                        <w:t>no</w:t>
+                      </w:r>
+                      <w:r>
+                        <w:rPr>
+                          <w:rFonts w:ascii="Times" w:hAnsi="Times"/>
+                          <w:b/>
+                          <w:bCs/>
+                          <w:color w:val="FFFFFF" w:themeColor="background1"/>
+                          <w:sz w:val="52"/>
+                          <w:szCs w:val="52"/>
+                        </w:rPr>
+                        <w:t>t</w:t>
+                      </w:r>
+                      <w:r>
+                        <w:rPr>
+                          <w:rFonts w:ascii="Times" w:hAnsi="Times"/>
+                          <w:b/>
+                          <w:bCs/>
+                          <w:color w:val="FFFFFF" w:themeColor="background1"/>
+                          <w:sz w:val="52"/>
+                          <w:szCs w:val="52"/>
+                        </w:rPr>
+                        <w:t>ator</w:t>
+                      </w:r>
                     </w:p>
                   </w:txbxContent>
                 </v:textbox>
@@ -6208,7 +6096,23 @@
           <w:szCs w:val="28"/>
           <w:lang w:val="en-GB"/>
         </w:rPr>
-        <w:t>ollaboration with web-annotating</w:t>
+        <w:t xml:space="preserve">ollaboration </w:t>
+      </w:r>
+      <w:r>
+        <w:rPr>
+          <w:sz w:val="28"/>
+          <w:szCs w:val="28"/>
+          <w:lang w:val="en-GB"/>
+        </w:rPr>
+        <w:br/>
+      </w:r>
+      <w:r>
+        <w:rPr>
+          <w:sz w:val="28"/>
+          <w:szCs w:val="28"/>
+          <w:lang w:val="en-GB"/>
+        </w:rPr>
+        <w:t>with web-annotating</w:t>
       </w:r>
       <w:r>
         <w:rPr>
@@ -6237,14 +6141,12 @@
         </w:rPr>
         <w:t>The availability of digital archives and other research data via the Internet creates new chances for collaboration.  Indeed, equipped with special software, researchers from different institution</w:t>
       </w:r>
-      <w:ins w:id="4" w:author="Twan Goosen" w:date="2014-10-10T15:24:00Z">
-        <w:r>
-          <w:rPr>
-            <w:lang w:val="en-GB"/>
-          </w:rPr>
-          <w:t>s</w:t>
-        </w:r>
-      </w:ins>
+      <w:r>
+        <w:rPr>
+          <w:lang w:val="en-GB"/>
+        </w:rPr>
+        <w:t>s</w:t>
+      </w:r>
       <w:r>
         <w:rPr>
           <w:lang w:val="en-GB"/>
@@ -6257,80 +6159,36 @@
         </w:rPr>
         <w:t xml:space="preserve">or other additional information </w:t>
       </w:r>
-      <w:del w:id="5" w:author="Twan Goosen" w:date="2014-10-10T15:23:00Z">
-        <w:r>
-          <w:rPr>
-            <w:lang w:val="en-GB"/>
-          </w:rPr>
-          <w:delText xml:space="preserve">over </w:delText>
-        </w:r>
-      </w:del>
-      <w:ins w:id="6" w:author="Twan Goosen" w:date="2014-10-10T15:23:00Z">
-        <w:r>
-          <w:rPr>
-            <w:lang w:val="en-GB"/>
-          </w:rPr>
-          <w:t>pertaining to one or more</w:t>
-        </w:r>
-      </w:ins>
-      <w:del w:id="7" w:author="Twan Goosen" w:date="2014-10-10T15:23:00Z">
-        <w:r>
-          <w:rPr>
-            <w:lang w:val="en-GB"/>
-          </w:rPr>
-          <w:delText>a</w:delText>
-        </w:r>
-      </w:del>
-      <w:r>
-        <w:rPr>
-          <w:lang w:val="en-GB"/>
-        </w:rPr>
-        <w:t xml:space="preserve"> fragment</w:t>
-      </w:r>
-      <w:del w:id="8" w:author="Twan Goosen" w:date="2014-10-10T15:23:00Z">
-        <w:r>
-          <w:rPr>
-            <w:lang w:val="en-GB"/>
-          </w:rPr>
-          <w:delText>(</w:delText>
-        </w:r>
-      </w:del>
-      <w:r>
-        <w:rPr>
-          <w:lang w:val="en-GB"/>
-        </w:rPr>
-        <w:t>s</w:t>
-      </w:r>
-      <w:del w:id="9" w:author="Twan Goosen" w:date="2014-10-10T15:23:00Z">
-        <w:r>
-          <w:rPr>
-            <w:lang w:val="en-GB"/>
-          </w:rPr>
-          <w:delText>)</w:delText>
-        </w:r>
-      </w:del>
-      <w:r>
-        <w:rPr>
-          <w:lang w:val="en-GB"/>
-        </w:rPr>
-        <w:t xml:space="preserve"> of a document</w:t>
-      </w:r>
-      <w:ins w:id="10" w:author="Twan Goosen" w:date="2014-10-10T15:23:00Z">
-        <w:r>
-          <w:rPr>
-            <w:lang w:val="en-GB"/>
-          </w:rPr>
-          <w:t xml:space="preserve"> or set of documents.</w:t>
-        </w:r>
-      </w:ins>
-      <w:del w:id="11" w:author="Twan Goosen" w:date="2014-10-10T15:23:00Z">
-        <w:r>
-          <w:rPr>
-            <w:lang w:val="en-GB"/>
-          </w:rPr>
-          <w:delText>(s).</w:delText>
-        </w:r>
-      </w:del>
+      <w:r>
+        <w:rPr>
+          <w:lang w:val="en-GB"/>
+        </w:rPr>
+        <w:t>pertaining to one or more</w:t>
+      </w:r>
+      <w:r>
+        <w:rPr>
+          <w:lang w:val="en-GB"/>
+        </w:rPr>
+        <w:t xml:space="preserve"> fragments of a document</w:t>
+      </w:r>
+      <w:r>
+        <w:rPr>
+          <w:lang w:val="en-GB"/>
+        </w:rPr>
+        <w:t xml:space="preserve"> </w:t>
+      </w:r>
+      <w:r>
+        <w:rPr>
+          <w:lang w:val="en-GB"/>
+        </w:rPr>
+        <w:t>or set of documents</w:t>
+      </w:r>
+      <w:r>
+        <w:rPr>
+          <w:lang w:val="en-GB"/>
+        </w:rPr>
+        <w:t>.</w:t>
+      </w:r>
       <w:r>
         <w:rPr>
           <w:lang w:val="en-GB"/>
@@ -6395,28 +6253,12 @@
         </w:rPr>
         <w:t xml:space="preserve">framework </w:t>
       </w:r>
-      <w:del w:id="12" w:author="Twan Goosen" w:date="2014-10-10T15:24:00Z">
-        <w:r>
-          <w:rPr>
-            <w:lang w:val="en-GB"/>
-          </w:rPr>
-          <w:delText xml:space="preserve">for </w:delText>
-        </w:r>
-        <w:r>
-          <w:rPr>
-            <w:lang w:val="en-GB"/>
-          </w:rPr>
-          <w:delText>possibly</w:delText>
-        </w:r>
-      </w:del>
-      <w:ins w:id="13" w:author="Twan Goosen" w:date="2014-10-10T15:24:00Z">
-        <w:r>
-          <w:rPr>
-            <w:lang w:val="en-GB"/>
-          </w:rPr>
-          <w:t>allowing</w:t>
-        </w:r>
-      </w:ins>
+      <w:r>
+        <w:rPr>
+          <w:lang w:val="en-GB"/>
+        </w:rPr>
+        <w:t>allowing</w:t>
+      </w:r>
       <w:r>
         <w:rPr>
           <w:lang w:val="en-GB"/>
@@ -6429,59 +6271,53 @@
         </w:rPr>
         <w:t xml:space="preserve">annotation clients </w:t>
       </w:r>
-      <w:ins w:id="14" w:author="Twan Goosen" w:date="2014-10-10T15:24:00Z">
-        <w:r>
-          <w:rPr>
-            <w:lang w:val="en-GB"/>
-          </w:rPr>
-          <w:t xml:space="preserve">to </w:t>
-        </w:r>
-      </w:ins>
-      <w:r>
-        <w:rPr>
-          <w:lang w:val="en-GB"/>
-        </w:rPr>
-        <w:t>work</w:t>
-      </w:r>
-      <w:del w:id="15" w:author="Twan Goosen" w:date="2014-10-10T15:24:00Z">
-        <w:r>
-          <w:rPr>
-            <w:lang w:val="en-GB"/>
-          </w:rPr>
-          <w:delText>ing</w:delText>
-        </w:r>
-      </w:del>
-      <w:r>
-        <w:rPr>
-          <w:lang w:val="en-GB"/>
-        </w:rPr>
-        <w:t xml:space="preserve"> together with a single backend. </w:t>
-      </w:r>
-      <w:del w:id="16" w:author="Twan Goosen" w:date="2014-10-10T15:25:00Z">
-        <w:r>
-          <w:rPr>
-            <w:lang w:val="en-GB"/>
-          </w:rPr>
-          <w:delText xml:space="preserve"> </w:delText>
-        </w:r>
-      </w:del>
-      <w:r>
-        <w:rPr>
-          <w:lang w:val="en-GB"/>
-        </w:rPr>
-        <w:t>The backend consists of a database and a Representational State Tra</w:t>
-      </w:r>
-      <w:r>
-        <w:rPr>
-          <w:lang w:val="en-GB"/>
-        </w:rPr>
-        <w:t>nsfer (REST) web service impleme</w:t>
-      </w:r>
-      <w:r>
-        <w:rPr>
-          <w:lang w:val="en-GB"/>
-        </w:rPr>
-        <w:t>nted in Java.</w:t>
+      <w:r>
+        <w:rPr>
+          <w:lang w:val="en-GB"/>
+        </w:rPr>
+        <w:t xml:space="preserve">to </w:t>
+      </w:r>
+      <w:r>
+        <w:rPr>
+          <w:lang w:val="en-GB"/>
+        </w:rPr>
+        <w:t>work together with a single back</w:t>
+      </w:r>
+      <w:r>
+        <w:rPr>
+          <w:lang w:val="en-GB"/>
+        </w:rPr>
+        <w:t>-</w:t>
+      </w:r>
+      <w:r>
+        <w:rPr>
+          <w:lang w:val="en-GB"/>
+        </w:rPr>
+        <w:t>end. The back</w:t>
+      </w:r>
+      <w:r>
+        <w:rPr>
+          <w:lang w:val="en-GB"/>
+        </w:rPr>
+        <w:t>-</w:t>
+      </w:r>
+      <w:r>
+        <w:rPr>
+          <w:lang w:val="en-GB"/>
+        </w:rPr>
+        <w:t xml:space="preserve">end consists of a database and a </w:t>
+      </w:r>
+      <w:r>
+        <w:rPr>
+          <w:lang w:val="en-GB"/>
+        </w:rPr>
+        <w:t>software  enabling data exchange between remote clients and the database</w:t>
+      </w:r>
+      <w:r>
+        <w:rPr>
+          <w:lang w:val="en-GB"/>
+        </w:rPr>
+        <w:t>.</w:t>
       </w:r>
       <w:r>
         <w:rPr>
@@ -6503,108 +6339,60 @@
           <w:lang w:val="en-GB"/>
         </w:rPr>
       </w:pPr>
-      <w:del w:id="17" w:author="Twan Goosen" w:date="2014-10-10T15:25:00Z">
-        <w:r>
-          <w:rPr>
-            <w:lang w:val="en-GB"/>
-          </w:rPr>
-          <w:delText>A c</w:delText>
-        </w:r>
-      </w:del>
-      <w:ins w:id="18" w:author="Twan Goosen" w:date="2014-10-10T15:25:00Z">
-        <w:r>
-          <w:rPr>
-            <w:lang w:val="en-GB"/>
-          </w:rPr>
-          <w:t>C</w:t>
-        </w:r>
-      </w:ins>
+      <w:r>
+        <w:rPr>
+          <w:lang w:val="en-GB"/>
+        </w:rPr>
+        <w:t>C</w:t>
+      </w:r>
       <w:r>
         <w:rPr>
           <w:lang w:val="en-GB"/>
         </w:rPr>
         <w:t>lient</w:t>
       </w:r>
-      <w:del w:id="19" w:author="Twan Goosen" w:date="2014-10-10T15:25:00Z">
-        <w:r>
-          <w:rPr>
-            <w:lang w:val="en-GB"/>
-          </w:rPr>
-          <w:delText xml:space="preserve"> is</w:delText>
-        </w:r>
-      </w:del>
-      <w:ins w:id="20" w:author="Twan Goosen" w:date="2014-10-10T15:25:00Z">
-        <w:r>
-          <w:rPr>
-            <w:lang w:val="en-GB"/>
-          </w:rPr>
-          <w:t>s can be</w:t>
-        </w:r>
-      </w:ins>
-      <w:r>
-        <w:rPr>
-          <w:lang w:val="en-GB"/>
-        </w:rPr>
-        <w:t xml:space="preserve"> develo</w:t>
-      </w:r>
-      <w:bookmarkStart w:id="21" w:name="_GoBack"/>
-      <w:bookmarkEnd w:id="21"/>
-      <w:r>
-        <w:rPr>
-          <w:lang w:val="en-GB"/>
-        </w:rPr>
-        <w:t xml:space="preserve">ped </w:t>
-      </w:r>
-      <w:del w:id="22" w:author="Twan Goosen" w:date="2014-10-10T15:25:00Z">
-        <w:r>
-          <w:rPr>
-            <w:lang w:val="en-GB"/>
-          </w:rPr>
-          <w:delText xml:space="preserve">specifically </w:delText>
-        </w:r>
-      </w:del>
-      <w:r>
-        <w:rPr>
-          <w:lang w:val="en-GB"/>
-        </w:rPr>
-        <w:t>for a particular sort</w:t>
-      </w:r>
-      <w:del w:id="23" w:author="Twan Goosen" w:date="2014-10-10T15:26:00Z">
-        <w:r>
-          <w:rPr>
-            <w:lang w:val="en-GB"/>
-          </w:rPr>
-          <w:delText>(</w:delText>
-        </w:r>
-      </w:del>
-      <w:r>
-        <w:rPr>
-          <w:lang w:val="en-GB"/>
-        </w:rPr>
-        <w:t>s</w:t>
-      </w:r>
-      <w:del w:id="24" w:author="Twan Goosen" w:date="2014-10-10T15:26:00Z">
-        <w:r>
-          <w:rPr>
-            <w:lang w:val="en-GB"/>
-          </w:rPr>
-          <w:delText>)</w:delText>
-        </w:r>
-      </w:del>
-      <w:r>
-        <w:rPr>
-          <w:lang w:val="en-GB"/>
-        </w:rPr>
-        <w:t xml:space="preserve"> of web-documents, whereas the backend is not </w:t>
-      </w:r>
-      <w:ins w:id="25" w:author="Twan Goosen" w:date="2014-10-10T15:26:00Z">
-        <w:r>
-          <w:rPr>
-            <w:lang w:val="en-GB"/>
-          </w:rPr>
-          <w:t xml:space="preserve">domain </w:t>
-        </w:r>
-      </w:ins>
+      <w:r>
+        <w:rPr>
+          <w:lang w:val="en-GB"/>
+        </w:rPr>
+        <w:t xml:space="preserve">s </w:t>
+      </w:r>
+      <w:r>
+        <w:rPr>
+          <w:lang w:val="en-GB"/>
+        </w:rPr>
+        <w:t>can be</w:t>
+      </w:r>
+      <w:r>
+        <w:rPr>
+          <w:lang w:val="en-GB"/>
+        </w:rPr>
+        <w:t xml:space="preserve"> developed for a particular sorts of web-documents, whereas the back</w:t>
+      </w:r>
+      <w:r>
+        <w:rPr>
+          <w:lang w:val="en-GB"/>
+        </w:rPr>
+        <w:t>-</w:t>
+      </w:r>
+      <w:r>
+        <w:rPr>
+          <w:lang w:val="en-GB"/>
+        </w:rPr>
+        <w:t xml:space="preserve">end is not </w:t>
+      </w:r>
+      <w:r>
+        <w:rPr>
+          <w:lang w:val="en-GB"/>
+        </w:rPr>
+        <w:t>domain</w:t>
+      </w:r>
+      <w:r>
+        <w:rPr>
+          <w:lang w:val="en-GB"/>
+        </w:rPr>
+        <w:t xml:space="preserve"> </w:t>
+      </w:r>
       <w:r>
         <w:rPr>
           <w:lang w:val="en-GB"/>
@@ -6615,73 +6403,86 @@
     <w:p>
       <w:pPr>
         <w:rPr>
-          <w:del w:id="26" w:author="Twan Goosen" w:date="2014-10-10T15:27:00Z"/>
           <w:lang w:val="en-GB"/>
         </w:rPr>
       </w:pPr>
-      <w:del w:id="27" w:author="Twan Goosen" w:date="2014-10-10T15:26:00Z">
-        <w:r>
-          <w:rPr>
-            <w:lang w:val="en-GB"/>
-          </w:rPr>
-          <w:delText>A client and t</w:delText>
-        </w:r>
-      </w:del>
-      <w:ins w:id="28" w:author="Twan Goosen" w:date="2014-10-10T15:26:00Z">
-        <w:r>
-          <w:rPr>
-            <w:lang w:val="en-GB"/>
-          </w:rPr>
-          <w:t>T</w:t>
-        </w:r>
-      </w:ins>
-      <w:r>
-        <w:rPr>
-          <w:lang w:val="en-GB"/>
-        </w:rPr>
-        <w:t xml:space="preserve">he server </w:t>
-      </w:r>
-      <w:ins w:id="29" w:author="Twan Goosen" w:date="2014-10-10T15:26:00Z">
-        <w:r>
-          <w:rPr>
-            <w:lang w:val="en-GB"/>
-          </w:rPr>
-          <w:t xml:space="preserve">and its clients </w:t>
-        </w:r>
-      </w:ins>
+      <w:r>
+        <w:rPr>
+          <w:lang w:val="en-GB"/>
+        </w:rPr>
+        <w:t>T</w:t>
+      </w:r>
+      <w:r>
+        <w:rPr>
+          <w:lang w:val="en-GB"/>
+        </w:rPr>
+        <w:t xml:space="preserve">he </w:t>
+      </w:r>
+      <w:r>
+        <w:rPr>
+          <w:lang w:val="en-GB"/>
+        </w:rPr>
+        <w:t>back-end</w:t>
+      </w:r>
+      <w:r>
+        <w:rPr>
+          <w:lang w:val="en-GB"/>
+        </w:rPr>
+        <w:t xml:space="preserve"> </w:t>
+      </w:r>
+      <w:r>
+        <w:rPr>
+          <w:lang w:val="en-GB"/>
+        </w:rPr>
+        <w:t xml:space="preserve">and its clients </w:t>
+      </w:r>
       <w:r>
         <w:rPr>
           <w:lang w:val="en-GB"/>
         </w:rPr>
         <w:t xml:space="preserve">exchange data </w:t>
       </w:r>
-      <w:del w:id="30" w:author="Twan Goosen" w:date="2014-10-10T15:26:00Z">
-        <w:r>
-          <w:rPr>
-            <w:lang w:val="en-GB"/>
-          </w:rPr>
-          <w:delText xml:space="preserve">via </w:delText>
-        </w:r>
-      </w:del>
-      <w:ins w:id="31" w:author="Twan Goosen" w:date="2014-10-10T15:26:00Z">
-        <w:r>
-          <w:rPr>
-            <w:lang w:val="en-GB"/>
-          </w:rPr>
-          <w:t>by</w:t>
-        </w:r>
-        <w:r>
-          <w:rPr>
-            <w:lang w:val="en-GB"/>
-          </w:rPr>
-          <w:t xml:space="preserve"> </w:t>
-        </w:r>
-      </w:ins>
-      <w:r>
-        <w:rPr>
-          <w:lang w:val="en-GB"/>
-        </w:rPr>
-        <w:t>sending REST requests and respon</w:t>
+      <w:r>
+        <w:rPr>
+          <w:lang w:val="en-GB"/>
+        </w:rPr>
+        <w:t>by</w:t>
+      </w:r>
+      <w:r>
+        <w:rPr>
+          <w:lang w:val="en-GB"/>
+        </w:rPr>
+        <w:t xml:space="preserve"> </w:t>
+      </w:r>
+      <w:r>
+        <w:rPr>
+          <w:lang w:val="en-GB"/>
+        </w:rPr>
+        <w:t xml:space="preserve">sending </w:t>
+      </w:r>
+      <w:r>
+        <w:rPr>
+          <w:lang w:val="en-GB"/>
+        </w:rPr>
+        <w:t>http-</w:t>
+      </w:r>
+      <w:r>
+        <w:rPr>
+          <w:lang w:val="en-GB"/>
+        </w:rPr>
+        <w:t xml:space="preserve">requests and </w:t>
+      </w:r>
+      <w:r>
+        <w:rPr>
+          <w:lang w:val="en-GB"/>
+        </w:rPr>
+        <w:t xml:space="preserve">getting </w:t>
+      </w:r>
+      <w:r>
+        <w:rPr>
+          <w:lang w:val="en-GB"/>
+        </w:rPr>
+        <w:t>respon</w:t>
       </w:r>
       <w:r>
         <w:rPr>
@@ -6693,121 +6494,80 @@
         <w:rPr>
           <w:lang w:val="en-GB"/>
         </w:rPr>
-        <w:t xml:space="preserve">. A client accepts and sends XML </w:t>
-      </w:r>
-      <w:del w:id="32" w:author="Twan Goosen" w:date="2014-10-10T15:26:00Z">
-        <w:r>
-          <w:rPr>
-            <w:lang w:val="en-GB"/>
-          </w:rPr>
-          <w:delText xml:space="preserve">files </w:delText>
-        </w:r>
-      </w:del>
-      <w:ins w:id="33" w:author="Twan Goosen" w:date="2014-10-10T15:26:00Z">
-        <w:r>
-          <w:rPr>
-            <w:lang w:val="en-GB"/>
-          </w:rPr>
-          <w:t>documents</w:t>
-        </w:r>
-        <w:r>
-          <w:rPr>
-            <w:lang w:val="en-GB"/>
-          </w:rPr>
-          <w:t xml:space="preserve"> </w:t>
-        </w:r>
-      </w:ins>
+        <w:t xml:space="preserve">. </w:t>
+      </w:r>
+      <w:r>
+        <w:rPr>
+          <w:lang w:val="en-GB"/>
+        </w:rPr>
+        <w:t>Requests and responses</w:t>
+      </w:r>
+      <w:r>
+        <w:rPr>
+          <w:lang w:val="en-GB"/>
+        </w:rPr>
+        <w:t xml:space="preserve"> </w:t>
+      </w:r>
+      <w:r>
+        <w:rPr>
+          <w:lang w:val="en-GB"/>
+        </w:rPr>
+        <w:t>may contain</w:t>
+      </w:r>
+      <w:r>
+        <w:rPr>
+          <w:lang w:val="en-GB"/>
+        </w:rPr>
+        <w:t xml:space="preserve"> XML </w:t>
+      </w:r>
+      <w:r>
+        <w:rPr>
+          <w:lang w:val="en-GB"/>
+        </w:rPr>
+        <w:t>documents</w:t>
+      </w:r>
+      <w:r>
+        <w:rPr>
+          <w:lang w:val="en-GB"/>
+        </w:rPr>
+        <w:t xml:space="preserve"> </w:t>
+      </w:r>
       <w:r>
         <w:rPr>
           <w:lang w:val="en-GB"/>
         </w:rPr>
         <w:t xml:space="preserve">that obey </w:t>
       </w:r>
-      <w:ins w:id="34" w:author="Twan Goosen" w:date="2014-10-10T15:26:00Z">
-        <w:r>
-          <w:rPr>
-            <w:lang w:val="en-GB"/>
-          </w:rPr>
-          <w:t xml:space="preserve">the common </w:t>
-        </w:r>
-      </w:ins>
-      <w:r>
-        <w:rPr>
-          <w:lang w:val="en-GB"/>
-        </w:rPr>
-        <w:t>DWAN XML schema</w:t>
-      </w:r>
-      <w:del w:id="35" w:author="Twan Goosen" w:date="2014-10-10T15:26:00Z">
-        <w:r>
-          <w:rPr>
-            <w:lang w:val="en-GB"/>
-          </w:rPr>
-          <w:delText>,</w:delText>
-        </w:r>
-        <w:r>
-          <w:rPr>
-            <w:lang w:val="en-GB"/>
-          </w:rPr>
-          <w:delText xml:space="preserve"> which is a part of the server-side software</w:delText>
-        </w:r>
-      </w:del>
-      <w:r>
-        <w:rPr>
-          <w:lang w:val="en-GB"/>
-        </w:rPr>
-        <w:t xml:space="preserve">. </w:t>
-      </w:r>
-      <w:del w:id="36" w:author="Twan Goosen" w:date="2014-10-10T15:27:00Z">
-        <w:r>
-          <w:rPr>
-            <w:lang w:val="en-GB"/>
-          </w:rPr>
-          <w:delText xml:space="preserve">It </w:delText>
-        </w:r>
-      </w:del>
-      <w:ins w:id="37" w:author="Twan Goosen" w:date="2014-10-10T15:27:00Z">
-        <w:r>
-          <w:rPr>
-            <w:lang w:val="en-GB"/>
-          </w:rPr>
-          <w:t xml:space="preserve">This schema </w:t>
-        </w:r>
-      </w:ins>
-      <w:del w:id="38" w:author="Twan Goosen" w:date="2014-10-10T15:27:00Z">
-        <w:r>
-          <w:rPr>
-            <w:lang w:val="en-GB"/>
-          </w:rPr>
-          <w:delText xml:space="preserve">mirrors </w:delText>
-        </w:r>
-      </w:del>
-      <w:ins w:id="39" w:author="Twan Goosen" w:date="2014-10-10T15:27:00Z">
-        <w:r>
-          <w:rPr>
-            <w:lang w:val="en-GB"/>
-          </w:rPr>
-          <w:t>represents</w:t>
-        </w:r>
-        <w:r>
-          <w:rPr>
-            <w:lang w:val="en-GB"/>
-          </w:rPr>
-          <w:t xml:space="preserve"> </w:t>
-        </w:r>
-      </w:ins>
+      <w:r>
+        <w:rPr>
+          <w:lang w:val="en-GB"/>
+        </w:rPr>
+        <w:t xml:space="preserve">the common </w:t>
+      </w:r>
+      <w:r>
+        <w:rPr>
+          <w:lang w:val="en-GB"/>
+        </w:rPr>
+        <w:t xml:space="preserve">DWAN XML schema. </w:t>
+      </w:r>
+      <w:r>
+        <w:rPr>
+          <w:lang w:val="en-GB"/>
+        </w:rPr>
+        <w:t>This schema represents</w:t>
+      </w:r>
+      <w:r>
+        <w:rPr>
+          <w:lang w:val="en-GB"/>
+        </w:rPr>
+        <w:t xml:space="preserve"> </w:t>
+      </w:r>
       <w:r>
         <w:rPr>
           <w:lang w:val="en-GB"/>
         </w:rPr>
         <w:t>a data model that has been designed to represent the main data classes, which are involved in constructing annotations, and relations between these classes.</w:t>
       </w:r>
-    </w:p>
-    <w:p>
-      <w:pPr>
-        <w:rPr>
-          <w:lang w:val="en-GB"/>
-        </w:rPr>
-      </w:pPr>
     </w:p>
     <w:p>
       <w:pPr>
@@ -7475,14 +7235,12 @@
           </mc:Fallback>
         </mc:AlternateContent>
       </w:r>
-      <w:ins w:id="40" w:author="Twan Goosen" w:date="2014-10-10T15:27:00Z">
-        <w:r>
-          <w:rPr>
-            <w:lang w:val="en-GB"/>
-          </w:rPr>
-          <w:t xml:space="preserve">The </w:t>
-        </w:r>
-      </w:ins>
+      <w:r>
+        <w:rPr>
+          <w:lang w:val="en-GB"/>
+        </w:rPr>
+        <w:t xml:space="preserve">The </w:t>
+      </w:r>
       <w:r>
         <w:rPr>
           <w:lang w:val="en-GB"/>
@@ -7544,43 +7302,31 @@
         </w:rPr>
         <w:t xml:space="preserve"> (OA) standard</w:t>
       </w:r>
-      <w:ins w:id="41" w:author="Twan Goosen" w:date="2014-10-10T15:28:00Z">
-        <w:r>
-          <w:rPr>
-            <w:rStyle w:val="EndnoteReference"/>
-            <w:lang w:val="en-GB"/>
-          </w:rPr>
-          <w:endnoteReference w:id="1"/>
-        </w:r>
-      </w:ins>
+      <w:r>
+        <w:rPr>
+          <w:rStyle w:val="EndnoteReference"/>
+          <w:lang w:val="en-GB"/>
+        </w:rPr>
+        <w:endnoteReference w:id="1"/>
+      </w:r>
       <w:r>
         <w:rPr>
           <w:lang w:val="en-GB"/>
         </w:rPr>
         <w:t xml:space="preserve">. An annotation, i.e. an </w:t>
       </w:r>
-      <w:del w:id="43" w:author="Twan Goosen" w:date="2014-10-10T15:29:00Z">
-        <w:r>
-          <w:rPr>
-            <w:lang w:val="en-GB"/>
-          </w:rPr>
-          <w:delText xml:space="preserve">inhabitant </w:delText>
-        </w:r>
-      </w:del>
-      <w:ins w:id="44" w:author="Twan Goosen" w:date="2014-10-10T15:29:00Z">
-        <w:r>
-          <w:rPr>
-            <w:lang w:val="en-GB"/>
-          </w:rPr>
-          <w:t>instance</w:t>
-        </w:r>
-        <w:r>
-          <w:rPr>
-            <w:lang w:val="en-GB"/>
-          </w:rPr>
-          <w:t xml:space="preserve"> </w:t>
-        </w:r>
-      </w:ins>
+      <w:r>
+        <w:rPr>
+          <w:lang w:val="en-GB"/>
+        </w:rPr>
+        <w:t>instance</w:t>
+      </w:r>
+      <w:r>
+        <w:rPr>
+          <w:lang w:val="en-GB"/>
+        </w:rPr>
+        <w:t xml:space="preserve"> </w:t>
+      </w:r>
       <w:r>
         <w:rPr>
           <w:lang w:val="en-GB"/>
@@ -7608,33 +7354,41 @@
         <w:lastRenderedPageBreak/>
         <w:t xml:space="preserve">contains necessary information about </w:t>
       </w:r>
-      <w:del w:id="45" w:author="Twan Goosen" w:date="2014-10-10T15:29:00Z">
-        <w:r>
-          <w:rPr>
-            <w:lang w:val="en-GB"/>
-          </w:rPr>
-          <w:delText xml:space="preserve">user's </w:delText>
-        </w:r>
-      </w:del>
-      <w:ins w:id="46" w:author="Twan Goosen" w:date="2014-10-10T15:29:00Z">
-        <w:r>
-          <w:rPr>
-            <w:lang w:val="en-GB"/>
-          </w:rPr>
-          <w:t>an individual</w:t>
-        </w:r>
-        <w:r>
-          <w:rPr>
-            <w:lang w:val="en-GB"/>
-          </w:rPr>
-          <w:t xml:space="preserve"> </w:t>
-        </w:r>
-      </w:ins>
-      <w:r>
-        <w:rPr>
-          <w:lang w:val="en-GB"/>
-        </w:rPr>
-        <w:t xml:space="preserve">annotation. In particular it contains the annotation's identifier, the reference to the owner and the time of creation. An owner is either the principal who has created the annotation or a user to whom the ownership has been assigned. </w:t>
+      <w:r>
+        <w:rPr>
+          <w:lang w:val="en-GB"/>
+        </w:rPr>
+        <w:t>an individual</w:t>
+      </w:r>
+      <w:r>
+        <w:rPr>
+          <w:lang w:val="en-GB"/>
+        </w:rPr>
+        <w:t xml:space="preserve"> </w:t>
+      </w:r>
+      <w:r>
+        <w:rPr>
+          <w:lang w:val="en-GB"/>
+        </w:rPr>
+        <w:t xml:space="preserve">annotation. In particular it contains the annotation's identifier, the reference to the owner and the time of creation. An owner is either the </w:t>
+      </w:r>
+      <w:r>
+        <w:rPr>
+          <w:lang w:val="en-GB"/>
+        </w:rPr>
+        <w:t>user</w:t>
+      </w:r>
+      <w:r>
+        <w:rPr>
+          <w:lang w:val="en-GB"/>
+        </w:rPr>
+        <w:t xml:space="preserve"> who has created the annotation or a user to whom the ownership has been assigned. </w:t>
+      </w:r>
+      <w:r>
+        <w:rPr>
+          <w:lang w:val="en-GB"/>
+        </w:rPr>
+        <w:t xml:space="preserve"> </w:t>
       </w:r>
     </w:p>
     <w:p>
@@ -7675,7 +7429,19 @@
         <w:rPr>
           <w:lang w:val="en-GB"/>
         </w:rPr>
-        <w:t xml:space="preserve">. As one can expect, a reader is a user that can read the annotation, and a writer can also add changes to it. Thus, a registered principal can be related to an annotation by means of one of three access modes: </w:t>
+        <w:t xml:space="preserve">. As one can expect, a reader is a user that can read the annotation, and a writer can also add changes to it. Thus, a registered </w:t>
+      </w:r>
+      <w:r>
+        <w:rPr>
+          <w:lang w:val="en-GB"/>
+        </w:rPr>
+        <w:t>user</w:t>
+      </w:r>
+      <w:r>
+        <w:rPr>
+          <w:lang w:val="en-GB"/>
+        </w:rPr>
+        <w:t xml:space="preserve"> can be related to an annotation by means of one of three access modes: </w:t>
       </w:r>
       <w:r>
         <w:rPr>
@@ -7759,11 +7525,6 @@
         <w:rPr>
           <w:i/>
           <w:lang w:val="en-GB"/>
-          <w:rPrChange w:id="47" w:author="Twan Goosen" w:date="2014-10-10T15:30:00Z">
-            <w:rPr>
-              <w:lang w:val="en-GB"/>
-            </w:rPr>
-          </w:rPrChange>
         </w:rPr>
         <w:t>cached representations</w:t>
       </w:r>
@@ -7798,7 +7559,19 @@
         <w:rPr>
           <w:lang w:val="en-GB"/>
         </w:rPr>
-        <w:t xml:space="preserve">DWAN backend </w:t>
+        <w:t>DWAN back</w:t>
+      </w:r>
+      <w:r>
+        <w:rPr>
+          <w:lang w:val="en-GB"/>
+        </w:rPr>
+        <w:t>-</w:t>
+      </w:r>
+      <w:r>
+        <w:rPr>
+          <w:lang w:val="en-GB"/>
+        </w:rPr>
+        <w:t xml:space="preserve">end </w:t>
       </w:r>
     </w:p>
     <w:p>
@@ -7811,30 +7584,32 @@
         <w:rPr>
           <w:lang w:val="en-GB"/>
         </w:rPr>
-        <w:t xml:space="preserve">The core of the backend is </w:t>
-      </w:r>
-      <w:del w:id="48" w:author="Twan Goosen" w:date="2014-10-10T15:30:00Z">
-        <w:r>
-          <w:rPr>
-            <w:lang w:val="en-GB"/>
-          </w:rPr>
-          <w:delText xml:space="preserve">the </w:delText>
-        </w:r>
-      </w:del>
-      <w:ins w:id="49" w:author="Twan Goosen" w:date="2014-10-10T15:30:00Z">
-        <w:r>
-          <w:rPr>
-            <w:lang w:val="en-GB"/>
-          </w:rPr>
-          <w:t>a</w:t>
-        </w:r>
-        <w:r>
-          <w:rPr>
-            <w:lang w:val="en-GB"/>
-          </w:rPr>
-          <w:t xml:space="preserve"> </w:t>
-        </w:r>
-      </w:ins>
+        <w:t>The core of the back</w:t>
+      </w:r>
+      <w:r>
+        <w:rPr>
+          <w:lang w:val="en-GB"/>
+        </w:rPr>
+        <w:t>-</w:t>
+      </w:r>
+      <w:r>
+        <w:rPr>
+          <w:lang w:val="en-GB"/>
+        </w:rPr>
+        <w:t xml:space="preserve">end is </w:t>
+      </w:r>
+      <w:r>
+        <w:rPr>
+          <w:lang w:val="en-GB"/>
+        </w:rPr>
+        <w:t>a</w:t>
+      </w:r>
+      <w:r>
+        <w:rPr>
+          <w:lang w:val="en-GB"/>
+        </w:rPr>
+        <w:t xml:space="preserve"> </w:t>
+      </w:r>
       <w:r>
         <w:rPr>
           <w:lang w:val="en-GB"/>
@@ -7854,94 +7629,66 @@
         </w:rPr>
         <w:t xml:space="preserve"> of the targets. A cached representation is a copy</w:t>
       </w:r>
-      <w:ins w:id="50" w:author="Twan Goosen" w:date="2014-10-10T15:30:00Z">
-        <w:r>
-          <w:rPr>
-            <w:lang w:val="en-GB"/>
-          </w:rPr>
-          <w:t xml:space="preserve"> or projection</w:t>
-        </w:r>
-      </w:ins>
+      <w:r>
+        <w:rPr>
+          <w:lang w:val="en-GB"/>
+        </w:rPr>
+        <w:t xml:space="preserve"> or projection</w:t>
+      </w:r>
       <w:r>
         <w:rPr>
           <w:lang w:val="en-GB"/>
         </w:rPr>
         <w:t>, e.g. a screenshot, of a target document</w:t>
       </w:r>
-      <w:ins w:id="51" w:author="Twan Goosen" w:date="2014-10-10T15:30:00Z">
-        <w:r>
-          <w:rPr>
-            <w:lang w:val="en-GB"/>
-          </w:rPr>
-          <w:t xml:space="preserve"> or a fragment thereof</w:t>
-        </w:r>
-      </w:ins>
-      <w:r>
-        <w:rPr>
-          <w:lang w:val="en-GB"/>
-        </w:rPr>
-        <w:t xml:space="preserve">. Storing cached representations allows </w:t>
-      </w:r>
-      <w:del w:id="52" w:author="Twan Goosen" w:date="2014-10-10T15:31:00Z">
-        <w:r>
-          <w:rPr>
-            <w:lang w:val="en-GB"/>
-          </w:rPr>
-          <w:delText>to retrieve</w:delText>
-        </w:r>
-      </w:del>
-      <w:ins w:id="53" w:author="Twan Goosen" w:date="2014-10-10T15:31:00Z">
-        <w:r>
-          <w:rPr>
-            <w:lang w:val="en-GB"/>
-          </w:rPr>
-          <w:t>for the retrieval of</w:t>
-        </w:r>
-      </w:ins>
-      <w:del w:id="54" w:author="Twan Goosen" w:date="2014-10-10T15:31:00Z">
-        <w:r>
-          <w:rPr>
-            <w:lang w:val="en-GB"/>
-          </w:rPr>
-          <w:delText xml:space="preserve"> the</w:delText>
-        </w:r>
-      </w:del>
-      <w:ins w:id="55" w:author="Twan Goosen" w:date="2014-10-10T15:31:00Z">
-        <w:r>
-          <w:rPr>
-            <w:lang w:val="en-GB"/>
-          </w:rPr>
-          <w:t xml:space="preserve"> a</w:t>
-        </w:r>
-      </w:ins>
+      <w:r>
+        <w:rPr>
+          <w:lang w:val="en-GB"/>
+        </w:rPr>
+        <w:t xml:space="preserve"> or a fragment thereof</w:t>
+      </w:r>
+      <w:r>
+        <w:rPr>
+          <w:lang w:val="en-GB"/>
+        </w:rPr>
+        <w:t xml:space="preserve">. Storing cached representations </w:t>
+      </w:r>
+      <w:r>
+        <w:rPr>
+          <w:lang w:val="en-GB"/>
+        </w:rPr>
+        <w:t>enables</w:t>
+      </w:r>
+      <w:r>
+        <w:rPr>
+          <w:lang w:val="en-GB"/>
+        </w:rPr>
+        <w:t xml:space="preserve"> the </w:t>
+      </w:r>
+      <w:r>
+        <w:rPr>
+          <w:lang w:val="en-GB"/>
+        </w:rPr>
+        <w:t>retrieval of a</w:t>
+      </w:r>
       <w:r>
         <w:rPr>
           <w:lang w:val="en-GB"/>
         </w:rPr>
         <w:t xml:space="preserve"> copy of an annotated document </w:t>
       </w:r>
-      <w:del w:id="56" w:author="Twan Goosen" w:date="2014-10-10T15:31:00Z">
-        <w:r>
-          <w:rPr>
-            <w:lang w:val="en-GB"/>
-          </w:rPr>
-          <w:delText xml:space="preserve">when </w:delText>
-        </w:r>
-      </w:del>
-      <w:ins w:id="57" w:author="Twan Goosen" w:date="2014-10-10T15:31:00Z">
-        <w:r>
-          <w:rPr>
-            <w:lang w:val="en-GB"/>
-          </w:rPr>
-          <w:t>in case</w:t>
-        </w:r>
-        <w:r>
-          <w:rPr>
-            <w:lang w:val="en-GB"/>
-          </w:rPr>
-          <w:t xml:space="preserve"> </w:t>
-        </w:r>
-      </w:ins>
+      <w:r>
+        <w:rPr>
+          <w:lang w:val="en-GB"/>
+        </w:rPr>
+        <w:t>in case</w:t>
+      </w:r>
+      <w:r>
+        <w:rPr>
+          <w:lang w:val="en-GB"/>
+        </w:rPr>
+        <w:t xml:space="preserve"> </w:t>
+      </w:r>
       <w:r>
         <w:rPr>
           <w:lang w:val="en-GB"/>
@@ -7979,7 +7726,25 @@
         <w:rPr>
           <w:lang w:val="en-GB"/>
         </w:rPr>
-        <w:t xml:space="preserve">DWAN frontends </w:t>
+        <w:t xml:space="preserve">Existing </w:t>
+      </w:r>
+      <w:r>
+        <w:rPr>
+          <w:lang w:val="en-GB"/>
+        </w:rPr>
+        <w:t xml:space="preserve">DWAN </w:t>
+      </w:r>
+      <w:r>
+        <w:rPr>
+          <w:lang w:val="en-GB"/>
+        </w:rPr>
+        <w:t>clients</w:t>
+      </w:r>
+      <w:r>
+        <w:rPr>
+          <w:lang w:val="en-GB"/>
+        </w:rPr>
+        <w:t xml:space="preserve"> </w:t>
       </w:r>
     </w:p>
     <w:p>
@@ -7988,15 +7753,6 @@
           <w:lang w:val="en-GB"/>
         </w:rPr>
       </w:pPr>
-      <w:del w:id="58" w:author="Twan Goosen" w:date="2014-10-10T15:32:00Z">
-        <w:r>
-          <w:rPr>
-            <w:b/>
-            <w:lang w:val="en-GB"/>
-          </w:rPr>
-          <w:delText xml:space="preserve">Wired-Marker-based </w:delText>
-        </w:r>
-      </w:del>
       <w:r>
         <w:rPr>
           <w:b/>
@@ -8004,89 +7760,56 @@
         </w:rPr>
         <w:t xml:space="preserve">DWAN </w:t>
       </w:r>
-      <w:del w:id="59" w:author="Twan Goosen" w:date="2014-10-10T15:32:00Z">
-        <w:r>
-          <w:rPr>
-            <w:b/>
-            <w:lang w:val="en-GB"/>
-          </w:rPr>
-          <w:delText>client</w:delText>
-        </w:r>
-        <w:r>
-          <w:rPr>
-            <w:lang w:val="en-GB"/>
-          </w:rPr>
-          <w:delText xml:space="preserve">  </w:delText>
-        </w:r>
-      </w:del>
-      <w:ins w:id="60" w:author="Twan Goosen" w:date="2014-10-10T15:32:00Z">
-        <w:r>
-          <w:rPr>
-            <w:b/>
-            <w:lang w:val="en-GB"/>
-          </w:rPr>
-          <w:t xml:space="preserve">browser </w:t>
-        </w:r>
-      </w:ins>
-      <w:ins w:id="61" w:author="Twan Goosen" w:date="2014-10-10T15:42:00Z">
-        <w:r>
-          <w:rPr>
-            <w:b/>
-            <w:lang w:val="en-GB"/>
-          </w:rPr>
-          <w:t>extension</w:t>
-        </w:r>
-      </w:ins>
-      <w:ins w:id="62" w:author="Twan Goosen" w:date="2014-10-10T15:32:00Z">
-        <w:r>
-          <w:rPr>
-            <w:lang w:val="en-GB"/>
-          </w:rPr>
-          <w:t>:</w:t>
-        </w:r>
-        <w:r>
-          <w:rPr>
-            <w:lang w:val="en-GB"/>
-          </w:rPr>
-          <w:t xml:space="preserve"> This client </w:t>
-        </w:r>
-      </w:ins>
+      <w:r>
+        <w:rPr>
+          <w:b/>
+          <w:lang w:val="en-GB"/>
+        </w:rPr>
+        <w:t xml:space="preserve">browser </w:t>
+      </w:r>
+      <w:r>
+        <w:rPr>
+          <w:b/>
+          <w:lang w:val="en-GB"/>
+        </w:rPr>
+        <w:t>extension</w:t>
+      </w:r>
+      <w:r>
+        <w:rPr>
+          <w:lang w:val="en-GB"/>
+        </w:rPr>
+        <w:t>:</w:t>
+      </w:r>
+      <w:r>
+        <w:rPr>
+          <w:lang w:val="en-GB"/>
+        </w:rPr>
+        <w:t xml:space="preserve"> This client </w:t>
+      </w:r>
       <w:r>
         <w:rPr>
           <w:lang w:val="en-GB"/>
         </w:rPr>
         <w:t xml:space="preserve">has been developed on </w:t>
       </w:r>
-      <w:del w:id="63" w:author="Twan Goosen" w:date="2014-10-10T15:32:00Z">
-        <w:r>
-          <w:rPr>
-            <w:lang w:val="en-GB"/>
-          </w:rPr>
-          <w:delText xml:space="preserve">the base </w:delText>
-        </w:r>
-      </w:del>
-      <w:ins w:id="64" w:author="Twan Goosen" w:date="2014-10-10T15:32:00Z">
-        <w:r>
-          <w:rPr>
-            <w:lang w:val="en-GB"/>
-          </w:rPr>
-          <w:t xml:space="preserve">basis </w:t>
-        </w:r>
-      </w:ins>
+      <w:r>
+        <w:rPr>
+          <w:lang w:val="en-GB"/>
+        </w:rPr>
+        <w:t xml:space="preserve">basis </w:t>
+      </w:r>
       <w:r>
         <w:rPr>
           <w:lang w:val="en-GB"/>
         </w:rPr>
         <w:t>of the</w:t>
       </w:r>
-      <w:ins w:id="65" w:author="Twan Goosen" w:date="2014-10-10T15:42:00Z">
-        <w:r>
-          <w:rPr>
-            <w:lang w:val="en-GB"/>
-          </w:rPr>
-          <w:t xml:space="preserve"> freeware</w:t>
-        </w:r>
-      </w:ins>
+      <w:r>
+        <w:rPr>
+          <w:lang w:val="en-GB"/>
+        </w:rPr>
+        <w:t xml:space="preserve"> freeware</w:t>
+      </w:r>
       <w:r>
         <w:rPr>
           <w:lang w:val="en-GB"/>
@@ -8100,192 +7823,96 @@
         </w:rPr>
         <w:t>Wired-Marker</w:t>
       </w:r>
-      <w:ins w:id="66" w:author="Twan Goosen" w:date="2014-10-10T15:42:00Z">
-        <w:r>
-          <w:rPr>
-            <w:lang w:val="en-GB"/>
-          </w:rPr>
-          <w:t xml:space="preserve"> extension</w:t>
-        </w:r>
-        <w:r>
-          <w:rPr>
-            <w:rStyle w:val="EndnoteReference"/>
-            <w:lang w:val="en-GB"/>
-          </w:rPr>
-          <w:endnoteReference w:id="2"/>
-        </w:r>
-      </w:ins>
-      <w:del w:id="68" w:author="Twan Goosen" w:date="2014-10-10T15:42:00Z">
-        <w:r>
-          <w:rPr>
-            <w:lang w:val="en-GB"/>
-          </w:rPr>
-          <w:delText xml:space="preserve"> freeware</w:delText>
-        </w:r>
-      </w:del>
+      <w:r>
+        <w:rPr>
+          <w:lang w:val="en-GB"/>
+        </w:rPr>
+        <w:t xml:space="preserve"> extension</w:t>
+      </w:r>
+      <w:r>
+        <w:rPr>
+          <w:rStyle w:val="EndnoteReference"/>
+          <w:lang w:val="en-GB"/>
+        </w:rPr>
+        <w:endnoteReference w:id="2"/>
+      </w:r>
       <w:r>
         <w:rPr>
           <w:lang w:val="en-GB"/>
         </w:rPr>
         <w:t>. It is a highlighter that allows marking fragments of a web-document by different colo</w:t>
       </w:r>
-      <w:ins w:id="69" w:author="Twan Goosen" w:date="2014-10-10T15:34:00Z">
-        <w:r>
-          <w:rPr>
-            <w:lang w:val="en-GB"/>
-          </w:rPr>
-          <w:t>u</w:t>
-        </w:r>
-      </w:ins>
-      <w:r>
-        <w:rPr>
-          <w:lang w:val="en-GB"/>
-        </w:rPr>
-        <w:t xml:space="preserve">rs.   An annotated fragment can be a text fragment or the whole image. </w:t>
-      </w:r>
-      <w:del w:id="70" w:author="Twan Goosen" w:date="2014-10-10T15:35:00Z">
-        <w:r>
-          <w:rPr>
-            <w:lang w:val="en-GB"/>
-          </w:rPr>
-          <w:delText>a</w:delText>
-        </w:r>
-      </w:del>
-      <w:r>
-        <w:rPr>
-          <w:lang w:val="en-GB"/>
-        </w:rPr>
-        <w:t xml:space="preserve">An annotated fragment is preserved not only in the local client’s database within the extension but also sent by the DWAN client as an XML </w:t>
-      </w:r>
-      <w:del w:id="71" w:author="Twan Goosen" w:date="2014-10-10T15:35:00Z">
-        <w:r>
-          <w:rPr>
-            <w:lang w:val="en-GB"/>
-          </w:rPr>
-          <w:delText xml:space="preserve">file </w:delText>
-        </w:r>
-      </w:del>
-      <w:ins w:id="72" w:author="Twan Goosen" w:date="2014-10-10T15:35:00Z">
-        <w:r>
-          <w:rPr>
-            <w:lang w:val="en-GB"/>
-          </w:rPr>
-          <w:t>request</w:t>
-        </w:r>
-        <w:r>
-          <w:rPr>
-            <w:lang w:val="en-GB"/>
-          </w:rPr>
-          <w:t xml:space="preserve"> </w:t>
-        </w:r>
-      </w:ins>
-      <w:r>
-        <w:rPr>
-          <w:lang w:val="en-GB"/>
-        </w:rPr>
-        <w:t>to the backend</w:t>
-      </w:r>
-      <w:ins w:id="73" w:author="Twan Goosen" w:date="2014-10-10T15:35:00Z">
-        <w:r>
-          <w:rPr>
-            <w:lang w:val="en-GB"/>
-          </w:rPr>
-          <w:t>,</w:t>
-        </w:r>
-      </w:ins>
+      <w:r>
+        <w:rPr>
+          <w:lang w:val="en-GB"/>
+        </w:rPr>
+        <w:t>u</w:t>
+      </w:r>
+      <w:r>
+        <w:rPr>
+          <w:lang w:val="en-GB"/>
+        </w:rPr>
+        <w:t xml:space="preserve">rs.   An annotated fragment can be a text fragment or the whole image. An annotated fragment is preserved not only in the local client’s database within the extension but also sent by the DWAN client as an XML </w:t>
+      </w:r>
+      <w:r>
+        <w:rPr>
+          <w:lang w:val="en-GB"/>
+        </w:rPr>
+        <w:t>request</w:t>
+      </w:r>
       <w:r>
         <w:rPr>
           <w:lang w:val="en-GB"/>
         </w:rPr>
         <w:t xml:space="preserve"> </w:t>
       </w:r>
-      <w:del w:id="74" w:author="Twan Goosen" w:date="2014-10-10T15:35:00Z">
-        <w:r>
-          <w:rPr>
-            <w:lang w:val="en-GB"/>
-          </w:rPr>
-          <w:delText xml:space="preserve">database </w:delText>
-        </w:r>
-      </w:del>
-      <w:r>
-        <w:rPr>
-          <w:lang w:val="en-GB"/>
-        </w:rPr>
-        <w:t>where it is stored</w:t>
-      </w:r>
-      <w:ins w:id="75" w:author="Twan Goosen" w:date="2014-10-10T15:35:00Z">
-        <w:r>
-          <w:rPr>
-            <w:lang w:val="en-GB"/>
-          </w:rPr>
-          <w:t xml:space="preserve"> in the database</w:t>
-        </w:r>
-      </w:ins>
-      <w:r>
-        <w:rPr>
-          <w:lang w:val="en-GB"/>
-        </w:rPr>
-        <w:t xml:space="preserve">. </w:t>
-      </w:r>
-      <w:del w:id="76" w:author="Twan Goosen" w:date="2014-10-10T15:35:00Z">
-        <w:r>
-          <w:rPr>
-            <w:lang w:val="en-GB"/>
-          </w:rPr>
-          <w:delText xml:space="preserve"> </w:delText>
-        </w:r>
-      </w:del>
-    </w:p>
-    <w:p>
-      <w:pPr>
-        <w:rPr>
-          <w:rFonts w:ascii="Liberation Serif" w:hAnsi="Liberation Serif" w:cs="Liberation Serif"/>
-          <w:lang w:val="en-GB"/>
-        </w:rPr>
-      </w:pPr>
-      <w:commentRangeStart w:id="77"/>
-      <w:r>
-        <w:rPr>
-          <w:lang w:val="en-GB"/>
-        </w:rPr>
-        <w:t xml:space="preserve">When a user creates an annotation, the client sends it to the server together with a cached representation of the annotated page (on the moment of annotation). </w:t>
-      </w:r>
-      <w:commentRangeEnd w:id="77"/>
-      <w:r>
-        <w:rPr>
-          <w:rStyle w:val="CommentReference"/>
-          <w:rFonts w:asciiTheme="minorHAnsi" w:eastAsiaTheme="minorEastAsia" w:hAnsiTheme="minorHAnsi" w:cstheme="minorBidi"/>
-          <w:lang w:val="en-GB" w:eastAsia="sv-SE"/>
-        </w:rPr>
-        <w:commentReference w:id="77"/>
-      </w:r>
-      <w:proofErr w:type="gramStart"/>
-      <w:r>
-        <w:rPr>
-          <w:lang w:val="en-GB"/>
-        </w:rPr>
-        <w:t>A cached representation can be requested by the user</w:t>
-      </w:r>
-      <w:proofErr w:type="gramEnd"/>
-      <w:r>
-        <w:rPr>
-          <w:lang w:val="en-GB"/>
-        </w:rPr>
-        <w:t xml:space="preserve"> later, for instance if the client cannot deliver the annotation because the page has been changed and the fragment cannot be resolved</w:t>
-      </w:r>
-      <w:del w:id="78" w:author="Twan Goosen" w:date="2014-10-10T15:36:00Z">
-        <w:r>
-          <w:rPr>
-            <w:lang w:val="en-GB"/>
-          </w:rPr>
-          <w:delText xml:space="preserve"> </w:delText>
-        </w:r>
-      </w:del>
-      <w:r>
-        <w:rPr>
-          <w:lang w:val="en-GB"/>
-        </w:rPr>
-        <w:t>.</w:t>
+      <w:r>
+        <w:rPr>
+          <w:lang w:val="en-GB"/>
+        </w:rPr>
+        <w:t>to the back</w:t>
+      </w:r>
+      <w:r>
+        <w:rPr>
+          <w:lang w:val="en-GB"/>
+        </w:rPr>
+        <w:t>-</w:t>
+      </w:r>
+      <w:r>
+        <w:rPr>
+          <w:lang w:val="en-GB"/>
+        </w:rPr>
+        <w:t>end</w:t>
+      </w:r>
+      <w:r>
+        <w:rPr>
+          <w:lang w:val="en-GB"/>
+        </w:rPr>
+        <w:t>,</w:t>
+      </w:r>
+      <w:r>
+        <w:rPr>
+          <w:lang w:val="en-GB"/>
+        </w:rPr>
+        <w:t xml:space="preserve"> where it is stored</w:t>
+      </w:r>
+      <w:r>
+        <w:rPr>
+          <w:lang w:val="en-GB"/>
+        </w:rPr>
+        <w:t xml:space="preserve"> in the database</w:t>
+      </w:r>
+      <w:r>
+        <w:rPr>
+          <w:lang w:val="en-GB"/>
+        </w:rPr>
+        <w:t xml:space="preserve"> together with </w:t>
+      </w:r>
+      <w:r>
+        <w:rPr>
+          <w:lang w:val="en-GB"/>
+        </w:rPr>
+        <w:t>a cached representation of the annotated page (on the moment of annotation). A cached representation can be requested by the user later, for instance if the client cannot deliver the annotation because the page has been changed and the fragment cannot be resolved.</w:t>
       </w:r>
       <w:r>
         <w:rPr>
@@ -8303,115 +7930,100 @@
           <w:lang w:val="en-GB"/>
         </w:rPr>
       </w:pPr>
-      <w:del w:id="79" w:author="Twan Goosen" w:date="2014-10-10T15:37:00Z">
-        <w:r>
-          <w:rPr>
-            <w:b/>
-            <w:lang w:val="en-GB"/>
-          </w:rPr>
-          <w:delText xml:space="preserve">The </w:delText>
-        </w:r>
-      </w:del>
       <w:r>
         <w:rPr>
           <w:b/>
           <w:lang w:val="en-GB"/>
         </w:rPr>
-        <w:t>ELAN frontend</w:t>
-      </w:r>
-      <w:ins w:id="80" w:author="Twan Goosen" w:date="2014-10-10T15:40:00Z">
-        <w:r>
-          <w:rPr>
-            <w:lang w:val="en-GB"/>
-          </w:rPr>
-          <w:t>:</w:t>
-        </w:r>
-      </w:ins>
-      <w:ins w:id="81" w:author="Twan Goosen" w:date="2014-10-10T15:38:00Z">
-        <w:r>
-          <w:rPr>
-            <w:lang w:val="en-GB"/>
-          </w:rPr>
-          <w:t xml:space="preserve"> </w:t>
-        </w:r>
-      </w:ins>
-      <w:del w:id="82" w:author="Twan Goosen" w:date="2014-10-10T15:38:00Z">
-        <w:r>
-          <w:rPr>
-            <w:lang w:val="en-GB"/>
-          </w:rPr>
-          <w:delText xml:space="preserve"> for the DWAN backend is being prepared in the context of the COLTIME project. </w:delText>
-        </w:r>
-      </w:del>
+        <w:t xml:space="preserve">ELAN </w:t>
+      </w:r>
+      <w:r>
+        <w:rPr>
+          <w:b/>
+          <w:lang w:val="en-GB"/>
+        </w:rPr>
+        <w:t>client</w:t>
+      </w:r>
+      <w:r>
+        <w:rPr>
+          <w:lang w:val="en-GB"/>
+        </w:rPr>
+        <w:t>:</w:t>
+      </w:r>
+      <w:r>
+        <w:rPr>
+          <w:lang w:val="en-GB"/>
+        </w:rPr>
+        <w:t xml:space="preserve"> </w:t>
+      </w:r>
       <w:r>
         <w:rPr>
           <w:lang w:val="en-GB"/>
         </w:rPr>
         <w:t>ELAN</w:t>
       </w:r>
-      <w:ins w:id="83" w:author="Twan Goosen" w:date="2014-10-10T15:40:00Z">
-        <w:r>
-          <w:rPr>
-            <w:rStyle w:val="EndnoteReference"/>
-            <w:lang w:val="en-GB"/>
-          </w:rPr>
-          <w:endnoteReference w:id="3"/>
-        </w:r>
-      </w:ins>
+      <w:r>
+        <w:rPr>
+          <w:rStyle w:val="EndnoteReference"/>
+          <w:lang w:val="en-GB"/>
+        </w:rPr>
+        <w:endnoteReference w:id="3"/>
+      </w:r>
       <w:r>
         <w:rPr>
           <w:lang w:val="en-GB"/>
         </w:rPr>
         <w:t xml:space="preserve"> is an annotation program for media files. </w:t>
       </w:r>
-      <w:ins w:id="85" w:author="Twan Goosen" w:date="2014-10-10T15:38:00Z">
-        <w:r>
-          <w:rPr>
-            <w:lang w:val="en-GB"/>
-          </w:rPr>
-          <w:t>An integrated client</w:t>
-        </w:r>
-        <w:r>
-          <w:rPr>
-            <w:lang w:val="en-GB"/>
-          </w:rPr>
-          <w:t xml:space="preserve"> for the DWAN backend is being prepared in the context of the </w:t>
-        </w:r>
-      </w:ins>
+      <w:r>
+        <w:rPr>
+          <w:lang w:val="en-GB"/>
+        </w:rPr>
+        <w:t>An integrated client</w:t>
+      </w:r>
+      <w:r>
+        <w:rPr>
+          <w:lang w:val="en-GB"/>
+        </w:rPr>
+        <w:t xml:space="preserve"> for the DWAN back</w:t>
+      </w:r>
+      <w:r>
+        <w:rPr>
+          <w:lang w:val="en-GB"/>
+        </w:rPr>
+        <w:t>-</w:t>
+      </w:r>
+      <w:r>
+        <w:rPr>
+          <w:lang w:val="en-GB"/>
+        </w:rPr>
+        <w:t xml:space="preserve">end is being prepared in the context of the </w:t>
+      </w:r>
       <w:proofErr w:type="spellStart"/>
-      <w:ins w:id="86" w:author="Twan Goosen" w:date="2014-10-10T15:41:00Z">
-        <w:r>
-          <w:rPr>
-            <w:lang w:val="en-GB"/>
-          </w:rPr>
-          <w:t>ColTime</w:t>
-        </w:r>
-        <w:proofErr w:type="spellEnd"/>
-        <w:r>
-          <w:rPr>
-            <w:rStyle w:val="EndnoteReference"/>
-            <w:lang w:val="en-GB"/>
-          </w:rPr>
-          <w:endnoteReference w:id="4"/>
-        </w:r>
-      </w:ins>
-      <w:ins w:id="88" w:author="Twan Goosen" w:date="2014-10-10T15:38:00Z">
-        <w:r>
-          <w:rPr>
-            <w:lang w:val="en-GB"/>
-          </w:rPr>
-          <w:t xml:space="preserve"> project. </w:t>
-        </w:r>
-      </w:ins>
+      <w:r>
+        <w:rPr>
+          <w:lang w:val="en-GB"/>
+        </w:rPr>
+        <w:t>ColTime</w:t>
+      </w:r>
+      <w:proofErr w:type="spellEnd"/>
+      <w:r>
+        <w:rPr>
+          <w:rStyle w:val="EndnoteReference"/>
+          <w:lang w:val="en-GB"/>
+        </w:rPr>
+        <w:endnoteReference w:id="4"/>
+      </w:r>
+      <w:r>
+        <w:rPr>
+          <w:lang w:val="en-GB"/>
+        </w:rPr>
+        <w:t xml:space="preserve"> project. </w:t>
+      </w:r>
       <w:r>
         <w:rPr>
           <w:i/>
           <w:lang w:val="en-GB"/>
-          <w:rPrChange w:id="89" w:author="Twan Goosen" w:date="2014-10-10T15:38:00Z">
-            <w:rPr>
-              <w:lang w:val="en-GB"/>
-            </w:rPr>
-          </w:rPrChange>
         </w:rPr>
         <w:t>Comments</w:t>
       </w:r>
@@ -8419,187 +8031,91 @@
         <w:rPr>
           <w:lang w:val="en-GB"/>
         </w:rPr>
-        <w:t xml:space="preserve"> in ELAN</w:t>
-      </w:r>
-      <w:del w:id="90" w:author="Twan Goosen" w:date="2014-10-10T15:38:00Z">
-        <w:r>
-          <w:rPr>
-            <w:lang w:val="en-GB"/>
-          </w:rPr>
-          <w:delText>-speak</w:delText>
-        </w:r>
-      </w:del>
+        <w:t xml:space="preserve"> in ELAN </w:t>
+      </w:r>
+      <w:r>
+        <w:rPr>
+          <w:lang w:val="en-GB"/>
+        </w:rPr>
+        <w:t xml:space="preserve">map to the concept of </w:t>
+      </w:r>
+      <w:r>
+        <w:rPr>
+          <w:lang w:val="en-GB"/>
+        </w:rPr>
+        <w:t xml:space="preserve">Annotations in </w:t>
+      </w:r>
+      <w:r>
+        <w:rPr>
+          <w:lang w:val="en-GB"/>
+        </w:rPr>
+        <w:t xml:space="preserve">the </w:t>
+      </w:r>
+      <w:r>
+        <w:rPr>
+          <w:lang w:val="en-GB"/>
+        </w:rPr>
+        <w:t>DWAN</w:t>
+      </w:r>
+      <w:r>
+        <w:rPr>
+          <w:lang w:val="en-GB"/>
+        </w:rPr>
+        <w:t xml:space="preserve"> model. </w:t>
+      </w:r>
+      <w:r>
+        <w:rPr>
+          <w:lang w:val="en-GB"/>
+        </w:rPr>
+        <w:t xml:space="preserve">There </w:t>
+      </w:r>
+      <w:r>
+        <w:rPr>
+          <w:lang w:val="en-GB"/>
+        </w:rPr>
+        <w:t>is</w:t>
+      </w:r>
       <w:r>
         <w:rPr>
           <w:lang w:val="en-GB"/>
         </w:rPr>
         <w:t xml:space="preserve"> </w:t>
       </w:r>
-      <w:del w:id="91" w:author="Twan Goosen" w:date="2014-10-10T15:38:00Z">
-        <w:r>
-          <w:rPr>
-            <w:lang w:val="en-GB"/>
-          </w:rPr>
-          <w:delText xml:space="preserve">are </w:delText>
-        </w:r>
-      </w:del>
-      <w:ins w:id="92" w:author="Twan Goosen" w:date="2014-10-10T15:38:00Z">
-        <w:r>
-          <w:rPr>
-            <w:lang w:val="en-GB"/>
-          </w:rPr>
-          <w:t>map to the concept of</w:t>
-        </w:r>
-      </w:ins>
-      <w:del w:id="93" w:author="Twan Goosen" w:date="2014-10-10T15:38:00Z">
-        <w:r>
-          <w:rPr>
-            <w:lang w:val="en-GB"/>
-          </w:rPr>
-          <w:delText xml:space="preserve">called </w:delText>
-        </w:r>
-      </w:del>
-      <w:ins w:id="94" w:author="Twan Goosen" w:date="2014-10-10T15:38:00Z">
-        <w:r>
-          <w:rPr>
-            <w:lang w:val="en-GB"/>
-          </w:rPr>
-          <w:t xml:space="preserve"> </w:t>
-        </w:r>
-      </w:ins>
-      <w:r>
-        <w:rPr>
-          <w:lang w:val="en-GB"/>
-        </w:rPr>
-        <w:t xml:space="preserve">Annotations in </w:t>
-      </w:r>
-      <w:ins w:id="95" w:author="Twan Goosen" w:date="2014-10-10T15:38:00Z">
-        <w:r>
-          <w:rPr>
-            <w:lang w:val="en-GB"/>
-          </w:rPr>
-          <w:t xml:space="preserve">the </w:t>
-        </w:r>
-      </w:ins>
-      <w:r>
-        <w:rPr>
-          <w:lang w:val="en-GB"/>
-        </w:rPr>
-        <w:t>DWAN</w:t>
-      </w:r>
-      <w:del w:id="96" w:author="Twan Goosen" w:date="2014-10-10T15:38:00Z">
-        <w:r>
-          <w:rPr>
-            <w:lang w:val="en-GB"/>
-          </w:rPr>
-          <w:delText xml:space="preserve">-speak </w:delText>
-        </w:r>
-      </w:del>
-      <w:ins w:id="97" w:author="Twan Goosen" w:date="2014-10-10T15:38:00Z">
-        <w:r>
-          <w:rPr>
-            <w:lang w:val="en-GB"/>
-          </w:rPr>
-          <w:t xml:space="preserve"> model</w:t>
-        </w:r>
-      </w:ins>
-      <w:ins w:id="98" w:author="Twan Goosen" w:date="2014-10-10T15:39:00Z">
-        <w:r>
-          <w:rPr>
-            <w:lang w:val="en-GB"/>
-          </w:rPr>
-          <w:t xml:space="preserve">. </w:t>
-        </w:r>
-      </w:ins>
-      <w:r>
-        <w:rPr>
-          <w:lang w:val="en-GB"/>
-        </w:rPr>
-        <w:t xml:space="preserve">There </w:t>
-      </w:r>
-      <w:del w:id="99" w:author="Twan Goosen" w:date="2014-10-10T15:39:00Z">
-        <w:r>
-          <w:rPr>
-            <w:lang w:val="en-GB"/>
-          </w:rPr>
-          <w:delText xml:space="preserve">was </w:delText>
-        </w:r>
-      </w:del>
-      <w:ins w:id="100" w:author="Twan Goosen" w:date="2014-10-10T15:39:00Z">
-        <w:r>
-          <w:rPr>
-            <w:lang w:val="en-GB"/>
-          </w:rPr>
-          <w:t>is</w:t>
-        </w:r>
-        <w:r>
-          <w:rPr>
-            <w:lang w:val="en-GB"/>
-          </w:rPr>
-          <w:t xml:space="preserve"> </w:t>
-        </w:r>
-      </w:ins>
       <w:r>
         <w:rPr>
           <w:lang w:val="en-GB"/>
         </w:rPr>
         <w:t xml:space="preserve">no specific support </w:t>
       </w:r>
-      <w:del w:id="101" w:author="Twan Goosen" w:date="2014-10-10T15:39:00Z">
-        <w:r>
-          <w:rPr>
-            <w:lang w:val="en-GB"/>
-          </w:rPr>
-          <w:delText xml:space="preserve">to </w:delText>
-        </w:r>
-      </w:del>
-      <w:ins w:id="102" w:author="Twan Goosen" w:date="2014-10-10T15:39:00Z">
-        <w:r>
-          <w:rPr>
-            <w:lang w:val="en-GB"/>
-          </w:rPr>
-          <w:t>for</w:t>
-        </w:r>
-        <w:r>
-          <w:rPr>
-            <w:lang w:val="en-GB"/>
-          </w:rPr>
-          <w:t xml:space="preserve"> </w:t>
-        </w:r>
-      </w:ins>
+      <w:r>
+        <w:rPr>
+          <w:lang w:val="en-GB"/>
+        </w:rPr>
+        <w:t>for</w:t>
+      </w:r>
+      <w:r>
+        <w:rPr>
+          <w:lang w:val="en-GB"/>
+        </w:rPr>
+        <w:t xml:space="preserve"> </w:t>
+      </w:r>
       <w:r>
         <w:rPr>
           <w:lang w:val="en-GB"/>
         </w:rPr>
         <w:t>comment</w:t>
       </w:r>
-      <w:ins w:id="103" w:author="Twan Goosen" w:date="2014-10-10T15:39:00Z">
-        <w:r>
-          <w:rPr>
-            <w:lang w:val="en-GB"/>
-          </w:rPr>
-          <w:t>s</w:t>
-        </w:r>
-      </w:ins>
-      <w:r>
-        <w:rPr>
-          <w:lang w:val="en-GB"/>
-        </w:rPr>
-        <w:t xml:space="preserve"> on the ELAN annotations themselves. </w:t>
-      </w:r>
-      <w:del w:id="104" w:author="Twan Goosen" w:date="2014-10-10T15:39:00Z">
-        <w:r>
-          <w:rPr>
-            <w:lang w:val="en-GB"/>
-          </w:rPr>
-          <w:delText xml:space="preserve"> </w:delText>
-        </w:r>
-      </w:del>
-      <w:r>
-        <w:rPr>
-          <w:lang w:val="en-GB"/>
-        </w:rPr>
-        <w:t xml:space="preserve">The DWAN backend is an ideal vehicle to store these comments: it is based on comments which refer to some URL, or even more specifically to some fragment of the URL by means of a fragment identifier. </w:t>
+      <w:r>
+        <w:rPr>
+          <w:lang w:val="en-GB"/>
+        </w:rPr>
+        <w:t>s</w:t>
+      </w:r>
+      <w:r>
+        <w:rPr>
+          <w:lang w:val="en-GB"/>
+        </w:rPr>
+        <w:t xml:space="preserve"> on the ELAN annotations themselves. The DWAN backend is an ideal vehicle to store these comments: it is based on comments which refer to some URL, or even more specifically to some fragment of the URL by means of a fragment identifier. </w:t>
       </w:r>
     </w:p>
     <w:p>
@@ -8608,29 +8124,6 @@
           <w:lang w:val="en-GB"/>
         </w:rPr>
       </w:pPr>
-      <w:del w:id="105" w:author="Twan Goosen" w:date="2014-10-10T15:37:00Z">
-        <w:r>
-          <w:rPr>
-            <w:b/>
-            <w:lang w:val="en-GB"/>
-          </w:rPr>
-          <w:delText>The fronte</w:delText>
-        </w:r>
-        <w:r>
-          <w:rPr>
-            <w:b/>
-            <w:lang w:val="en-GB"/>
-          </w:rPr>
-          <w:delText>n</w:delText>
-        </w:r>
-        <w:r>
-          <w:rPr>
-            <w:b/>
-            <w:lang w:val="en-GB"/>
-          </w:rPr>
-          <w:delText xml:space="preserve">d for </w:delText>
-        </w:r>
-      </w:del>
       <w:r>
         <w:rPr>
           <w:b/>
@@ -8638,42 +8131,43 @@
         </w:rPr>
         <w:t>ANNEX</w:t>
       </w:r>
-      <w:ins w:id="106" w:author="Twan Goosen" w:date="2014-10-10T15:37:00Z">
-        <w:r>
-          <w:rPr>
-            <w:b/>
-            <w:lang w:val="en-GB"/>
-          </w:rPr>
-          <w:t xml:space="preserve"> frontend</w:t>
-        </w:r>
-      </w:ins>
-      <w:del w:id="107" w:author="Twan Goosen" w:date="2014-10-10T15:40:00Z">
-        <w:r>
-          <w:rPr>
-            <w:lang w:val="en-GB"/>
-          </w:rPr>
-          <w:delText xml:space="preserve">. </w:delText>
-        </w:r>
-      </w:del>
-      <w:ins w:id="108" w:author="Twan Goosen" w:date="2014-10-10T15:40:00Z">
-        <w:r>
-          <w:rPr>
-            <w:lang w:val="en-GB"/>
-          </w:rPr>
-          <w:t>:</w:t>
-        </w:r>
-        <w:r>
-          <w:rPr>
-            <w:lang w:val="en-GB"/>
-          </w:rPr>
-          <w:t xml:space="preserve"> </w:t>
-        </w:r>
-      </w:ins>
-      <w:r>
-        <w:rPr>
-          <w:lang w:val="en-GB"/>
-        </w:rPr>
-        <w:t xml:space="preserve">ANNEX is an open source online visualizer for time-aligned annotation files, primarily targeted at the EAF (ELAN Annotation Format) format. Primarily being a visualization tool for archived materials, ANNEX currently does not offer any creation or modification functionalities over time-aligned annotation files. This leverages the need for extra functionality allowing users to create comments on the existing annotations. </w:t>
+      <w:r>
+        <w:rPr>
+          <w:b/>
+          <w:lang w:val="en-GB"/>
+        </w:rPr>
+        <w:t xml:space="preserve"> </w:t>
+      </w:r>
+      <w:r>
+        <w:rPr>
+          <w:b/>
+          <w:lang w:val="en-GB"/>
+        </w:rPr>
+        <w:t>client</w:t>
+      </w:r>
+      <w:r>
+        <w:rPr>
+          <w:lang w:val="en-GB"/>
+        </w:rPr>
+        <w:t>:</w:t>
+      </w:r>
+      <w:r>
+        <w:rPr>
+          <w:lang w:val="en-GB"/>
+        </w:rPr>
+        <w:t xml:space="preserve"> </w:t>
+      </w:r>
+      <w:r>
+        <w:rPr>
+          <w:lang w:val="en-GB"/>
+        </w:rPr>
+        <w:t>ANNEX is an open-</w:t>
+      </w:r>
+      <w:r>
+        <w:rPr>
+          <w:lang w:val="en-GB"/>
+        </w:rPr>
+        <w:t xml:space="preserve">source online visualizer for time-aligned annotation files, primarily targeted at the EAF (ELAN Annotation Format) format. Primarily being a visualization tool for archived materials, ANNEX currently does not offer any creation or modification functionalities over time-aligned annotation files. This leverages the need for extra functionality allowing users to create comments on the existing annotations. </w:t>
       </w:r>
     </w:p>
     <w:p>
@@ -8686,7 +8180,19 @@
         <w:rPr>
           <w:lang w:val="en-GB"/>
         </w:rPr>
-        <w:t>For this purpose the DWAN backend stands out as an ideal server-side engine to store, search and retrieve such comments.</w:t>
+        <w:t>For this purpose the DWAN back</w:t>
+      </w:r>
+      <w:r>
+        <w:rPr>
+          <w:lang w:val="en-GB"/>
+        </w:rPr>
+        <w:t>-</w:t>
+      </w:r>
+      <w:r>
+        <w:rPr>
+          <w:lang w:val="en-GB"/>
+        </w:rPr>
+        <w:t>end stands out as an ideal server-side engine to store, search and retrieve such comments.</w:t>
       </w:r>
     </w:p>
     <w:p>
@@ -8713,21 +8219,19 @@
         <w:rPr>
           <w:lang w:val="en-GB"/>
         </w:rPr>
-        <w:t xml:space="preserve">Due to universality </w:t>
-      </w:r>
-      <w:proofErr w:type="gramStart"/>
-      <w:r>
-        <w:rPr>
-          <w:lang w:val="en-GB"/>
-        </w:rPr>
-        <w:t>of  DWAN</w:t>
-      </w:r>
-      <w:proofErr w:type="gramEnd"/>
-      <w:r>
-        <w:rPr>
-          <w:lang w:val="en-GB"/>
-        </w:rPr>
-        <w:t xml:space="preserve"> backend, the whole framework has a good potential to be reusable by other research groups and institutions.  An interested </w:t>
+        <w:t>Due to universality of  DWAN back</w:t>
+      </w:r>
+      <w:r>
+        <w:rPr>
+          <w:lang w:val="en-GB"/>
+        </w:rPr>
+        <w:t>-</w:t>
+      </w:r>
+      <w:r>
+        <w:rPr>
+          <w:lang w:val="en-GB"/>
+        </w:rPr>
+        <w:t xml:space="preserve">end, the whole framework has a good potential to be reusable by other research groups and institutions.  An interested </w:t>
       </w:r>
       <w:proofErr w:type="spellStart"/>
       <w:r>
@@ -8747,41 +8251,13 @@
         <w:rPr>
           <w:lang w:val="en-GB"/>
         </w:rPr>
-        <w:t>either reuse DWAN’s backend code, or share the database with another organization</w:t>
-      </w:r>
-      <w:proofErr w:type="gramStart"/>
-      <w:r>
-        <w:rPr>
-          <w:lang w:val="en-GB"/>
-        </w:rPr>
-        <w:t>,  and</w:t>
-      </w:r>
-      <w:proofErr w:type="gramEnd"/>
-      <w:r>
-        <w:rPr>
-          <w:lang w:val="en-GB"/>
-        </w:rPr>
-        <w:t xml:space="preserve"> create its standalone frontend, or adjust already existing one.  Amongst potential candidates </w:t>
-      </w:r>
-      <w:r>
-        <w:rPr>
-          <w:lang w:val="en-GB"/>
-        </w:rPr>
-        <w:t xml:space="preserve">to be used </w:t>
-      </w:r>
-      <w:proofErr w:type="gramStart"/>
-      <w:r>
-        <w:rPr>
-          <w:lang w:val="en-GB"/>
-        </w:rPr>
-        <w:t>as  DWAN</w:t>
-      </w:r>
-      <w:proofErr w:type="gramEnd"/>
-      <w:r>
-        <w:rPr>
-          <w:lang w:val="en-GB"/>
-        </w:rPr>
-        <w:t xml:space="preserve"> frontend we</w:t>
+        <w:t xml:space="preserve">either reuse DWAN’s backend code, or share the database with another organization,  and create its standalone frontend, or adjust already existing one.  Amongst potential candidates </w:t>
+      </w:r>
+      <w:r>
+        <w:rPr>
+          <w:lang w:val="en-GB"/>
+        </w:rPr>
+        <w:t>to be used as  DWAN frontend we</w:t>
       </w:r>
       <w:r>
         <w:rPr>
@@ -8863,21 +8339,7 @@
         <w:rPr>
           <w:lang w:val="en-GB" w:eastAsia="en-US"/>
         </w:rPr>
-        <w:t xml:space="preserve">Pliny (developed by </w:t>
-      </w:r>
-      <w:proofErr w:type="gramStart"/>
-      <w:r>
-        <w:rPr>
-          <w:lang w:val="en-GB" w:eastAsia="en-US"/>
-        </w:rPr>
-        <w:t>KCL )</w:t>
-      </w:r>
-      <w:proofErr w:type="gramEnd"/>
-      <w:r>
-        <w:rPr>
-          <w:lang w:val="en-GB" w:eastAsia="en-US"/>
-        </w:rPr>
-        <w:t xml:space="preserve">, </w:t>
+        <w:t xml:space="preserve">Pliny (developed by KCL ), </w:t>
       </w:r>
       <w:r>
         <w:rPr>
@@ -9042,390 +8504,6 @@
       <w:r>
         <w:rPr>
           <w:color w:val="FFFFFF"/>
-          <w:spacing w:val="-3"/>
-          <w:w w:val="87"/>
-          <w:sz w:val="24"/>
-          <w:szCs w:val="24"/>
-          <w:lang w:val="en-GB"/>
-        </w:rPr>
-        <w:t>D</w:t>
-      </w:r>
-      <w:r>
-        <w:rPr>
-          <w:color w:val="FFFFFF"/>
-          <w:w w:val="87"/>
-          <w:sz w:val="24"/>
-          <w:szCs w:val="24"/>
-          <w:lang w:val="en-GB"/>
-        </w:rPr>
-        <w:t xml:space="preserve">ASISH </w:t>
-      </w:r>
-      <w:r>
-        <w:rPr>
-          <w:color w:val="FFFFFF"/>
-          <w:sz w:val="24"/>
-          <w:szCs w:val="24"/>
-          <w:lang w:val="en-GB"/>
-        </w:rPr>
-        <w:t>-</w:t>
-      </w:r>
-      <w:r>
-        <w:rPr>
-          <w:color w:val="FFFFFF"/>
-          <w:spacing w:val="-15"/>
-          <w:sz w:val="24"/>
-          <w:szCs w:val="24"/>
-          <w:lang w:val="en-GB"/>
-        </w:rPr>
-        <w:t xml:space="preserve"> </w:t>
-      </w:r>
-      <w:r>
-        <w:rPr>
-          <w:color w:val="FFFFFF"/>
-          <w:sz w:val="24"/>
-          <w:szCs w:val="24"/>
-          <w:lang w:val="en-GB"/>
-        </w:rPr>
-        <w:t>D</w:t>
-      </w:r>
-      <w:r>
-        <w:rPr>
-          <w:color w:val="FFFFFF"/>
-          <w:spacing w:val="-1"/>
-          <w:sz w:val="24"/>
-          <w:szCs w:val="24"/>
-          <w:lang w:val="en-GB"/>
-        </w:rPr>
-        <w:t>a</w:t>
-      </w:r>
-      <w:r>
-        <w:rPr>
-          <w:color w:val="FFFFFF"/>
-          <w:sz w:val="24"/>
-          <w:szCs w:val="24"/>
-          <w:lang w:val="en-GB"/>
-        </w:rPr>
-        <w:t>ta</w:t>
-      </w:r>
-      <w:r>
-        <w:rPr>
-          <w:color w:val="FFFFFF"/>
-          <w:spacing w:val="6"/>
-          <w:sz w:val="24"/>
-          <w:szCs w:val="24"/>
-          <w:lang w:val="en-GB"/>
-        </w:rPr>
-        <w:t xml:space="preserve"> </w:t>
-      </w:r>
-      <w:r>
-        <w:rPr>
-          <w:color w:val="FFFFFF"/>
-          <w:spacing w:val="1"/>
-          <w:sz w:val="24"/>
-          <w:szCs w:val="24"/>
-          <w:lang w:val="en-GB"/>
-        </w:rPr>
-        <w:t>S</w:t>
-      </w:r>
-      <w:r>
-        <w:rPr>
-          <w:color w:val="FFFFFF"/>
-          <w:sz w:val="24"/>
-          <w:szCs w:val="24"/>
-          <w:lang w:val="en-GB"/>
-        </w:rPr>
-        <w:t>e</w:t>
-      </w:r>
-      <w:r>
-        <w:rPr>
-          <w:color w:val="FFFFFF"/>
-          <w:spacing w:val="6"/>
-          <w:sz w:val="24"/>
-          <w:szCs w:val="24"/>
-          <w:lang w:val="en-GB"/>
-        </w:rPr>
-        <w:t>r</w:t>
-      </w:r>
-      <w:r>
-        <w:rPr>
-          <w:color w:val="FFFFFF"/>
-          <w:sz w:val="24"/>
-          <w:szCs w:val="24"/>
-          <w:lang w:val="en-GB"/>
-        </w:rPr>
-        <w:t>vi</w:t>
-      </w:r>
-      <w:r>
-        <w:rPr>
-          <w:color w:val="FFFFFF"/>
-          <w:spacing w:val="-1"/>
-          <w:sz w:val="24"/>
-          <w:szCs w:val="24"/>
-          <w:lang w:val="en-GB"/>
-        </w:rPr>
-        <w:t>c</w:t>
-      </w:r>
-      <w:r>
-        <w:rPr>
-          <w:color w:val="FFFFFF"/>
-          <w:sz w:val="24"/>
-          <w:szCs w:val="24"/>
-          <w:lang w:val="en-GB"/>
-        </w:rPr>
-        <w:t>e</w:t>
-      </w:r>
-      <w:r>
-        <w:rPr>
-          <w:color w:val="FFFFFF"/>
-          <w:spacing w:val="-15"/>
-          <w:sz w:val="24"/>
-          <w:szCs w:val="24"/>
-          <w:lang w:val="en-GB"/>
-        </w:rPr>
-        <w:t xml:space="preserve"> </w:t>
-      </w:r>
-      <w:r>
-        <w:rPr>
-          <w:color w:val="FFFFFF"/>
-          <w:spacing w:val="2"/>
-          <w:w w:val="71"/>
-          <w:sz w:val="24"/>
-          <w:szCs w:val="24"/>
-          <w:lang w:val="en-GB"/>
-        </w:rPr>
-        <w:t>I</w:t>
-      </w:r>
-      <w:r>
-        <w:rPr>
-          <w:color w:val="FFFFFF"/>
-          <w:sz w:val="24"/>
-          <w:szCs w:val="24"/>
-          <w:lang w:val="en-GB"/>
-        </w:rPr>
-        <w:t>nf</w:t>
-      </w:r>
-      <w:r>
-        <w:rPr>
-          <w:color w:val="FFFFFF"/>
-          <w:spacing w:val="-1"/>
-          <w:sz w:val="24"/>
-          <w:szCs w:val="24"/>
-          <w:lang w:val="en-GB"/>
-        </w:rPr>
-        <w:t>r</w:t>
-      </w:r>
-      <w:r>
-        <w:rPr>
-          <w:color w:val="FFFFFF"/>
-          <w:w w:val="106"/>
-          <w:sz w:val="24"/>
-          <w:szCs w:val="24"/>
-          <w:lang w:val="en-GB"/>
-        </w:rPr>
-        <w:t>astru</w:t>
-      </w:r>
-      <w:r>
-        <w:rPr>
-          <w:color w:val="FFFFFF"/>
-          <w:spacing w:val="3"/>
-          <w:w w:val="106"/>
-          <w:sz w:val="24"/>
-          <w:szCs w:val="24"/>
-          <w:lang w:val="en-GB"/>
-        </w:rPr>
-        <w:t>c</w:t>
-      </w:r>
-      <w:r>
-        <w:rPr>
-          <w:color w:val="FFFFFF"/>
-          <w:w w:val="108"/>
-          <w:sz w:val="24"/>
-          <w:szCs w:val="24"/>
-          <w:lang w:val="en-GB"/>
-        </w:rPr>
-        <w:t>tu</w:t>
-      </w:r>
-      <w:r>
-        <w:rPr>
-          <w:color w:val="FFFFFF"/>
-          <w:spacing w:val="-2"/>
-          <w:w w:val="108"/>
-          <w:sz w:val="24"/>
-          <w:szCs w:val="24"/>
-          <w:lang w:val="en-GB"/>
-        </w:rPr>
-        <w:t>r</w:t>
-      </w:r>
-      <w:r>
-        <w:rPr>
-          <w:color w:val="FFFFFF"/>
-          <w:w w:val="113"/>
-          <w:sz w:val="24"/>
-          <w:szCs w:val="24"/>
-          <w:lang w:val="en-GB"/>
-        </w:rPr>
-        <w:t>e</w:t>
-      </w:r>
-      <w:r>
-        <w:rPr>
-          <w:color w:val="FFFFFF"/>
-          <w:spacing w:val="-9"/>
-          <w:sz w:val="24"/>
-          <w:szCs w:val="24"/>
-          <w:lang w:val="en-GB"/>
-        </w:rPr>
-        <w:t xml:space="preserve"> </w:t>
-      </w:r>
-      <w:r>
-        <w:rPr>
-          <w:color w:val="FFFFFF"/>
-          <w:spacing w:val="-3"/>
-          <w:sz w:val="24"/>
-          <w:szCs w:val="24"/>
-          <w:lang w:val="en-GB"/>
-        </w:rPr>
-        <w:t>f</w:t>
-      </w:r>
-      <w:r>
-        <w:rPr>
-          <w:color w:val="FFFFFF"/>
-          <w:sz w:val="24"/>
-          <w:szCs w:val="24"/>
-          <w:lang w:val="en-GB"/>
-        </w:rPr>
-        <w:t>or</w:t>
-      </w:r>
-      <w:r>
-        <w:rPr>
-          <w:color w:val="FFFFFF"/>
-          <w:spacing w:val="-9"/>
-          <w:sz w:val="24"/>
-          <w:szCs w:val="24"/>
-          <w:lang w:val="en-GB"/>
-        </w:rPr>
-        <w:t xml:space="preserve"> </w:t>
-      </w:r>
-      <w:r>
-        <w:rPr>
-          <w:color w:val="FFFFFF"/>
-          <w:sz w:val="24"/>
-          <w:szCs w:val="24"/>
-          <w:lang w:val="en-GB"/>
-        </w:rPr>
-        <w:t>the</w:t>
-      </w:r>
-      <w:r>
-        <w:rPr>
-          <w:color w:val="FFFFFF"/>
-          <w:spacing w:val="29"/>
-          <w:sz w:val="24"/>
-          <w:szCs w:val="24"/>
-          <w:lang w:val="en-GB"/>
-        </w:rPr>
-        <w:t xml:space="preserve"> </w:t>
-      </w:r>
-      <w:r>
-        <w:rPr>
-          <w:color w:val="FFFFFF"/>
-          <w:spacing w:val="1"/>
-          <w:w w:val="97"/>
-          <w:sz w:val="24"/>
-          <w:szCs w:val="24"/>
-          <w:lang w:val="en-GB"/>
-        </w:rPr>
-        <w:t>S</w:t>
-      </w:r>
-      <w:r>
-        <w:rPr>
-          <w:color w:val="FFFFFF"/>
-          <w:w w:val="97"/>
-          <w:sz w:val="24"/>
-          <w:szCs w:val="24"/>
-          <w:lang w:val="en-GB"/>
-        </w:rPr>
-        <w:t>ocial</w:t>
-      </w:r>
-      <w:r>
-        <w:rPr>
-          <w:color w:val="FFFFFF"/>
-          <w:spacing w:val="-5"/>
-          <w:w w:val="97"/>
-          <w:sz w:val="24"/>
-          <w:szCs w:val="24"/>
-          <w:lang w:val="en-GB"/>
-        </w:rPr>
-        <w:t xml:space="preserve"> </w:t>
-      </w:r>
-      <w:r>
-        <w:rPr>
-          <w:color w:val="FFFFFF"/>
-          <w:spacing w:val="1"/>
-          <w:sz w:val="24"/>
-          <w:szCs w:val="24"/>
-          <w:lang w:val="en-GB"/>
-        </w:rPr>
-        <w:t>S</w:t>
-      </w:r>
-      <w:r>
-        <w:rPr>
-          <w:color w:val="FFFFFF"/>
-          <w:sz w:val="24"/>
-          <w:szCs w:val="24"/>
-          <w:lang w:val="en-GB"/>
-        </w:rPr>
-        <w:t>cien</w:t>
-      </w:r>
-      <w:r>
-        <w:rPr>
-          <w:color w:val="FFFFFF"/>
-          <w:spacing w:val="-1"/>
-          <w:sz w:val="24"/>
-          <w:szCs w:val="24"/>
-          <w:lang w:val="en-GB"/>
-        </w:rPr>
-        <w:t>c</w:t>
-      </w:r>
-      <w:r>
-        <w:rPr>
-          <w:color w:val="FFFFFF"/>
-          <w:sz w:val="24"/>
-          <w:szCs w:val="24"/>
-          <w:lang w:val="en-GB"/>
-        </w:rPr>
-        <w:t>es</w:t>
-      </w:r>
-      <w:r>
-        <w:rPr>
-          <w:color w:val="FFFFFF"/>
-          <w:spacing w:val="4"/>
-          <w:sz w:val="24"/>
-          <w:szCs w:val="24"/>
-          <w:lang w:val="en-GB"/>
-        </w:rPr>
-        <w:t xml:space="preserve"> </w:t>
-      </w:r>
-      <w:r>
-        <w:rPr>
-          <w:color w:val="FFFFFF"/>
-          <w:sz w:val="24"/>
-          <w:szCs w:val="24"/>
-          <w:lang w:val="en-GB"/>
-        </w:rPr>
-        <w:t>and</w:t>
-      </w:r>
-      <w:r>
-        <w:rPr>
-          <w:color w:val="FFFFFF"/>
-          <w:spacing w:val="26"/>
-          <w:sz w:val="24"/>
-          <w:szCs w:val="24"/>
-          <w:lang w:val="en-GB"/>
-        </w:rPr>
-        <w:t xml:space="preserve"> </w:t>
-      </w:r>
-      <w:r>
-        <w:rPr>
-          <w:color w:val="FFFFFF"/>
           <w:sz w:val="24"/>
           <w:szCs w:val="24"/>
           <w:lang w:val="en-GB"/>
@@ -9468,13 +8546,13 @@
         <mc:AlternateContent>
           <mc:Choice Requires="wpg">
             <w:drawing>
-              <wp:anchor distT="0" distB="0" distL="114300" distR="114300" simplePos="0" relativeHeight="251671552" behindDoc="0" locked="0" layoutInCell="1" allowOverlap="1" wp14:anchorId="3B276013" wp14:editId="0073DBA3">
+              <wp:anchor distT="0" distB="0" distL="114300" distR="114300" simplePos="0" relativeHeight="251671552" behindDoc="0" locked="0" layoutInCell="1" allowOverlap="1" wp14:anchorId="3B276013" wp14:editId="2474944D">
                 <wp:simplePos x="0" y="0"/>
                 <wp:positionH relativeFrom="column">
-                  <wp:posOffset>-978535</wp:posOffset>
+                  <wp:posOffset>-977900</wp:posOffset>
                 </wp:positionH>
                 <wp:positionV relativeFrom="margin">
-                  <wp:align>bottom</wp:align>
+                  <wp:posOffset>8925560</wp:posOffset>
                 </wp:positionV>
                 <wp:extent cx="7555230" cy="1052830"/>
                 <wp:effectExtent l="0" t="0" r="0" b="0"/>
@@ -11483,7 +10561,7 @@
                                   </pic:cNvPicPr>
                                 </pic:nvPicPr>
                                 <pic:blipFill>
-                                  <a:blip r:embed="rId19">
+                                  <a:blip r:embed="rId18">
                                     <a:extLst>
                                       <a:ext uri="{28A0092B-C50C-407E-A947-70E740481C1C}">
                                         <a14:useLocalDpi xmlns:a14="http://schemas.microsoft.com/office/drawing/2010/main" val="0"/>
@@ -11752,7 +10830,7 @@
           </mc:Choice>
           <mc:Fallback>
             <w:pict>
-              <v:group id="Group 28" o:spid="_x0000_s1030" style="position:absolute;left:0;text-align:left;margin-left:-77pt;margin-top:0;width:594.9pt;height:82.9pt;z-index:251671552;mso-position-vertical:bottom;mso-position-vertical-relative:margin" coordsize="7555230,1052830" o:gfxdata="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">
+              <v:group id="Group 28" o:spid="_x0000_s1030" style="position:absolute;left:0;text-align:left;margin-left:-76.95pt;margin-top:702.8pt;width:594.9pt;height:82.9pt;z-index:251671552;mso-position-vertical-relative:margin" coordsize="7555230,1052830" o:gfxdata="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">
                 <v:group id="Group 26" o:spid="_x0000_s1031" style="position:absolute;width:7555230;height:1052830" coordsize="7555230,1052830" o:gfxdata="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">
                   <v:group id="Group 16" o:spid="_x0000_s1032" style="position:absolute;left:1045845;top:29845;width:436880;height:422910" coordorigin="122,89" coordsize="687,665" o:gfxdata="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">
                     <v:group id="Group 17" o:spid="_x0000_s1033" style="position:absolute;left:650;top:257;width:159;height:159" coordorigin="650,257" coordsize="159,159" o:gfxdata="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">
@@ -11813,10 +10891,14 @@
                         <v:shape id="Picture 15" o:spid="_x0000_s1046" type="#_x0000_t75" style="position:absolute;left:8607;top:42;width:884;height:840;visibility:visible;mso-wrap-style:square" o:gfxdata="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" strokecolor="gray">
                           <v:fill type="frame"/>
                           <v:stroke joinstyle="round"/>
-                          <v:imagedata r:id="rId20" o:title=""/>
+                          <v:imagedata r:id="rId19" o:title=""/>
                         </v:shape>
                       </v:group>
                     </v:group>
+                    <v:shapetype id="_x0000_t202" coordsize="21600,21600" o:spt="202" path="m0,0l0,21600,21600,21600,21600,0xe">
+                      <v:stroke joinstyle="miter"/>
+                      <v:path gradientshapeok="t" o:connecttype="rect"/>
+                    </v:shapetype>
                     <v:shape id="Text Box 29" o:spid="_x0000_s1047" type="#_x0000_t202" style="position:absolute;left:1043305;top:705485;width:6103620;height:308610;visibility:visible;mso-wrap-style:square;v-text-anchor:top" o:gfxdata="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" filled="f" stroked="f" strokecolor="gray">
                       <v:stroke joinstyle="round"/>
                       <v:shadow opacity="49150f"/>
@@ -11963,27 +11045,6 @@
 </w:document>
 </file>
 
-<file path=word/comments.xml><?xml version="1.0" encoding="utf-8"?>
-<w:comments xmlns:wpc="http://schemas.microsoft.com/office/word/2010/wordprocessingCanvas" xmlns:mo="http://schemas.microsoft.com/office/mac/office/2008/main" xmlns:mc="http://schemas.openxmlformats.org/markup-compatibility/2006" xmlns:mv="urn:schemas-microsoft-com:mac:vml" xmlns:o="urn:schemas-microsoft-com:office:office" xmlns:r="http://schemas.openxmlformats.org/officeDocument/2006/relationships" xmlns:m="http://schemas.openxmlformats.org/officeDocument/2006/math" xmlns:v="urn:schemas-microsoft-com:vml" xmlns:wp14="http://schemas.microsoft.com/office/word/2010/wordprocessingDrawing" xmlns:wp="http://schemas.openxmlformats.org/drawingml/2006/wordprocessingDrawing" xmlns:w10="urn:schemas-microsoft-com:office:word" xmlns:w="http://schemas.openxmlformats.org/wordprocessingml/2006/main" xmlns:w14="http://schemas.microsoft.com/office/word/2010/wordml" xmlns:wpg="http://schemas.microsoft.com/office/word/2010/wordprocessingGroup" xmlns:wpi="http://schemas.microsoft.com/office/word/2010/wordprocessingInk" xmlns:wne="http://schemas.microsoft.com/office/word/2006/wordml" xmlns:wps="http://schemas.microsoft.com/office/word/2010/wordprocessingShape" mc:Ignorable="w14 wp14">
-  <w:comment w:id="77" w:author="Twan Goosen" w:date="2014-10-10T15:37:00Z" w:initials="TG">
-    <w:p>
-      <w:pPr>
-        <w:pStyle w:val="CommentText"/>
-      </w:pPr>
-      <w:r>
-        <w:rPr>
-          <w:rStyle w:val="CommentReference"/>
-        </w:rPr>
-        <w:annotationRef/>
-      </w:r>
-      <w:r>
-        <w:t>Redundant with respect to the previous sentence.</w:t>
-      </w:r>
-    </w:p>
-  </w:comment>
-</w:comments>
-</file>
-
 <file path=word/endnotes.xml><?xml version="1.0" encoding="utf-8"?>
 <w:endnotes xmlns:wpc="http://schemas.microsoft.com/office/word/2010/wordprocessingCanvas" xmlns:mo="http://schemas.microsoft.com/office/mac/office/2008/main" xmlns:mc="http://schemas.openxmlformats.org/markup-compatibility/2006" xmlns:mv="urn:schemas-microsoft-com:mac:vml" xmlns:o="urn:schemas-microsoft-com:office:office" xmlns:r="http://schemas.openxmlformats.org/officeDocument/2006/relationships" xmlns:m="http://schemas.openxmlformats.org/officeDocument/2006/math" xmlns:v="urn:schemas-microsoft-com:vml" xmlns:wp14="http://schemas.microsoft.com/office/word/2010/wordprocessingDrawing" xmlns:wp="http://schemas.openxmlformats.org/drawingml/2006/wordprocessingDrawing" xmlns:w10="urn:schemas-microsoft-com:office:word" xmlns:w="http://schemas.openxmlformats.org/wordprocessingml/2006/main" xmlns:w14="http://schemas.microsoft.com/office/word/2010/wordml" xmlns:wpg="http://schemas.microsoft.com/office/word/2010/wordprocessingGroup" xmlns:wpi="http://schemas.microsoft.com/office/word/2010/wordprocessingInk" xmlns:wne="http://schemas.microsoft.com/office/word/2006/wordml" xmlns:wps="http://schemas.microsoft.com/office/word/2010/wordprocessingShape" mc:Ignorable="w14 wp14">
   <w:endnote w:type="separator" w:id="-1">
@@ -12005,20 +11066,18 @@
       <w:pPr>
         <w:pStyle w:val="EndnoteText"/>
       </w:pPr>
-      <w:ins w:id="42" w:author="Twan Goosen" w:date="2014-10-10T15:28:00Z">
-        <w:r>
-          <w:rPr>
-            <w:rStyle w:val="EndnoteReference"/>
-          </w:rPr>
-          <w:endnoteRef/>
-        </w:r>
-        <w:r>
-          <w:t xml:space="preserve"> </w:t>
-        </w:r>
-        <w:r>
-          <w:t>http://www.openannotation.org/</w:t>
-        </w:r>
-      </w:ins>
+      <w:r>
+        <w:rPr>
+          <w:rStyle w:val="EndnoteReference"/>
+        </w:rPr>
+        <w:endnoteRef/>
+      </w:r>
+      <w:r>
+        <w:t xml:space="preserve"> </w:t>
+      </w:r>
+      <w:r>
+        <w:t>http://www.openannotation.org/</w:t>
+      </w:r>
     </w:p>
   </w:endnote>
   <w:endnote w:id="2">
@@ -12026,20 +11085,18 @@
       <w:pPr>
         <w:pStyle w:val="EndnoteText"/>
       </w:pPr>
-      <w:ins w:id="67" w:author="Twan Goosen" w:date="2014-10-10T15:42:00Z">
-        <w:r>
-          <w:rPr>
-            <w:rStyle w:val="EndnoteReference"/>
-          </w:rPr>
-          <w:endnoteRef/>
-        </w:r>
-        <w:r>
-          <w:t xml:space="preserve"> </w:t>
-        </w:r>
-        <w:r>
-          <w:t>http://www.wired-marker.org/</w:t>
-        </w:r>
-      </w:ins>
+      <w:r>
+        <w:rPr>
+          <w:rStyle w:val="EndnoteReference"/>
+        </w:rPr>
+        <w:endnoteRef/>
+      </w:r>
+      <w:r>
+        <w:t xml:space="preserve"> </w:t>
+      </w:r>
+      <w:r>
+        <w:t>http://www.wired-marker.org/</w:t>
+      </w:r>
     </w:p>
   </w:endnote>
   <w:endnote w:id="3">
@@ -12047,20 +11104,18 @@
       <w:pPr>
         <w:pStyle w:val="EndnoteText"/>
       </w:pPr>
-      <w:ins w:id="84" w:author="Twan Goosen" w:date="2014-10-10T15:40:00Z">
-        <w:r>
-          <w:rPr>
-            <w:rStyle w:val="EndnoteReference"/>
-          </w:rPr>
-          <w:endnoteRef/>
-        </w:r>
-        <w:r>
-          <w:t xml:space="preserve"> http</w:t>
-        </w:r>
-        <w:r>
-          <w:t>://tla.mpi.nl/tools/elan</w:t>
-        </w:r>
-      </w:ins>
+      <w:r>
+        <w:rPr>
+          <w:rStyle w:val="EndnoteReference"/>
+        </w:rPr>
+        <w:endnoteRef/>
+      </w:r>
+      <w:r>
+        <w:t xml:space="preserve"> http</w:t>
+      </w:r>
+      <w:r>
+        <w:t>://tla.mpi.nl/tools/elan</w:t>
+      </w:r>
     </w:p>
   </w:endnote>
   <w:endnote w:id="4">
@@ -12068,20 +11123,23 @@
       <w:pPr>
         <w:pStyle w:val="EndnoteText"/>
       </w:pPr>
-      <w:ins w:id="87" w:author="Twan Goosen" w:date="2014-10-10T15:41:00Z">
-        <w:r>
-          <w:rPr>
-            <w:rStyle w:val="EndnoteReference"/>
-          </w:rPr>
-          <w:endnoteRef/>
-        </w:r>
-        <w:r>
-          <w:t xml:space="preserve"> </w:t>
-        </w:r>
-        <w:r>
-          <w:t>http://www.ru.nl/sign-lang/projects/coltime/</w:t>
-        </w:r>
-      </w:ins>
+      <w:r>
+        <w:rPr>
+          <w:rStyle w:val="EndnoteReference"/>
+        </w:rPr>
+        <w:endnoteRef/>
+      </w:r>
+      <w:r>
+        <w:t xml:space="preserve"> </w:t>
+      </w:r>
+      <w:r>
+        <w:t>http://www.ru.nl/sign-lang/projects/colti</w:t>
+      </w:r>
+      <w:bookmarkStart w:id="0" w:name="_GoBack"/>
+      <w:bookmarkEnd w:id="0"/>
+      <w:r>
+        <w:t>me/</w:t>
+      </w:r>
     </w:p>
   </w:endnote>
 </w:endnotes>
@@ -12102,7 +11160,6 @@
         <w:temporary/>
         <w:showingPlcHdr/>
       </w:sdtPr>
-      <w:sdtEndPr/>
       <w:sdtContent>
         <w:r>
           <w:t>[Type text]</w:t>
@@ -12121,7 +11178,6 @@
         <w:temporary/>
         <w:showingPlcHdr/>
       </w:sdtPr>
-      <w:sdtEndPr/>
       <w:sdtContent>
         <w:r>
           <w:t>[Type text]</w:t>
@@ -12140,7 +11196,6 @@
         <w:temporary/>
         <w:showingPlcHdr/>
       </w:sdtPr>
-      <w:sdtEndPr/>
       <w:sdtContent>
         <w:r>
           <w:t>[Type text]</w:t>
@@ -14405,21 +13460,21 @@
     <w:charset w:val="4E"/>
     <w:family w:val="auto"/>
     <w:pitch w:val="variable"/>
-    <w:sig w:usb0="00000001" w:usb1="08070000" w:usb2="00000010" w:usb3="00000000" w:csb0="00020000" w:csb1="00000000"/>
+    <w:sig w:usb0="E00002FF" w:usb1="6AC7FDFB" w:usb2="00000012" w:usb3="00000000" w:csb0="0002009F" w:csb1="00000000"/>
   </w:font>
   <w:font w:name="Helvetica">
     <w:panose1 w:val="00000000000000000000"/>
     <w:charset w:val="00"/>
     <w:family w:val="auto"/>
     <w:pitch w:val="variable"/>
-    <w:sig w:usb0="00000003" w:usb1="00000000" w:usb2="00000000" w:usb3="00000000" w:csb0="00000001" w:csb1="00000000"/>
+    <w:sig w:usb0="E00002FF" w:usb1="5000785B" w:usb2="00000000" w:usb3="00000000" w:csb0="0000019F" w:csb1="00000000"/>
   </w:font>
   <w:font w:name="Arial Unicode MS">
     <w:panose1 w:val="020B0604020202020204"/>
     <w:charset w:val="00"/>
     <w:family w:val="auto"/>
     <w:pitch w:val="variable"/>
-    <w:sig w:usb0="00000003" w:usb1="00000000" w:usb2="00000000" w:usb3="00000000" w:csb0="00000001" w:csb1="00000000"/>
+    <w:sig w:usb0="F7FFAFFF" w:usb1="E9DFFFFF" w:usb2="0000003F" w:usb3="00000000" w:csb0="003F01FF" w:csb1="00000000"/>
   </w:font>
   <w:font w:name="Verdana">
     <w:panose1 w:val="020B0604030504040204"/>
@@ -14452,7 +13507,7 @@
     <w:charset w:val="4E"/>
     <w:family w:val="auto"/>
     <w:pitch w:val="variable"/>
-    <w:sig w:usb0="00000001" w:usb1="08070000" w:usb2="00000010" w:usb3="00000000" w:csb0="00020000" w:csb1="00000000"/>
+    <w:sig w:usb0="E00002FF" w:usb1="6AC7FDFB" w:usb2="00000012" w:usb3="00000000" w:csb0="0002009F" w:csb1="00000000"/>
   </w:font>
 </w:fonts>
 </file>
@@ -14474,6 +13529,7 @@
     <w:rsid w:val="00431B59"/>
     <w:rsid w:val="005C682B"/>
     <w:rsid w:val="006A4133"/>
+    <w:rsid w:val="009E5BF8"/>
   </w:rsids>
   <m:mathPr>
     <m:mathFont m:val="Cambria Math"/>
@@ -15297,7 +14353,7 @@
 </file>
 
 <file path=customXml/itemProps1.xml><?xml version="1.0" encoding="utf-8"?>
-<ds:datastoreItem xmlns:ds="http://schemas.openxmlformats.org/officeDocument/2006/customXml" ds:itemID="{3A62A33C-461D-C846-AE5D-501C5B5C5786}">
+<ds:datastoreItem xmlns:ds="http://schemas.openxmlformats.org/officeDocument/2006/customXml" ds:itemID="{BF2B0716-7039-CF42-96DE-C5565EF42C89}">
   <ds:schemaRefs>
     <ds:schemaRef ds:uri="http://schemas.openxmlformats.org/officeDocument/2006/bibliography"/>
   </ds:schemaRefs>

</xml_diff>

<commit_message>
incorporating twan's and paul's corrections
</commit_message>
<xml_diff>
--- a/leaflet-2.docx
+++ b/leaflet-2.docx
@@ -6080,7 +6080,15 @@
           <w:szCs w:val="28"/>
           <w:lang w:val="en-GB"/>
         </w:rPr>
-        <w:t xml:space="preserve">Instrumenting </w:t>
+        <w:t>Facilitating</w:t>
+      </w:r>
+      <w:r>
+        <w:rPr>
+          <w:sz w:val="28"/>
+          <w:szCs w:val="28"/>
+          <w:lang w:val="en-GB"/>
+        </w:rPr>
+        <w:t xml:space="preserve"> </w:t>
       </w:r>
       <w:r>
         <w:rPr>
@@ -6139,7 +6147,25 @@
         <w:rPr>
           <w:lang w:val="en-GB"/>
         </w:rPr>
-        <w:t>The availability of digital archives and other research data via the Internet creates new chances for collaboration.  Indeed, equipped with special software, researchers from different institution</w:t>
+        <w:t xml:space="preserve">The availability of digital archives and other research data via the Internet creates new </w:t>
+      </w:r>
+      <w:r>
+        <w:rPr>
+          <w:lang w:val="en-GB"/>
+        </w:rPr>
+        <w:t>opportunities</w:t>
+      </w:r>
+      <w:r>
+        <w:rPr>
+          <w:lang w:val="en-GB"/>
+        </w:rPr>
+        <w:t xml:space="preserve"> </w:t>
+      </w:r>
+      <w:r>
+        <w:rPr>
+          <w:lang w:val="en-GB"/>
+        </w:rPr>
+        <w:t>for collaboration.  Indeed, equipped with special software, researchers from different institution</w:t>
       </w:r>
       <w:r>
         <w:rPr>
@@ -6151,7 +6177,35 @@
         <w:rPr>
           <w:lang w:val="en-GB"/>
         </w:rPr>
-        <w:t xml:space="preserve">, countries and fields can work together via the network. Such collaboration can take the form of annotating the data and sharing these annotations using an annotation infrastructure. By an annotation we mean a remark </w:t>
+        <w:t xml:space="preserve">, countries and fields can work together via the network. Such collaboration can take the form of annotating data and sharing these annotations </w:t>
+      </w:r>
+      <w:del w:id="0" w:author="Olha Shakaravska" w:date="2014-11-17T11:10:00Z">
+        <w:r>
+          <w:rPr>
+            <w:lang w:val="en-GB"/>
+          </w:rPr>
+          <w:delText xml:space="preserve">using </w:delText>
+        </w:r>
+      </w:del>
+      <w:ins w:id="1" w:author="Olha Shakaravska" w:date="2014-11-17T11:10:00Z">
+        <w:r>
+          <w:rPr>
+            <w:lang w:val="en-GB"/>
+          </w:rPr>
+          <w:t>via</w:t>
+        </w:r>
+        <w:r>
+          <w:rPr>
+            <w:lang w:val="en-GB"/>
+          </w:rPr>
+          <w:t xml:space="preserve"> </w:t>
+        </w:r>
+      </w:ins>
+      <w:r>
+        <w:rPr>
+          <w:lang w:val="en-GB"/>
+        </w:rPr>
+        <w:t xml:space="preserve">an annotation infrastructure. By an annotation we mean a remark </w:t>
       </w:r>
       <w:r>
         <w:rPr>
@@ -6253,17 +6307,39 @@
         </w:rPr>
         <w:t xml:space="preserve">framework </w:t>
       </w:r>
-      <w:r>
-        <w:rPr>
-          <w:lang w:val="en-GB"/>
-        </w:rPr>
-        <w:t>allowing</w:t>
-      </w:r>
-      <w:r>
-        <w:rPr>
-          <w:lang w:val="en-GB"/>
-        </w:rPr>
-        <w:t xml:space="preserve"> multiple </w:t>
+      <w:del w:id="2" w:author="Twan Goosen" w:date="2014-11-11T08:58:00Z">
+        <w:r>
+          <w:rPr>
+            <w:lang w:val="en-GB"/>
+          </w:rPr>
+          <w:delText>allowing</w:delText>
+        </w:r>
+        <w:r>
+          <w:rPr>
+            <w:lang w:val="en-GB"/>
+          </w:rPr>
+          <w:delText xml:space="preserve"> </w:delText>
+        </w:r>
+      </w:del>
+      <w:ins w:id="3" w:author="Twan Goosen" w:date="2014-11-11T08:58:00Z">
+        <w:r>
+          <w:rPr>
+            <w:lang w:val="en-GB"/>
+          </w:rPr>
+          <w:t>that allows</w:t>
+        </w:r>
+        <w:r>
+          <w:rPr>
+            <w:lang w:val="en-GB"/>
+          </w:rPr>
+          <w:t xml:space="preserve"> </w:t>
+        </w:r>
+      </w:ins>
+      <w:r>
+        <w:rPr>
+          <w:lang w:val="en-GB"/>
+        </w:rPr>
+        <w:t xml:space="preserve">multiple </w:t>
       </w:r>
       <w:r>
         <w:rPr>
@@ -6311,19 +6387,19 @@
         <w:rPr>
           <w:lang w:val="en-GB"/>
         </w:rPr>
-        <w:t>software  enabling data exchange between remote clients and the database</w:t>
+        <w:t xml:space="preserve">server side application </w:t>
+      </w:r>
+      <w:r>
+        <w:rPr>
+          <w:lang w:val="en-GB"/>
+        </w:rPr>
+        <w:t>enabling data exchange between remote clients and the database</w:t>
       </w:r>
       <w:r>
         <w:rPr>
           <w:lang w:val="en-GB"/>
         </w:rPr>
         <w:t>.</w:t>
-      </w:r>
-      <w:r>
-        <w:rPr>
-          <w:lang w:val="en-GB"/>
-        </w:rPr>
-        <w:t xml:space="preserve"> </w:t>
       </w:r>
     </w:p>
     <w:p>
@@ -6367,7 +6443,19 @@
         <w:rPr>
           <w:lang w:val="en-GB"/>
         </w:rPr>
-        <w:t xml:space="preserve"> developed for a particular sorts of web-documents, whereas the back</w:t>
+        <w:t xml:space="preserve"> developed for a</w:t>
+      </w:r>
+      <w:r>
+        <w:rPr>
+          <w:lang w:val="en-GB"/>
+        </w:rPr>
+        <w:t>ny</w:t>
+      </w:r>
+      <w:r>
+        <w:rPr>
+          <w:lang w:val="en-GB"/>
+        </w:rPr>
+        <w:t xml:space="preserve"> particular sort of web-documents, whereas the back</w:t>
       </w:r>
       <w:r>
         <w:rPr>
@@ -6397,7 +6485,19 @@
         <w:rPr>
           <w:lang w:val="en-GB"/>
         </w:rPr>
-        <w:t xml:space="preserve">specific and treats requests of all clients in the same way. </w:t>
+        <w:t xml:space="preserve">specific and treats requests of all clients in </w:t>
+      </w:r>
+      <w:r>
+        <w:rPr>
+          <w:lang w:val="en-GB"/>
+        </w:rPr>
+        <w:t>a generic</w:t>
+      </w:r>
+      <w:r>
+        <w:rPr>
+          <w:lang w:val="en-GB"/>
+        </w:rPr>
+        <w:t xml:space="preserve"> way. </w:t>
       </w:r>
     </w:p>
     <w:p>
@@ -6464,7 +6564,13 @@
         <w:rPr>
           <w:lang w:val="en-GB"/>
         </w:rPr>
-        <w:t>http-</w:t>
+        <w:t>HTTP</w:t>
+      </w:r>
+      <w:r>
+        <w:rPr>
+          <w:lang w:val="en-GB"/>
+        </w:rPr>
+        <w:t>-</w:t>
       </w:r>
       <w:r>
         <w:rPr>
@@ -6476,7 +6582,7 @@
         <w:rPr>
           <w:lang w:val="en-GB"/>
         </w:rPr>
-        <w:t xml:space="preserve">getting </w:t>
+        <w:t xml:space="preserve">processing </w:t>
       </w:r>
       <w:r>
         <w:rPr>
@@ -6566,7 +6672,31 @@
         <w:rPr>
           <w:lang w:val="en-GB"/>
         </w:rPr>
-        <w:t>a data model that has been designed to represent the main data classes, which are involved in constructing annotations, and relations between these classes.</w:t>
+        <w:t xml:space="preserve">a data model that has been designed to represent the main data </w:t>
+      </w:r>
+      <w:r>
+        <w:rPr>
+          <w:lang w:val="en-GB"/>
+        </w:rPr>
+        <w:t>structures</w:t>
+      </w:r>
+      <w:r>
+        <w:rPr>
+          <w:lang w:val="en-GB"/>
+        </w:rPr>
+        <w:t xml:space="preserve">, which are involved in constructing annotations, and relations between these </w:t>
+      </w:r>
+      <w:r>
+        <w:rPr>
+          <w:lang w:val="en-GB"/>
+        </w:rPr>
+        <w:t>structures</w:t>
+      </w:r>
+      <w:r>
+        <w:rPr>
+          <w:lang w:val="en-GB"/>
+        </w:rPr>
+        <w:t>.</w:t>
       </w:r>
     </w:p>
     <w:p>
@@ -7352,7 +7482,25 @@
           <w:lang w:val="en-GB"/>
         </w:rPr>
         <w:lastRenderedPageBreak/>
-        <w:t xml:space="preserve">contains necessary information about </w:t>
+        <w:t xml:space="preserve">contains </w:t>
+      </w:r>
+      <w:r>
+        <w:rPr>
+          <w:lang w:val="en-GB"/>
+        </w:rPr>
+        <w:t>essential</w:t>
+      </w:r>
+      <w:r>
+        <w:rPr>
+          <w:lang w:val="en-GB"/>
+        </w:rPr>
+        <w:t xml:space="preserve"> </w:t>
+      </w:r>
+      <w:r>
+        <w:rPr>
+          <w:lang w:val="en-GB"/>
+        </w:rPr>
+        <w:t xml:space="preserve">information about </w:t>
       </w:r>
       <w:r>
         <w:rPr>
@@ -7382,13 +7530,7 @@
         <w:rPr>
           <w:lang w:val="en-GB"/>
         </w:rPr>
-        <w:t xml:space="preserve"> who has created the annotation or a user to whom the ownership has been assigned. </w:t>
-      </w:r>
-      <w:r>
-        <w:rPr>
-          <w:lang w:val="en-GB"/>
-        </w:rPr>
-        <w:t xml:space="preserve"> </w:t>
+        <w:t xml:space="preserve"> who has created the annotation or a user to whom the ownership has been assigned.</w:t>
       </w:r>
     </w:p>
     <w:p>
@@ -7463,13 +7605,532 @@
           <w:iCs/>
           <w:lang w:val="en-GB"/>
         </w:rPr>
-        <w:t>writer, none</w:t>
+        <w:t>writer</w:t>
+      </w:r>
+      <w:del w:id="4" w:author="Olha Shakaravska" w:date="2014-11-17T11:12:00Z">
+        <w:r>
+          <w:rPr>
+            <w:i/>
+            <w:iCs/>
+            <w:lang w:val="en-GB"/>
+          </w:rPr>
+          <w:delText>,</w:delText>
+        </w:r>
+      </w:del>
+      <w:r>
+        <w:rPr>
+          <w:iCs/>
+          <w:lang w:val="en-GB"/>
+        </w:rPr>
+        <w:t xml:space="preserve"> or</w:t>
+      </w:r>
+      <w:r>
+        <w:rPr>
+          <w:i/>
+          <w:iCs/>
+          <w:lang w:val="en-GB"/>
+        </w:rPr>
+        <w:t xml:space="preserve"> none</w:t>
       </w:r>
       <w:r>
         <w:rPr>
           <w:lang w:val="en-GB"/>
         </w:rPr>
         <w:t>.</w:t>
+      </w:r>
+    </w:p>
+    <w:p>
+      <w:pPr>
+        <w:rPr>
+          <w:lang w:val="en-GB"/>
+        </w:rPr>
+      </w:pPr>
+      <w:r>
+        <w:rPr>
+          <w:lang w:val="en-GB"/>
+        </w:rPr>
+        <w:t xml:space="preserve">An annotation can have one or more </w:t>
+      </w:r>
+      <w:r>
+        <w:rPr>
+          <w:i/>
+          <w:iCs/>
+          <w:lang w:val="en-GB"/>
+        </w:rPr>
+        <w:t>targets</w:t>
+      </w:r>
+      <w:r>
+        <w:rPr>
+          <w:lang w:val="en-GB"/>
+        </w:rPr>
+        <w:t xml:space="preserve">. A target (i.e. an </w:t>
+      </w:r>
+      <w:r>
+        <w:rPr>
+          <w:lang w:val="en-GB"/>
+        </w:rPr>
+        <w:t>instance</w:t>
+      </w:r>
+      <w:r>
+        <w:rPr>
+          <w:lang w:val="en-GB"/>
+        </w:rPr>
+        <w:t xml:space="preserve"> </w:t>
+      </w:r>
+      <w:r>
+        <w:rPr>
+          <w:lang w:val="en-GB"/>
+        </w:rPr>
+        <w:t xml:space="preserve">of the </w:t>
+      </w:r>
+      <w:r>
+        <w:rPr>
+          <w:i/>
+          <w:lang w:val="en-GB"/>
+        </w:rPr>
+        <w:t>Target</w:t>
+      </w:r>
+      <w:r>
+        <w:rPr>
+          <w:lang w:val="en-GB"/>
+        </w:rPr>
+        <w:t xml:space="preserve"> class) contains the reference to the web-document (a </w:t>
+      </w:r>
+      <w:r>
+        <w:rPr>
+          <w:i/>
+          <w:iCs/>
+          <w:lang w:val="en-GB"/>
+        </w:rPr>
+        <w:t>source</w:t>
+      </w:r>
+      <w:r>
+        <w:rPr>
+          <w:lang w:val="en-GB"/>
+        </w:rPr>
+        <w:t xml:space="preserve">) and the precise </w:t>
+      </w:r>
+      <w:r>
+        <w:rPr>
+          <w:lang w:val="en-GB"/>
+        </w:rPr>
+        <w:t>identification</w:t>
+      </w:r>
+      <w:r>
+        <w:rPr>
+          <w:lang w:val="en-GB"/>
+        </w:rPr>
+        <w:t xml:space="preserve"> </w:t>
+      </w:r>
+      <w:r>
+        <w:rPr>
+          <w:lang w:val="en-GB"/>
+        </w:rPr>
+        <w:t>of the document's fragment</w:t>
+      </w:r>
+      <w:r>
+        <w:rPr>
+          <w:lang w:val="en-GB"/>
+        </w:rPr>
+        <w:t xml:space="preserve"> that </w:t>
+      </w:r>
+      <w:r>
+        <w:rPr>
+          <w:lang w:val="en-GB"/>
+        </w:rPr>
+        <w:t xml:space="preserve">is actually annotated. Moreover, a target may refer to one or more </w:t>
+      </w:r>
+      <w:r>
+        <w:rPr>
+          <w:i/>
+          <w:lang w:val="en-GB"/>
+        </w:rPr>
+        <w:t>cached representations</w:t>
+      </w:r>
+      <w:r>
+        <w:rPr>
+          <w:lang w:val="en-GB"/>
+        </w:rPr>
+        <w:t xml:space="preserve"> of (the relevant parts of) the target document with the precise descriptions of the annotated fragments for each representation.</w:t>
+      </w:r>
+    </w:p>
+    <w:p>
+      <w:pPr>
+        <w:rPr>
+          <w:lang w:val="en-GB"/>
+        </w:rPr>
+      </w:pPr>
+      <w:r>
+        <w:rPr>
+          <w:lang w:val="en-GB"/>
+        </w:rPr>
+        <w:t>The semantics of an annotation is given in its body. In the implementation a body is an arbitrary text or an XML text.</w:t>
+      </w:r>
+    </w:p>
+    <w:p>
+      <w:pPr>
+        <w:pStyle w:val="Heading1"/>
+        <w:rPr>
+          <w:lang w:val="en-GB"/>
+        </w:rPr>
+      </w:pPr>
+      <w:r>
+        <w:rPr>
+          <w:lang w:val="en-GB"/>
+        </w:rPr>
+        <w:t>DWAN back</w:t>
+      </w:r>
+      <w:r>
+        <w:rPr>
+          <w:lang w:val="en-GB"/>
+        </w:rPr>
+        <w:t>-</w:t>
+      </w:r>
+      <w:r>
+        <w:rPr>
+          <w:lang w:val="en-GB"/>
+        </w:rPr>
+        <w:t xml:space="preserve">end </w:t>
+      </w:r>
+    </w:p>
+    <w:p>
+      <w:pPr>
+        <w:rPr>
+          <w:lang w:val="en-GB"/>
+        </w:rPr>
+      </w:pPr>
+      <w:r>
+        <w:rPr>
+          <w:lang w:val="en-GB"/>
+        </w:rPr>
+        <w:t>The core of the back</w:t>
+      </w:r>
+      <w:r>
+        <w:rPr>
+          <w:lang w:val="en-GB"/>
+        </w:rPr>
+        <w:t>-</w:t>
+      </w:r>
+      <w:r>
+        <w:rPr>
+          <w:lang w:val="en-GB"/>
+        </w:rPr>
+        <w:t xml:space="preserve">end is </w:t>
+      </w:r>
+      <w:r>
+        <w:rPr>
+          <w:lang w:val="en-GB"/>
+        </w:rPr>
+        <w:t>a</w:t>
+      </w:r>
+      <w:r>
+        <w:rPr>
+          <w:lang w:val="en-GB"/>
+        </w:rPr>
+        <w:t xml:space="preserve"> </w:t>
+      </w:r>
+      <w:r>
+        <w:rPr>
+          <w:lang w:val="en-GB"/>
+        </w:rPr>
+        <w:t xml:space="preserve">database where annotations and information about annotated targets are stored together with </w:t>
+      </w:r>
+      <w:r>
+        <w:rPr>
+          <w:color w:val="3366FF"/>
+          <w:lang w:val="en-GB"/>
+        </w:rPr>
+        <w:t>cached representations</w:t>
+      </w:r>
+      <w:r>
+        <w:rPr>
+          <w:lang w:val="en-GB"/>
+        </w:rPr>
+        <w:t xml:space="preserve"> of the targets. A cached representation is a copy</w:t>
+      </w:r>
+      <w:r>
+        <w:rPr>
+          <w:lang w:val="en-GB"/>
+        </w:rPr>
+        <w:t xml:space="preserve"> or projection</w:t>
+      </w:r>
+      <w:r>
+        <w:rPr>
+          <w:lang w:val="en-GB"/>
+        </w:rPr>
+        <w:t>, e.g. a screenshot, of a target document</w:t>
+      </w:r>
+      <w:r>
+        <w:rPr>
+          <w:lang w:val="en-GB"/>
+        </w:rPr>
+        <w:t xml:space="preserve"> or a fragment thereof</w:t>
+      </w:r>
+      <w:r>
+        <w:rPr>
+          <w:lang w:val="en-GB"/>
+        </w:rPr>
+        <w:t xml:space="preserve">. Storing cached representations </w:t>
+      </w:r>
+      <w:r>
+        <w:rPr>
+          <w:lang w:val="en-GB"/>
+        </w:rPr>
+        <w:t>enables</w:t>
+      </w:r>
+      <w:r>
+        <w:rPr>
+          <w:lang w:val="en-GB"/>
+        </w:rPr>
+        <w:t xml:space="preserve"> the </w:t>
+      </w:r>
+      <w:r>
+        <w:rPr>
+          <w:lang w:val="en-GB"/>
+        </w:rPr>
+        <w:t>retrieval of a</w:t>
+      </w:r>
+      <w:r>
+        <w:rPr>
+          <w:lang w:val="en-GB"/>
+        </w:rPr>
+        <w:t xml:space="preserve"> copy of an annotated document </w:t>
+      </w:r>
+      <w:r>
+        <w:rPr>
+          <w:lang w:val="en-GB"/>
+        </w:rPr>
+        <w:t>in case</w:t>
+      </w:r>
+      <w:r>
+        <w:rPr>
+          <w:lang w:val="en-GB"/>
+        </w:rPr>
+        <w:t xml:space="preserve"> </w:t>
+      </w:r>
+      <w:r>
+        <w:rPr>
+          <w:lang w:val="en-GB"/>
+        </w:rPr>
+        <w:t xml:space="preserve">the actual web-document under the target’s URI has been updated </w:t>
+      </w:r>
+      <w:r>
+        <w:rPr>
+          <w:lang w:val="en-GB"/>
+        </w:rPr>
+        <w:t xml:space="preserve">or removed, and </w:t>
+      </w:r>
+      <w:r>
+        <w:rPr>
+          <w:lang w:val="en-GB"/>
+        </w:rPr>
+        <w:t xml:space="preserve">locating </w:t>
+      </w:r>
+      <w:r>
+        <w:rPr>
+          <w:lang w:val="en-GB"/>
+        </w:rPr>
+        <w:t xml:space="preserve">the annotation in it becomes difficult or even impossible. </w:t>
+      </w:r>
+    </w:p>
+    <w:p>
+      <w:pPr>
+        <w:pStyle w:val="Heading1"/>
+        <w:rPr>
+          <w:lang w:val="en-GB"/>
+        </w:rPr>
+      </w:pPr>
+      <w:r>
+        <w:rPr>
+          <w:lang w:val="en-GB"/>
+        </w:rPr>
+        <w:t xml:space="preserve">Existing </w:t>
+      </w:r>
+      <w:r>
+        <w:rPr>
+          <w:lang w:val="en-GB"/>
+        </w:rPr>
+        <w:t xml:space="preserve">DWAN </w:t>
+      </w:r>
+      <w:r>
+        <w:rPr>
+          <w:lang w:val="en-GB"/>
+        </w:rPr>
+        <w:t>clients</w:t>
+      </w:r>
+      <w:r>
+        <w:rPr>
+          <w:lang w:val="en-GB"/>
+        </w:rPr>
+        <w:t xml:space="preserve"> </w:t>
+      </w:r>
+    </w:p>
+    <w:p>
+      <w:pPr>
+        <w:rPr>
+          <w:lang w:val="en-GB"/>
+        </w:rPr>
+      </w:pPr>
+      <w:r>
+        <w:rPr>
+          <w:b/>
+          <w:lang w:val="en-GB"/>
+        </w:rPr>
+        <w:t xml:space="preserve">DWAN </w:t>
+      </w:r>
+      <w:r>
+        <w:rPr>
+          <w:b/>
+          <w:lang w:val="en-GB"/>
+        </w:rPr>
+        <w:t xml:space="preserve">browser </w:t>
+      </w:r>
+      <w:r>
+        <w:rPr>
+          <w:b/>
+          <w:lang w:val="en-GB"/>
+        </w:rPr>
+        <w:t>extension</w:t>
+      </w:r>
+      <w:r>
+        <w:rPr>
+          <w:lang w:val="en-GB"/>
+        </w:rPr>
+        <w:t>:</w:t>
+      </w:r>
+      <w:r>
+        <w:rPr>
+          <w:lang w:val="en-GB"/>
+        </w:rPr>
+        <w:t xml:space="preserve"> This client </w:t>
+      </w:r>
+      <w:r>
+        <w:rPr>
+          <w:lang w:val="en-GB"/>
+        </w:rPr>
+        <w:t xml:space="preserve">has been developed on </w:t>
+      </w:r>
+      <w:r>
+        <w:rPr>
+          <w:lang w:val="en-GB"/>
+        </w:rPr>
+        <w:t xml:space="preserve">basis </w:t>
+      </w:r>
+      <w:r>
+        <w:rPr>
+          <w:lang w:val="en-GB"/>
+        </w:rPr>
+        <w:t>of the</w:t>
+      </w:r>
+      <w:r>
+        <w:rPr>
+          <w:lang w:val="en-GB"/>
+        </w:rPr>
+        <w:t xml:space="preserve"> freeware</w:t>
+      </w:r>
+      <w:r>
+        <w:rPr>
+          <w:lang w:val="en-GB"/>
+        </w:rPr>
+        <w:t xml:space="preserve"> </w:t>
+      </w:r>
+      <w:r>
+        <w:rPr>
+          <w:i/>
+          <w:lang w:val="en-GB"/>
+        </w:rPr>
+        <w:t>Wired-Marker</w:t>
+      </w:r>
+      <w:r>
+        <w:rPr>
+          <w:lang w:val="en-GB"/>
+        </w:rPr>
+        <w:t xml:space="preserve"> extension</w:t>
+      </w:r>
+      <w:r>
+        <w:rPr>
+          <w:rStyle w:val="EndnoteReference"/>
+          <w:lang w:val="en-GB"/>
+        </w:rPr>
+        <w:endnoteReference w:id="2"/>
+      </w:r>
+      <w:r>
+        <w:rPr>
+          <w:lang w:val="en-GB"/>
+        </w:rPr>
+        <w:t>. It is a highlighter that allows marking fragments of a web-document by different colo</w:t>
+      </w:r>
+      <w:r>
+        <w:rPr>
+          <w:lang w:val="en-GB"/>
+        </w:rPr>
+        <w:t>u</w:t>
+      </w:r>
+      <w:r>
+        <w:rPr>
+          <w:lang w:val="en-GB"/>
+        </w:rPr>
+        <w:t xml:space="preserve">rs.   An annotated fragment can be a text fragment or the whole image. An annotated fragment is preserved not only in the local client’s database within the extension but also sent by the DWAN client as an XML </w:t>
+      </w:r>
+      <w:r>
+        <w:rPr>
+          <w:lang w:val="en-GB"/>
+        </w:rPr>
+        <w:t>request</w:t>
+      </w:r>
+      <w:r>
+        <w:rPr>
+          <w:lang w:val="en-GB"/>
+        </w:rPr>
+        <w:t xml:space="preserve"> </w:t>
+      </w:r>
+      <w:r>
+        <w:rPr>
+          <w:lang w:val="en-GB"/>
+        </w:rPr>
+        <w:t>to the back</w:t>
+      </w:r>
+      <w:r>
+        <w:rPr>
+          <w:lang w:val="en-GB"/>
+        </w:rPr>
+        <w:t>-</w:t>
+      </w:r>
+      <w:r>
+        <w:rPr>
+          <w:lang w:val="en-GB"/>
+        </w:rPr>
+        <w:t>end</w:t>
+      </w:r>
+      <w:r>
+        <w:rPr>
+          <w:lang w:val="en-GB"/>
+        </w:rPr>
+        <w:t>,</w:t>
+      </w:r>
+      <w:r>
+        <w:rPr>
+          <w:lang w:val="en-GB"/>
+        </w:rPr>
+        <w:t xml:space="preserve"> where it is stored</w:t>
+      </w:r>
+      <w:r>
+        <w:rPr>
+          <w:lang w:val="en-GB"/>
+        </w:rPr>
+        <w:t xml:space="preserve"> in the database</w:t>
+      </w:r>
+      <w:r>
+        <w:rPr>
+          <w:lang w:val="en-GB"/>
+        </w:rPr>
+        <w:t xml:space="preserve"> together with </w:t>
+      </w:r>
+      <w:r>
+        <w:rPr>
+          <w:lang w:val="en-GB"/>
+        </w:rPr>
+        <w:t>a cached representation of the annotated page (on the moment of annotation). A cached representation can be requested by the user later, for instance if the client cannot deliver the annotation because the page has been changed and the fragment cannot be resolved.</w:t>
       </w:r>
       <w:r>
         <w:rPr>
@@ -7489,50 +8150,190 @@
       </w:pPr>
       <w:r>
         <w:rPr>
-          <w:lang w:val="en-GB"/>
-        </w:rPr>
-        <w:t xml:space="preserve">An annotation can have one or more </w:t>
+          <w:b/>
+          <w:lang w:val="en-GB"/>
+        </w:rPr>
+        <w:t xml:space="preserve">ELAN </w:t>
+      </w:r>
+      <w:r>
+        <w:rPr>
+          <w:b/>
+          <w:lang w:val="en-GB"/>
+        </w:rPr>
+        <w:t>client</w:t>
+      </w:r>
+      <w:r>
+        <w:rPr>
+          <w:lang w:val="en-GB"/>
+        </w:rPr>
+        <w:t>:</w:t>
+      </w:r>
+      <w:r>
+        <w:rPr>
+          <w:lang w:val="en-GB"/>
+        </w:rPr>
+        <w:t xml:space="preserve"> </w:t>
+      </w:r>
+      <w:r>
+        <w:rPr>
+          <w:lang w:val="en-GB"/>
+        </w:rPr>
+        <w:t>ELAN</w:t>
+      </w:r>
+      <w:r>
+        <w:rPr>
+          <w:rStyle w:val="EndnoteReference"/>
+          <w:lang w:val="en-GB"/>
+        </w:rPr>
+        <w:endnoteReference w:id="3"/>
+      </w:r>
+      <w:r>
+        <w:rPr>
+          <w:lang w:val="en-GB"/>
+        </w:rPr>
+        <w:t xml:space="preserve"> is an annotation program for media files. </w:t>
+      </w:r>
+      <w:r>
+        <w:rPr>
+          <w:lang w:val="en-GB"/>
+        </w:rPr>
+        <w:t>An integrated client</w:t>
+      </w:r>
+      <w:r>
+        <w:rPr>
+          <w:lang w:val="en-GB"/>
+        </w:rPr>
+        <w:t xml:space="preserve"> for the DWAN back</w:t>
+      </w:r>
+      <w:r>
+        <w:rPr>
+          <w:lang w:val="en-GB"/>
+        </w:rPr>
+        <w:t>-</w:t>
+      </w:r>
+      <w:r>
+        <w:rPr>
+          <w:lang w:val="en-GB"/>
+        </w:rPr>
+        <w:t xml:space="preserve">end is being prepared in the context of the </w:t>
+      </w:r>
+      <w:proofErr w:type="spellStart"/>
+      <w:r>
+        <w:rPr>
+          <w:lang w:val="en-GB"/>
+        </w:rPr>
+        <w:t>ColTime</w:t>
+      </w:r>
+      <w:proofErr w:type="spellEnd"/>
+      <w:r>
+        <w:rPr>
+          <w:rStyle w:val="EndnoteReference"/>
+          <w:lang w:val="en-GB"/>
+        </w:rPr>
+        <w:endnoteReference w:id="4"/>
+      </w:r>
+      <w:r>
+        <w:rPr>
+          <w:lang w:val="en-GB"/>
+        </w:rPr>
+        <w:t xml:space="preserve"> project. </w:t>
       </w:r>
       <w:r>
         <w:rPr>
           <w:i/>
-          <w:iCs/>
-          <w:lang w:val="en-GB"/>
-        </w:rPr>
-        <w:t>targets</w:t>
-      </w:r>
-      <w:r>
-        <w:rPr>
-          <w:lang w:val="en-GB"/>
-        </w:rPr>
-        <w:t xml:space="preserve">. A target (i.e. an inhabitant of the "Target" class) contains the reference to the web-document (a </w:t>
-      </w:r>
-      <w:r>
-        <w:rPr>
-          <w:i/>
-          <w:iCs/>
-          <w:lang w:val="en-GB"/>
-        </w:rPr>
-        <w:t>source</w:t>
-      </w:r>
-      <w:r>
-        <w:rPr>
-          <w:lang w:val="en-GB"/>
-        </w:rPr>
-        <w:t xml:space="preserve">) and the precise description of the document's fragment, which is actually annotated. Moreover, a target may refer to one or more </w:t>
-      </w:r>
-      <w:r>
-        <w:rPr>
-          <w:i/>
-          <w:lang w:val="en-GB"/>
-        </w:rPr>
-        <w:t>cached representations</w:t>
-      </w:r>
-      <w:r>
-        <w:rPr>
-          <w:lang w:val="en-GB"/>
-        </w:rPr>
-        <w:t xml:space="preserve"> of (the relevant parts of) the target document with the precise descriptions of the annotated fragments for each representation.</w:t>
+          <w:lang w:val="en-GB"/>
+        </w:rPr>
+        <w:t>Comments</w:t>
+      </w:r>
+      <w:r>
+        <w:rPr>
+          <w:lang w:val="en-GB"/>
+        </w:rPr>
+        <w:t xml:space="preserve"> in ELAN </w:t>
+      </w:r>
+      <w:r>
+        <w:rPr>
+          <w:lang w:val="en-GB"/>
+        </w:rPr>
+        <w:t xml:space="preserve">map to the concept of </w:t>
+      </w:r>
+      <w:r>
+        <w:rPr>
+          <w:lang w:val="en-GB"/>
+        </w:rPr>
+        <w:t xml:space="preserve">Annotations in </w:t>
+      </w:r>
+      <w:r>
+        <w:rPr>
+          <w:lang w:val="en-GB"/>
+        </w:rPr>
+        <w:t xml:space="preserve">the </w:t>
+      </w:r>
+      <w:r>
+        <w:rPr>
+          <w:lang w:val="en-GB"/>
+        </w:rPr>
+        <w:t>DWAN</w:t>
+      </w:r>
+      <w:r>
+        <w:rPr>
+          <w:lang w:val="en-GB"/>
+        </w:rPr>
+        <w:t xml:space="preserve"> model. </w:t>
+      </w:r>
+      <w:r>
+        <w:rPr>
+          <w:lang w:val="en-GB"/>
+        </w:rPr>
+        <w:t xml:space="preserve">There </w:t>
+      </w:r>
+      <w:r>
+        <w:rPr>
+          <w:lang w:val="en-GB"/>
+        </w:rPr>
+        <w:t>is</w:t>
+      </w:r>
+      <w:r>
+        <w:rPr>
+          <w:lang w:val="en-GB"/>
+        </w:rPr>
+        <w:t xml:space="preserve"> </w:t>
+      </w:r>
+      <w:r>
+        <w:rPr>
+          <w:lang w:val="en-GB"/>
+        </w:rPr>
+        <w:t xml:space="preserve">no specific support </w:t>
+      </w:r>
+      <w:r>
+        <w:rPr>
+          <w:lang w:val="en-GB"/>
+        </w:rPr>
+        <w:t>for</w:t>
+      </w:r>
+      <w:r>
+        <w:rPr>
+          <w:lang w:val="en-GB"/>
+        </w:rPr>
+        <w:t xml:space="preserve"> </w:t>
+      </w:r>
+      <w:r>
+        <w:rPr>
+          <w:lang w:val="en-GB"/>
+        </w:rPr>
+        <w:t>comment</w:t>
+      </w:r>
+      <w:r>
+        <w:rPr>
+          <w:lang w:val="en-GB"/>
+        </w:rPr>
+        <w:t>s</w:t>
+      </w:r>
+      <w:r>
+        <w:rPr>
+          <w:lang w:val="en-GB"/>
+        </w:rPr>
+        <w:t xml:space="preserve"> on the ELAN annotations themselves. The DWAN backend is an ideal vehicle to store these comments: it is based on comments which refer to some URL, or even more specifically to some fragment of the URL by means of a fragment identifier. </w:t>
       </w:r>
     </w:p>
     <w:p>
@@ -7543,9 +8344,73 @@
       </w:pPr>
       <w:r>
         <w:rPr>
-          <w:lang w:val="en-GB"/>
-        </w:rPr>
-        <w:t>The semantics of an annotation is given in its body. In the implementation a body is an arbitrary text or an XML text.</w:t>
+          <w:b/>
+          <w:lang w:val="en-GB"/>
+        </w:rPr>
+        <w:t>ANNEX</w:t>
+      </w:r>
+      <w:r>
+        <w:rPr>
+          <w:b/>
+          <w:lang w:val="en-GB"/>
+        </w:rPr>
+        <w:t xml:space="preserve"> </w:t>
+      </w:r>
+      <w:r>
+        <w:rPr>
+          <w:b/>
+          <w:lang w:val="en-GB"/>
+        </w:rPr>
+        <w:t>client</w:t>
+      </w:r>
+      <w:r>
+        <w:rPr>
+          <w:lang w:val="en-GB"/>
+        </w:rPr>
+        <w:t>:</w:t>
+      </w:r>
+      <w:r>
+        <w:rPr>
+          <w:lang w:val="en-GB"/>
+        </w:rPr>
+        <w:t xml:space="preserve"> </w:t>
+      </w:r>
+      <w:r>
+        <w:rPr>
+          <w:lang w:val="en-GB"/>
+        </w:rPr>
+        <w:t>ANNEX is an open-</w:t>
+      </w:r>
+      <w:r>
+        <w:rPr>
+          <w:lang w:val="en-GB"/>
+        </w:rPr>
+        <w:t xml:space="preserve">source online visualizer for time-aligned annotation files, primarily targeted at the EAF (ELAN Annotation Format) format. Primarily being a visualization tool for archived materials, ANNEX currently does not offer any creation or modification functionalities over time-aligned annotation files. This leverages the need for extra functionality allowing users to create comments on the existing annotations. </w:t>
+      </w:r>
+    </w:p>
+    <w:p>
+      <w:pPr>
+        <w:rPr>
+          <w:lang w:val="en-GB"/>
+        </w:rPr>
+      </w:pPr>
+      <w:r>
+        <w:rPr>
+          <w:lang w:val="en-GB"/>
+        </w:rPr>
+        <w:t>For this purpose the DWAN back</w:t>
+      </w:r>
+      <w:r>
+        <w:rPr>
+          <w:lang w:val="en-GB"/>
+        </w:rPr>
+        <w:t>-</w:t>
+      </w:r>
+      <w:r>
+        <w:rPr>
+          <w:lang w:val="en-GB"/>
+        </w:rPr>
+        <w:t>end stands out as an ideal server-side engine to store, search and retrieve such comments.</w:t>
       </w:r>
     </w:p>
     <w:p>
@@ -7559,32 +8424,32 @@
         <w:rPr>
           <w:lang w:val="en-GB"/>
         </w:rPr>
-        <w:t>DWAN back</w:t>
-      </w:r>
-      <w:r>
-        <w:rPr>
-          <w:lang w:val="en-GB"/>
-        </w:rPr>
-        <w:t>-</w:t>
-      </w:r>
-      <w:r>
-        <w:rPr>
-          <w:lang w:val="en-GB"/>
-        </w:rPr>
-        <w:t xml:space="preserve">end </w:t>
+        <w:t>Outlook</w:t>
       </w:r>
     </w:p>
     <w:p>
       <w:pPr>
         <w:rPr>
-          <w:lang w:val="en-GB"/>
+          <w:lang w:val="en-GB" w:eastAsia="en-US"/>
         </w:rPr>
       </w:pPr>
       <w:r>
         <w:rPr>
           <w:lang w:val="en-GB"/>
         </w:rPr>
-        <w:t>The core of the back</w:t>
+        <w:t xml:space="preserve">Due to universality of </w:t>
+      </w:r>
+      <w:r>
+        <w:rPr>
+          <w:lang w:val="en-GB"/>
+        </w:rPr>
+        <w:t xml:space="preserve">the </w:t>
+      </w:r>
+      <w:r>
+        <w:rPr>
+          <w:lang w:val="en-GB"/>
+        </w:rPr>
+        <w:t>DWAN back</w:t>
       </w:r>
       <w:r>
         <w:rPr>
@@ -7596,7 +8461,85 @@
         <w:rPr>
           <w:lang w:val="en-GB"/>
         </w:rPr>
-        <w:t xml:space="preserve">end is </w:t>
+        <w:t xml:space="preserve">end, the whole framework has </w:t>
+      </w:r>
+      <w:r>
+        <w:rPr>
+          <w:lang w:val="en-GB"/>
+        </w:rPr>
+        <w:t>the</w:t>
+      </w:r>
+      <w:r>
+        <w:rPr>
+          <w:lang w:val="en-GB"/>
+        </w:rPr>
+        <w:t xml:space="preserve"> potential </w:t>
+      </w:r>
+      <w:r>
+        <w:rPr>
+          <w:lang w:val="en-GB"/>
+        </w:rPr>
+        <w:t>of being</w:t>
+      </w:r>
+      <w:r>
+        <w:rPr>
+          <w:lang w:val="en-GB"/>
+        </w:rPr>
+        <w:t xml:space="preserve"> reusable by </w:t>
+      </w:r>
+      <w:r>
+        <w:rPr>
+          <w:lang w:val="en-GB"/>
+        </w:rPr>
+        <w:t>many</w:t>
+      </w:r>
+      <w:r>
+        <w:rPr>
+          <w:lang w:val="en-GB"/>
+        </w:rPr>
+        <w:t xml:space="preserve"> </w:t>
+      </w:r>
+      <w:r>
+        <w:rPr>
+          <w:lang w:val="en-GB"/>
+        </w:rPr>
+        <w:t xml:space="preserve">research groups and institutions.  An interested </w:t>
+      </w:r>
+      <w:r>
+        <w:rPr>
+          <w:lang w:val="en-GB"/>
+        </w:rPr>
+        <w:t>organisation</w:t>
+      </w:r>
+      <w:r>
+        <w:rPr>
+          <w:lang w:val="en-GB"/>
+        </w:rPr>
+        <w:t xml:space="preserve"> can </w:t>
+      </w:r>
+      <w:r>
+        <w:rPr>
+          <w:lang w:val="en-GB"/>
+        </w:rPr>
+        <w:t xml:space="preserve">either reuse DWAN’s backend code, or share the database with another organization, and create its standalone frontend, or adjust </w:t>
+      </w:r>
+      <w:r>
+        <w:rPr>
+          <w:lang w:val="en-GB"/>
+        </w:rPr>
+        <w:t xml:space="preserve">an </w:t>
+      </w:r>
+      <w:r>
+        <w:rPr>
+          <w:lang w:val="en-GB"/>
+        </w:rPr>
+        <w:t xml:space="preserve">already existing one. Amongst potential candidates </w:t>
+      </w:r>
+      <w:r>
+        <w:rPr>
+          <w:lang w:val="en-GB"/>
+        </w:rPr>
+        <w:t xml:space="preserve">to be used as </w:t>
       </w:r>
       <w:r>
         <w:rPr>
@@ -7608,841 +8551,76 @@
         <w:rPr>
           <w:lang w:val="en-GB"/>
         </w:rPr>
-        <w:t xml:space="preserve"> </w:t>
-      </w:r>
-      <w:r>
-        <w:rPr>
-          <w:lang w:val="en-GB"/>
-        </w:rPr>
-        <w:t xml:space="preserve">database where annotations and information about annotated targets are stored together with </w:t>
-      </w:r>
-      <w:r>
-        <w:rPr>
-          <w:color w:val="3366FF"/>
-          <w:lang w:val="en-GB"/>
-        </w:rPr>
-        <w:t>cached representations</w:t>
-      </w:r>
-      <w:r>
-        <w:rPr>
-          <w:lang w:val="en-GB"/>
-        </w:rPr>
-        <w:t xml:space="preserve"> of the targets. A cached representation is a copy</w:t>
-      </w:r>
-      <w:r>
-        <w:rPr>
-          <w:lang w:val="en-GB"/>
-        </w:rPr>
-        <w:t xml:space="preserve"> or projection</w:t>
-      </w:r>
-      <w:r>
-        <w:rPr>
-          <w:lang w:val="en-GB"/>
-        </w:rPr>
-        <w:t>, e.g. a screenshot, of a target document</w:t>
-      </w:r>
-      <w:r>
-        <w:rPr>
-          <w:lang w:val="en-GB"/>
-        </w:rPr>
-        <w:t xml:space="preserve"> or a fragment thereof</w:t>
-      </w:r>
-      <w:r>
-        <w:rPr>
-          <w:lang w:val="en-GB"/>
-        </w:rPr>
-        <w:t xml:space="preserve">. Storing cached representations </w:t>
-      </w:r>
-      <w:r>
-        <w:rPr>
-          <w:lang w:val="en-GB"/>
-        </w:rPr>
-        <w:t>enables</w:t>
-      </w:r>
-      <w:r>
-        <w:rPr>
-          <w:lang w:val="en-GB"/>
-        </w:rPr>
-        <w:t xml:space="preserve"> the </w:t>
-      </w:r>
-      <w:r>
-        <w:rPr>
-          <w:lang w:val="en-GB"/>
-        </w:rPr>
-        <w:t>retrieval of a</w:t>
-      </w:r>
-      <w:r>
-        <w:rPr>
-          <w:lang w:val="en-GB"/>
-        </w:rPr>
-        <w:t xml:space="preserve"> copy of an annotated document </w:t>
-      </w:r>
-      <w:r>
-        <w:rPr>
-          <w:lang w:val="en-GB"/>
-        </w:rPr>
-        <w:t>in case</w:t>
-      </w:r>
-      <w:r>
-        <w:rPr>
-          <w:lang w:val="en-GB"/>
-        </w:rPr>
-        <w:t xml:space="preserve"> </w:t>
-      </w:r>
-      <w:r>
-        <w:rPr>
-          <w:lang w:val="en-GB"/>
-        </w:rPr>
-        <w:t>the actual web-document under the target’s URI has been updated so that</w:t>
-      </w:r>
-      <w:r>
-        <w:rPr>
-          <w:lang w:val="en-GB"/>
-        </w:rPr>
-        <w:t xml:space="preserve"> locating </w:t>
-      </w:r>
-      <w:r>
-        <w:rPr>
-          <w:lang w:val="en-GB"/>
-        </w:rPr>
-        <w:t xml:space="preserve">the annotation in it becomes difficult or even impossible. It may happen when the corresponding fragment has been significantly changed or disappeared. </w:t>
+        <w:t xml:space="preserve"> DWAN frontend we</w:t>
+      </w:r>
+      <w:r>
+        <w:rPr>
+          <w:lang w:val="en-GB"/>
+        </w:rPr>
+        <w:t xml:space="preserve"> would propose the following software: </w:t>
+      </w:r>
+      <w:r>
+        <w:rPr>
+          <w:i/>
+          <w:lang w:val="en-GB" w:eastAsia="en-US"/>
+        </w:rPr>
+        <w:t>ANNIS</w:t>
+      </w:r>
+      <w:r>
+        <w:rPr>
+          <w:lang w:val="en-GB" w:eastAsia="en-US"/>
+        </w:rPr>
+        <w:t xml:space="preserve"> (specific for multilingual linguistic corpora), </w:t>
+      </w:r>
+      <w:r>
+        <w:rPr>
+          <w:i/>
+          <w:lang w:val="en-GB" w:eastAsia="en-US"/>
+        </w:rPr>
+        <w:t>BIBLIOPEDIA</w:t>
+      </w:r>
+      <w:r>
+        <w:rPr>
+          <w:lang w:val="en-GB" w:eastAsia="en-US"/>
+        </w:rPr>
+        <w:t xml:space="preserve"> (designed to crawl scholarly resources). </w:t>
+      </w:r>
+      <w:proofErr w:type="spellStart"/>
+      <w:r>
+        <w:rPr>
+          <w:i/>
+          <w:lang w:val="en-GB" w:eastAsia="en-US"/>
+        </w:rPr>
+        <w:t>LitBlitz</w:t>
+      </w:r>
+      <w:proofErr w:type="spellEnd"/>
+      <w:r>
+        <w:rPr>
+          <w:lang w:val="en-GB" w:eastAsia="en-US"/>
+        </w:rPr>
+        <w:t xml:space="preserve"> or NB (for faculties and students)</w:t>
       </w:r>
     </w:p>
     <w:p>
       <w:pPr>
         <w:rPr>
-          <w:lang w:val="en-GB"/>
+          <w:lang w:val="en-GB" w:eastAsia="en-US"/>
         </w:rPr>
       </w:pPr>
-    </w:p>
-    <w:p>
-      <w:pPr>
-        <w:pStyle w:val="Heading1"/>
-        <w:rPr>
-          <w:lang w:val="en-GB"/>
-        </w:rPr>
-      </w:pPr>
-      <w:r>
-        <w:rPr>
-          <w:lang w:val="en-GB"/>
-        </w:rPr>
-        <w:t xml:space="preserve">Existing </w:t>
-      </w:r>
-      <w:r>
-        <w:rPr>
-          <w:lang w:val="en-GB"/>
-        </w:rPr>
-        <w:t xml:space="preserve">DWAN </w:t>
-      </w:r>
-      <w:r>
-        <w:rPr>
-          <w:lang w:val="en-GB"/>
-        </w:rPr>
-        <w:t>clients</w:t>
-      </w:r>
-      <w:r>
-        <w:rPr>
-          <w:lang w:val="en-GB"/>
-        </w:rPr>
-        <w:t xml:space="preserve"> </w:t>
-      </w:r>
-    </w:p>
-    <w:p>
-      <w:pPr>
-        <w:rPr>
-          <w:lang w:val="en-GB"/>
-        </w:rPr>
-      </w:pPr>
-      <w:r>
-        <w:rPr>
-          <w:b/>
-          <w:lang w:val="en-GB"/>
-        </w:rPr>
-        <w:t xml:space="preserve">DWAN </w:t>
-      </w:r>
-      <w:r>
-        <w:rPr>
-          <w:b/>
-          <w:lang w:val="en-GB"/>
-        </w:rPr>
-        <w:t xml:space="preserve">browser </w:t>
-      </w:r>
-      <w:r>
-        <w:rPr>
-          <w:b/>
-          <w:lang w:val="en-GB"/>
-        </w:rPr>
-        <w:t>extension</w:t>
-      </w:r>
-      <w:r>
-        <w:rPr>
-          <w:lang w:val="en-GB"/>
-        </w:rPr>
-        <w:t>:</w:t>
-      </w:r>
-      <w:r>
-        <w:rPr>
-          <w:lang w:val="en-GB"/>
-        </w:rPr>
-        <w:t xml:space="preserve"> This client </w:t>
-      </w:r>
-      <w:r>
-        <w:rPr>
-          <w:lang w:val="en-GB"/>
-        </w:rPr>
-        <w:t xml:space="preserve">has been developed on </w:t>
-      </w:r>
-      <w:r>
-        <w:rPr>
-          <w:lang w:val="en-GB"/>
-        </w:rPr>
-        <w:t xml:space="preserve">basis </w:t>
-      </w:r>
-      <w:r>
-        <w:rPr>
-          <w:lang w:val="en-GB"/>
-        </w:rPr>
-        <w:t>of the</w:t>
-      </w:r>
-      <w:r>
-        <w:rPr>
-          <w:lang w:val="en-GB"/>
-        </w:rPr>
-        <w:t xml:space="preserve"> freeware</w:t>
-      </w:r>
-      <w:r>
-        <w:rPr>
-          <w:lang w:val="en-GB"/>
-        </w:rPr>
-        <w:t xml:space="preserve"> </w:t>
-      </w:r>
-      <w:r>
-        <w:rPr>
-          <w:i/>
-          <w:lang w:val="en-GB"/>
-        </w:rPr>
-        <w:t>Wired-Marker</w:t>
-      </w:r>
-      <w:r>
-        <w:rPr>
-          <w:lang w:val="en-GB"/>
-        </w:rPr>
-        <w:t xml:space="preserve"> extension</w:t>
-      </w:r>
-      <w:r>
-        <w:rPr>
-          <w:rStyle w:val="EndnoteReference"/>
-          <w:lang w:val="en-GB"/>
-        </w:rPr>
-        <w:endnoteReference w:id="2"/>
-      </w:r>
-      <w:r>
-        <w:rPr>
-          <w:lang w:val="en-GB"/>
-        </w:rPr>
-        <w:t>. It is a highlighter that allows marking fragments of a web-document by different colo</w:t>
-      </w:r>
-      <w:r>
-        <w:rPr>
-          <w:lang w:val="en-GB"/>
-        </w:rPr>
-        <w:t>u</w:t>
-      </w:r>
-      <w:r>
-        <w:rPr>
-          <w:lang w:val="en-GB"/>
-        </w:rPr>
-        <w:t xml:space="preserve">rs.   An annotated fragment can be a text fragment or the whole image. An annotated fragment is preserved not only in the local client’s database within the extension but also sent by the DWAN client as an XML </w:t>
-      </w:r>
-      <w:r>
-        <w:rPr>
-          <w:lang w:val="en-GB"/>
-        </w:rPr>
-        <w:t>request</w:t>
-      </w:r>
-      <w:r>
-        <w:rPr>
-          <w:lang w:val="en-GB"/>
-        </w:rPr>
-        <w:t xml:space="preserve"> </w:t>
-      </w:r>
-      <w:r>
-        <w:rPr>
-          <w:lang w:val="en-GB"/>
-        </w:rPr>
-        <w:t>to the back</w:t>
-      </w:r>
-      <w:r>
-        <w:rPr>
-          <w:lang w:val="en-GB"/>
-        </w:rPr>
-        <w:t>-</w:t>
-      </w:r>
-      <w:r>
-        <w:rPr>
-          <w:lang w:val="en-GB"/>
-        </w:rPr>
-        <w:t>end</w:t>
-      </w:r>
-      <w:r>
-        <w:rPr>
-          <w:lang w:val="en-GB"/>
-        </w:rPr>
-        <w:t>,</w:t>
-      </w:r>
-      <w:r>
-        <w:rPr>
-          <w:lang w:val="en-GB"/>
-        </w:rPr>
-        <w:t xml:space="preserve"> where it is stored</w:t>
-      </w:r>
-      <w:r>
-        <w:rPr>
-          <w:lang w:val="en-GB"/>
-        </w:rPr>
-        <w:t xml:space="preserve"> in the database</w:t>
-      </w:r>
-      <w:r>
-        <w:rPr>
-          <w:lang w:val="en-GB"/>
-        </w:rPr>
-        <w:t xml:space="preserve"> together with </w:t>
-      </w:r>
-      <w:r>
-        <w:rPr>
-          <w:lang w:val="en-GB"/>
-        </w:rPr>
-        <w:t>a cached representation of the annotated page (on the moment of annotation). A cached representation can be requested by the user later, for instance if the client cannot deliver the annotation because the page has been changed and the fragment cannot be resolved.</w:t>
-      </w:r>
-      <w:r>
-        <w:rPr>
-          <w:i/>
-          <w:iCs/>
-          <w:noProof/>
-          <w:lang w:val="en-GB" w:eastAsia="en-US"/>
-        </w:rPr>
-        <w:t xml:space="preserve"> </w:t>
-      </w:r>
-    </w:p>
-    <w:p>
-      <w:pPr>
-        <w:rPr>
-          <w:lang w:val="en-GB"/>
-        </w:rPr>
-      </w:pPr>
-      <w:r>
-        <w:rPr>
-          <w:b/>
-          <w:lang w:val="en-GB"/>
-        </w:rPr>
-        <w:t xml:space="preserve">ELAN </w:t>
-      </w:r>
-      <w:r>
-        <w:rPr>
-          <w:b/>
-          <w:lang w:val="en-GB"/>
-        </w:rPr>
-        <w:t>client</w:t>
-      </w:r>
-      <w:r>
-        <w:rPr>
-          <w:lang w:val="en-GB"/>
-        </w:rPr>
-        <w:t>:</w:t>
-      </w:r>
-      <w:r>
-        <w:rPr>
-          <w:lang w:val="en-GB"/>
-        </w:rPr>
-        <w:t xml:space="preserve"> </w:t>
-      </w:r>
-      <w:r>
-        <w:rPr>
-          <w:lang w:val="en-GB"/>
-        </w:rPr>
-        <w:t>ELAN</w:t>
-      </w:r>
-      <w:r>
-        <w:rPr>
-          <w:rStyle w:val="EndnoteReference"/>
-          <w:lang w:val="en-GB"/>
-        </w:rPr>
-        <w:endnoteReference w:id="3"/>
-      </w:r>
-      <w:r>
-        <w:rPr>
-          <w:lang w:val="en-GB"/>
-        </w:rPr>
-        <w:t xml:space="preserve"> is an annotation program for media files. </w:t>
-      </w:r>
-      <w:r>
-        <w:rPr>
-          <w:lang w:val="en-GB"/>
-        </w:rPr>
-        <w:t>An integrated client</w:t>
-      </w:r>
-      <w:r>
-        <w:rPr>
-          <w:lang w:val="en-GB"/>
-        </w:rPr>
-        <w:t xml:space="preserve"> for the DWAN back</w:t>
-      </w:r>
-      <w:r>
-        <w:rPr>
-          <w:lang w:val="en-GB"/>
-        </w:rPr>
-        <w:t>-</w:t>
-      </w:r>
-      <w:r>
-        <w:rPr>
-          <w:lang w:val="en-GB"/>
-        </w:rPr>
-        <w:t xml:space="preserve">end is being prepared in the context of the </w:t>
-      </w:r>
       <w:proofErr w:type="spellStart"/>
-      <w:r>
-        <w:rPr>
-          <w:lang w:val="en-GB"/>
-        </w:rPr>
-        <w:t>ColTime</w:t>
-      </w:r>
-      <w:proofErr w:type="spellEnd"/>
-      <w:r>
-        <w:rPr>
-          <w:rStyle w:val="EndnoteReference"/>
-          <w:lang w:val="en-GB"/>
-        </w:rPr>
-        <w:endnoteReference w:id="4"/>
-      </w:r>
-      <w:r>
-        <w:rPr>
-          <w:lang w:val="en-GB"/>
-        </w:rPr>
-        <w:t xml:space="preserve"> project. </w:t>
-      </w:r>
-      <w:r>
-        <w:rPr>
-          <w:i/>
-          <w:lang w:val="en-GB"/>
-        </w:rPr>
-        <w:t>Comments</w:t>
-      </w:r>
-      <w:r>
-        <w:rPr>
-          <w:lang w:val="en-GB"/>
-        </w:rPr>
-        <w:t xml:space="preserve"> in ELAN </w:t>
-      </w:r>
-      <w:r>
-        <w:rPr>
-          <w:lang w:val="en-GB"/>
-        </w:rPr>
-        <w:t xml:space="preserve">map to the concept of </w:t>
-      </w:r>
-      <w:r>
-        <w:rPr>
-          <w:lang w:val="en-GB"/>
-        </w:rPr>
-        <w:t xml:space="preserve">Annotations in </w:t>
-      </w:r>
-      <w:r>
-        <w:rPr>
-          <w:lang w:val="en-GB"/>
-        </w:rPr>
-        <w:t xml:space="preserve">the </w:t>
-      </w:r>
-      <w:r>
-        <w:rPr>
-          <w:lang w:val="en-GB"/>
-        </w:rPr>
-        <w:t>DWAN</w:t>
-      </w:r>
-      <w:r>
-        <w:rPr>
-          <w:lang w:val="en-GB"/>
-        </w:rPr>
-        <w:t xml:space="preserve"> model. </w:t>
-      </w:r>
-      <w:r>
-        <w:rPr>
-          <w:lang w:val="en-GB"/>
-        </w:rPr>
-        <w:t xml:space="preserve">There </w:t>
-      </w:r>
-      <w:r>
-        <w:rPr>
-          <w:lang w:val="en-GB"/>
-        </w:rPr>
-        <w:t>is</w:t>
-      </w:r>
-      <w:r>
-        <w:rPr>
-          <w:lang w:val="en-GB"/>
-        </w:rPr>
-        <w:t xml:space="preserve"> </w:t>
-      </w:r>
-      <w:r>
-        <w:rPr>
-          <w:lang w:val="en-GB"/>
-        </w:rPr>
-        <w:t xml:space="preserve">no specific support </w:t>
-      </w:r>
-      <w:r>
-        <w:rPr>
-          <w:lang w:val="en-GB"/>
-        </w:rPr>
-        <w:t>for</w:t>
-      </w:r>
-      <w:r>
-        <w:rPr>
-          <w:lang w:val="en-GB"/>
-        </w:rPr>
-        <w:t xml:space="preserve"> </w:t>
-      </w:r>
-      <w:r>
-        <w:rPr>
-          <w:lang w:val="en-GB"/>
-        </w:rPr>
-        <w:t>comment</w:t>
-      </w:r>
-      <w:r>
-        <w:rPr>
-          <w:lang w:val="en-GB"/>
-        </w:rPr>
-        <w:t>s</w:t>
-      </w:r>
-      <w:r>
-        <w:rPr>
-          <w:lang w:val="en-GB"/>
-        </w:rPr>
-        <w:t xml:space="preserve"> on the ELAN annotations themselves. The DWAN backend is an ideal vehicle to store these comments: it is based on comments which refer to some URL, or even more specifically to some fragment of the URL by means of a fragment identifier. </w:t>
-      </w:r>
-    </w:p>
-    <w:p>
-      <w:pPr>
-        <w:rPr>
-          <w:lang w:val="en-GB"/>
-        </w:rPr>
-      </w:pPr>
-      <w:r>
-        <w:rPr>
-          <w:b/>
-          <w:lang w:val="en-GB"/>
-        </w:rPr>
-        <w:t>ANNEX</w:t>
-      </w:r>
-      <w:r>
-        <w:rPr>
-          <w:b/>
-          <w:lang w:val="en-GB"/>
-        </w:rPr>
-        <w:t xml:space="preserve"> </w:t>
-      </w:r>
-      <w:r>
-        <w:rPr>
-          <w:b/>
-          <w:lang w:val="en-GB"/>
-        </w:rPr>
-        <w:t>client</w:t>
-      </w:r>
-      <w:r>
-        <w:rPr>
-          <w:lang w:val="en-GB"/>
-        </w:rPr>
-        <w:t>:</w:t>
-      </w:r>
-      <w:r>
-        <w:rPr>
-          <w:lang w:val="en-GB"/>
-        </w:rPr>
-        <w:t xml:space="preserve"> </w:t>
-      </w:r>
-      <w:r>
-        <w:rPr>
-          <w:lang w:val="en-GB"/>
-        </w:rPr>
-        <w:t>ANNEX is an open-</w:t>
-      </w:r>
-      <w:r>
-        <w:rPr>
-          <w:lang w:val="en-GB"/>
-        </w:rPr>
-        <w:t xml:space="preserve">source online visualizer for time-aligned annotation files, primarily targeted at the EAF (ELAN Annotation Format) format. Primarily being a visualization tool for archived materials, ANNEX currently does not offer any creation or modification functionalities over time-aligned annotation files. This leverages the need for extra functionality allowing users to create comments on the existing annotations. </w:t>
-      </w:r>
-    </w:p>
-    <w:p>
-      <w:pPr>
-        <w:rPr>
-          <w:lang w:val="en-GB"/>
-        </w:rPr>
-      </w:pPr>
-      <w:r>
-        <w:rPr>
-          <w:lang w:val="en-GB"/>
-        </w:rPr>
-        <w:t>For this purpose the DWAN back</w:t>
-      </w:r>
-      <w:r>
-        <w:rPr>
-          <w:lang w:val="en-GB"/>
-        </w:rPr>
-        <w:t>-</w:t>
-      </w:r>
-      <w:r>
-        <w:rPr>
-          <w:lang w:val="en-GB"/>
-        </w:rPr>
-        <w:t>end stands out as an ideal server-side engine to store, search and retrieve such comments.</w:t>
-      </w:r>
-    </w:p>
-    <w:p>
-      <w:pPr>
-        <w:pStyle w:val="Heading1"/>
-        <w:rPr>
-          <w:lang w:val="en-GB"/>
-        </w:rPr>
-      </w:pPr>
-      <w:r>
-        <w:rPr>
-          <w:lang w:val="en-GB"/>
-        </w:rPr>
-        <w:t xml:space="preserve"> Outlook</w:t>
-      </w:r>
-    </w:p>
-    <w:p>
-      <w:pPr>
-        <w:rPr>
-          <w:lang w:val="en-GB" w:eastAsia="en-US"/>
-        </w:rPr>
-      </w:pPr>
-      <w:r>
-        <w:rPr>
-          <w:lang w:val="en-GB"/>
-        </w:rPr>
-        <w:t>Due to universality of  DWAN back</w:t>
-      </w:r>
-      <w:r>
-        <w:rPr>
-          <w:lang w:val="en-GB"/>
-        </w:rPr>
-        <w:t>-</w:t>
-      </w:r>
-      <w:r>
-        <w:rPr>
-          <w:lang w:val="en-GB"/>
-        </w:rPr>
-        <w:t xml:space="preserve">end, the whole framework has a good potential to be reusable by other research groups and institutions.  An interested </w:t>
-      </w:r>
-      <w:proofErr w:type="spellStart"/>
-      <w:r>
-        <w:rPr>
-          <w:lang w:val="en-GB"/>
-        </w:rPr>
-        <w:t>ogranisation</w:t>
-      </w:r>
-      <w:proofErr w:type="spellEnd"/>
-      <w:r>
-        <w:rPr>
-          <w:lang w:val="en-GB"/>
-        </w:rPr>
-        <w:t xml:space="preserve"> can </w:t>
-      </w:r>
-      <w:r>
-        <w:rPr>
-          <w:lang w:val="en-GB"/>
-        </w:rPr>
-        <w:t xml:space="preserve">either reuse DWAN’s backend code, or share the database with another organization,  and create its standalone frontend, or adjust already existing one.  Amongst potential candidates </w:t>
-      </w:r>
-      <w:r>
-        <w:rPr>
-          <w:lang w:val="en-GB"/>
-        </w:rPr>
-        <w:t>to be used as  DWAN frontend we</w:t>
-      </w:r>
-      <w:r>
-        <w:rPr>
-          <w:lang w:val="en-GB"/>
-        </w:rPr>
-        <w:t xml:space="preserve"> would propose the following software: </w:t>
-      </w:r>
       <w:r>
         <w:rPr>
           <w:i/>
           <w:lang w:val="en-GB" w:eastAsia="en-US"/>
         </w:rPr>
-        <w:t>ANNIS</w:t>
-      </w:r>
+        <w:t>MapHub</w:t>
+      </w:r>
+      <w:proofErr w:type="spellEnd"/>
       <w:r>
         <w:rPr>
           <w:lang w:val="en-GB" w:eastAsia="en-US"/>
         </w:rPr>
-        <w:t xml:space="preserve"> (specific for multilingual linguistic corpora),  </w:t>
-      </w:r>
-      <w:r>
-        <w:rPr>
-          <w:i/>
-          <w:lang w:val="en-GB" w:eastAsia="en-US"/>
-        </w:rPr>
-        <w:t>BIBLIOPEDIA</w:t>
-      </w:r>
-      <w:r>
-        <w:rPr>
-          <w:lang w:val="en-GB" w:eastAsia="en-US"/>
-        </w:rPr>
-        <w:t xml:space="preserve"> (designed to crawl scholarly resources). </w:t>
-      </w:r>
-      <w:proofErr w:type="spellStart"/>
-      <w:r>
-        <w:rPr>
-          <w:i/>
-          <w:lang w:val="en-GB" w:eastAsia="en-US"/>
-        </w:rPr>
-        <w:t>LitBlitz</w:t>
-      </w:r>
-      <w:proofErr w:type="spellEnd"/>
-      <w:r>
-        <w:rPr>
-          <w:lang w:val="en-GB" w:eastAsia="en-US"/>
-        </w:rPr>
-        <w:t xml:space="preserve"> or NB (for faculties and students)</w:t>
-      </w:r>
-    </w:p>
-    <w:p>
-      <w:pPr>
-        <w:rPr>
-          <w:lang w:val="en-GB" w:eastAsia="en-US"/>
-        </w:rPr>
-      </w:pPr>
-      <w:proofErr w:type="spellStart"/>
-      <w:r>
-        <w:rPr>
-          <w:i/>
-          <w:lang w:val="en-GB" w:eastAsia="en-US"/>
-        </w:rPr>
-        <w:t>MapHub</w:t>
-      </w:r>
-      <w:proofErr w:type="spellEnd"/>
-      <w:r>
-        <w:rPr>
-          <w:lang w:val="en-GB" w:eastAsia="en-US"/>
-        </w:rPr>
         <w:t xml:space="preserve"> (specific on annotating historic maps)</w:t>
-      </w:r>
-    </w:p>
-    <w:p>
-      <w:pPr>
-        <w:rPr>
-          <w:lang w:val="en-GB"/>
-        </w:rPr>
-      </w:pPr>
-      <w:r>
-        <w:rPr>
-          <w:lang w:val="en-GB" w:eastAsia="en-US"/>
-        </w:rPr>
-        <w:t xml:space="preserve">Pliny (developed by KCL ), </w:t>
-      </w:r>
-      <w:r>
-        <w:rPr>
-          <w:i/>
-          <w:lang w:val="en-GB" w:eastAsia="en-US"/>
-        </w:rPr>
-        <w:t>Pundit</w:t>
-      </w:r>
-      <w:r>
-        <w:rPr>
-          <w:lang w:val="en-GB" w:eastAsia="en-US"/>
-        </w:rPr>
-        <w:t xml:space="preserve">, </w:t>
-      </w:r>
-      <w:proofErr w:type="spellStart"/>
-      <w:r>
-        <w:rPr>
-          <w:i/>
-          <w:lang w:val="en-GB" w:eastAsia="en-US"/>
-        </w:rPr>
-        <w:t>Uvic</w:t>
-      </w:r>
-      <w:proofErr w:type="spellEnd"/>
-      <w:r>
-        <w:rPr>
-          <w:i/>
-          <w:lang w:val="en-GB" w:eastAsia="en-US"/>
-        </w:rPr>
-        <w:t xml:space="preserve"> Image </w:t>
-      </w:r>
-      <w:proofErr w:type="spellStart"/>
-      <w:r>
-        <w:rPr>
-          <w:i/>
-          <w:lang w:val="en-GB" w:eastAsia="en-US"/>
-        </w:rPr>
-        <w:t>Markup</w:t>
-      </w:r>
-      <w:proofErr w:type="spellEnd"/>
-      <w:r>
-        <w:rPr>
-          <w:i/>
-          <w:lang w:val="en-GB" w:eastAsia="en-US"/>
-        </w:rPr>
-        <w:t xml:space="preserve"> Tool</w:t>
-      </w:r>
-      <w:r>
-        <w:rPr>
-          <w:lang w:val="en-GB" w:eastAsia="en-US"/>
-        </w:rPr>
-        <w:t xml:space="preserve"> (specific for images), </w:t>
-      </w:r>
-      <w:r>
-        <w:rPr>
-          <w:i/>
-          <w:lang w:val="en-GB" w:eastAsia="en-US"/>
-        </w:rPr>
-        <w:t xml:space="preserve">Virtual </w:t>
-      </w:r>
-      <w:proofErr w:type="spellStart"/>
-      <w:r>
-        <w:rPr>
-          <w:i/>
-          <w:lang w:val="en-GB" w:eastAsia="en-US"/>
-        </w:rPr>
-        <w:t>Lighbox</w:t>
-      </w:r>
-      <w:proofErr w:type="spellEnd"/>
-      <w:r>
-        <w:rPr>
-          <w:lang w:val="en-GB" w:eastAsia="en-US"/>
-        </w:rPr>
-        <w:t xml:space="preserve"> (for Museums and Archives), </w:t>
-      </w:r>
-      <w:proofErr w:type="spellStart"/>
-      <w:r>
-        <w:rPr>
-          <w:i/>
-          <w:lang w:val="en-GB" w:eastAsia="en-US"/>
-        </w:rPr>
-        <w:t>Zotero</w:t>
-      </w:r>
-      <w:proofErr w:type="spellEnd"/>
-      <w:r>
-        <w:rPr>
-          <w:lang w:val="en-GB" w:eastAsia="en-US"/>
-        </w:rPr>
-        <w:t xml:space="preserve"> (probably one the most common and used annotation tools among humanists), </w:t>
-      </w:r>
-      <w:proofErr w:type="spellStart"/>
-      <w:r>
-        <w:rPr>
-          <w:i/>
-          <w:lang w:val="en-GB" w:eastAsia="en-US"/>
-        </w:rPr>
-        <w:t>WebLicht</w:t>
-      </w:r>
-      <w:proofErr w:type="spellEnd"/>
-      <w:r>
-        <w:rPr>
-          <w:lang w:val="en-GB" w:eastAsia="en-US"/>
-        </w:rPr>
-        <w:t xml:space="preserve"> .</w:t>
       </w:r>
     </w:p>
     <w:p>
@@ -8461,10 +8639,164 @@
           <w:docGrid w:linePitch="600" w:charSpace="40960"/>
         </w:sectPr>
       </w:pPr>
+      <w:r>
+        <w:rPr>
+          <w:lang w:val="en-GB" w:eastAsia="en-US"/>
+        </w:rPr>
+        <w:t xml:space="preserve">Pliny (developed by KCL ), </w:t>
+      </w:r>
+      <w:r>
+        <w:rPr>
+          <w:i/>
+          <w:lang w:val="en-GB" w:eastAsia="en-US"/>
+        </w:rPr>
+        <w:t>Pundit</w:t>
+      </w:r>
+      <w:r>
+        <w:rPr>
+          <w:lang w:val="en-GB" w:eastAsia="en-US"/>
+        </w:rPr>
+        <w:t xml:space="preserve">, </w:t>
+      </w:r>
+      <w:proofErr w:type="spellStart"/>
+      <w:r>
+        <w:rPr>
+          <w:i/>
+          <w:lang w:val="en-GB" w:eastAsia="en-US"/>
+        </w:rPr>
+        <w:t>Uvic</w:t>
+      </w:r>
+      <w:proofErr w:type="spellEnd"/>
+      <w:r>
+        <w:rPr>
+          <w:i/>
+          <w:lang w:val="en-GB" w:eastAsia="en-US"/>
+        </w:rPr>
+        <w:t xml:space="preserve"> Image </w:t>
+      </w:r>
+      <w:proofErr w:type="spellStart"/>
+      <w:r>
+        <w:rPr>
+          <w:i/>
+          <w:lang w:val="en-GB" w:eastAsia="en-US"/>
+        </w:rPr>
+        <w:t>Markup</w:t>
+      </w:r>
+      <w:proofErr w:type="spellEnd"/>
+      <w:r>
+        <w:rPr>
+          <w:i/>
+          <w:lang w:val="en-GB" w:eastAsia="en-US"/>
+        </w:rPr>
+        <w:t xml:space="preserve"> Tool</w:t>
+      </w:r>
+      <w:r>
+        <w:rPr>
+          <w:lang w:val="en-GB" w:eastAsia="en-US"/>
+        </w:rPr>
+        <w:t xml:space="preserve"> (specific for images), </w:t>
+      </w:r>
+      <w:r>
+        <w:rPr>
+          <w:i/>
+          <w:lang w:val="en-GB" w:eastAsia="en-US"/>
+        </w:rPr>
+        <w:t xml:space="preserve">Virtual </w:t>
+      </w:r>
+      <w:proofErr w:type="spellStart"/>
+      <w:r>
+        <w:rPr>
+          <w:i/>
+          <w:lang w:val="en-GB" w:eastAsia="en-US"/>
+        </w:rPr>
+        <w:t>Lighbox</w:t>
+      </w:r>
+      <w:proofErr w:type="spellEnd"/>
+      <w:r>
+        <w:rPr>
+          <w:lang w:val="en-GB" w:eastAsia="en-US"/>
+        </w:rPr>
+        <w:t xml:space="preserve"> (for Museums and Archives), </w:t>
+      </w:r>
+      <w:proofErr w:type="spellStart"/>
+      <w:r>
+        <w:rPr>
+          <w:i/>
+          <w:lang w:val="en-GB" w:eastAsia="en-US"/>
+        </w:rPr>
+        <w:t>Zotero</w:t>
+      </w:r>
+      <w:proofErr w:type="spellEnd"/>
+      <w:r>
+        <w:rPr>
+          <w:lang w:val="en-GB" w:eastAsia="en-US"/>
+        </w:rPr>
+        <w:t xml:space="preserve"> (</w:t>
+      </w:r>
+      <w:del w:id="5" w:author="Olha Shakaravska" w:date="2014-11-17T11:21:00Z">
+        <w:r>
+          <w:rPr>
+            <w:lang w:val="en-GB" w:eastAsia="en-US"/>
+          </w:rPr>
+          <w:delText>probably one the most common and</w:delText>
+        </w:r>
+      </w:del>
+      <w:ins w:id="6" w:author="Olha Shakaravska" w:date="2014-11-17T11:21:00Z">
+        <w:r>
+          <w:rPr>
+            <w:lang w:val="en-GB" w:eastAsia="en-US"/>
+          </w:rPr>
+          <w:t>widely used citation manager</w:t>
+        </w:r>
+      </w:ins>
+      <w:del w:id="7" w:author="Olha Shakaravska" w:date="2014-11-17T11:21:00Z">
+        <w:r>
+          <w:rPr>
+            <w:lang w:val="en-GB" w:eastAsia="en-US"/>
+          </w:rPr>
+          <w:delText xml:space="preserve"> </w:delText>
+        </w:r>
+        <w:bookmarkStart w:id="8" w:name="_GoBack"/>
+        <w:bookmarkEnd w:id="8"/>
+        <w:r>
+          <w:rPr>
+            <w:lang w:val="en-GB" w:eastAsia="en-US"/>
+          </w:rPr>
+          <w:delText>used annotation tools among humanists</w:delText>
+        </w:r>
+      </w:del>
+      <w:r>
+        <w:rPr>
+          <w:lang w:val="en-GB" w:eastAsia="en-US"/>
+        </w:rPr>
+        <w:t xml:space="preserve">), </w:t>
+      </w:r>
+      <w:proofErr w:type="spellStart"/>
+      <w:r>
+        <w:rPr>
+          <w:i/>
+          <w:lang w:val="en-GB" w:eastAsia="en-US"/>
+        </w:rPr>
+        <w:t>WebLicht</w:t>
+      </w:r>
+      <w:proofErr w:type="spellEnd"/>
+      <w:r>
+        <w:rPr>
+          <w:lang w:val="en-GB" w:eastAsia="en-US"/>
+        </w:rPr>
+        <w:t>.</w:t>
+      </w:r>
+      <w:ins w:id="9" w:author="Twan Goosen" w:date="2014-11-11T09:26:00Z">
+        <w:r>
+          <w:rPr>
+            <w:lang w:val="en-GB"/>
+          </w:rPr>
+          <w:t xml:space="preserve"> </w:t>
+        </w:r>
+      </w:ins>
     </w:p>
     <w:p>
       <w:pPr>
-        <w:spacing w:before="2" w:line="100" w:lineRule="exact"/>
         <w:rPr>
           <w:color w:val="FF0000"/>
           <w:sz w:val="10"/>
@@ -10891,7 +11223,7 @@
                         <v:shape id="Picture 15" o:spid="_x0000_s1046" type="#_x0000_t75" style="position:absolute;left:8607;top:42;width:884;height:840;visibility:visible;mso-wrap-style:square" o:gfxdata="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" strokecolor="gray">
                           <v:fill type="frame"/>
                           <v:stroke joinstyle="round"/>
-                          <v:imagedata r:id="rId19" o:title=""/>
+                          <v:imagedata r:id="rId20" o:title=""/>
                         </v:shape>
                       </v:group>
                     </v:group>
@@ -11133,12 +11465,7 @@
         <w:t xml:space="preserve"> </w:t>
       </w:r>
       <w:r>
-        <w:t>http://www.ru.nl/sign-lang/projects/colti</w:t>
-      </w:r>
-      <w:bookmarkStart w:id="0" w:name="_GoBack"/>
-      <w:bookmarkEnd w:id="0"/>
-      <w:r>
-        <w:t>me/</w:t>
+        <w:t>http://www.ru.nl/sign-lang/projects/coltime/</w:t>
       </w:r>
     </w:p>
   </w:endnote>
@@ -11160,6 +11487,7 @@
         <w:temporary/>
         <w:showingPlcHdr/>
       </w:sdtPr>
+      <w:sdtEndPr/>
       <w:sdtContent>
         <w:r>
           <w:t>[Type text]</w:t>
@@ -11178,6 +11506,7 @@
         <w:temporary/>
         <w:showingPlcHdr/>
       </w:sdtPr>
+      <w:sdtEndPr/>
       <w:sdtContent>
         <w:r>
           <w:t>[Type text]</w:t>
@@ -11196,6 +11525,7 @@
         <w:temporary/>
         <w:showingPlcHdr/>
       </w:sdtPr>
+      <w:sdtEndPr/>
       <w:sdtContent>
         <w:r>
           <w:t>[Type text]</w:t>
@@ -13530,6 +13860,7 @@
     <w:rsid w:val="005C682B"/>
     <w:rsid w:val="006A4133"/>
     <w:rsid w:val="009E5BF8"/>
+    <w:rsid w:val="00D82353"/>
   </w:rsids>
   <m:mathPr>
     <m:mathFont m:val="Cambria Math"/>
@@ -14353,7 +14684,7 @@
 </file>
 
 <file path=customXml/itemProps1.xml><?xml version="1.0" encoding="utf-8"?>
-<ds:datastoreItem xmlns:ds="http://schemas.openxmlformats.org/officeDocument/2006/customXml" ds:itemID="{BF2B0716-7039-CF42-96DE-C5565EF42C89}">
+<ds:datastoreItem xmlns:ds="http://schemas.openxmlformats.org/officeDocument/2006/customXml" ds:itemID="{1AC5D962-78EB-D94B-A77F-D77263A8A3E2}">
   <ds:schemaRefs>
     <ds:schemaRef ds:uri="http://schemas.openxmlformats.org/officeDocument/2006/bibliography"/>
   </ds:schemaRefs>

</xml_diff>